<commit_message>
update artigo e figuras
</commit_message>
<xml_diff>
--- a/04_teoria/Nosso artigo/introdução_fundamentação_resultados.docx
+++ b/04_teoria/Nosso artigo/introdução_fundamentação_resultados.docx
@@ -1,6 +1,6 @@
 
 <file path=word/document.xml><?xml version="1.0" encoding="utf-8"?>
-<w:document xmlns:wpc="http://schemas.microsoft.com/office/word/2010/wordprocessingCanvas" xmlns:mc="http://schemas.openxmlformats.org/markup-compatibility/2006" xmlns:o="urn:schemas-microsoft-com:office:office" xmlns:r="http://schemas.openxmlformats.org/officeDocument/2006/relationships" xmlns:m="http://schemas.openxmlformats.org/officeDocument/2006/math" xmlns:v="urn:schemas-microsoft-com:vml" xmlns:wp14="http://schemas.microsoft.com/office/word/2010/wordprocessingDrawing" xmlns:wp="http://schemas.openxmlformats.org/drawingml/2006/wordprocessingDrawing" xmlns:w10="urn:schemas-microsoft-com:office:word" xmlns:w="http://schemas.openxmlformats.org/wordprocessingml/2006/main" xmlns:w14="http://schemas.microsoft.com/office/word/2010/wordml" xmlns:w15="http://schemas.microsoft.com/office/word/2012/wordml" xmlns:wpg="http://schemas.microsoft.com/office/word/2010/wordprocessingGroup" xmlns:wpi="http://schemas.microsoft.com/office/word/2010/wordprocessingInk" xmlns:wne="http://schemas.microsoft.com/office/word/2006/wordml" xmlns:wps="http://schemas.microsoft.com/office/word/2010/wordprocessingShape" mc:Ignorable="w14 w15 wp14">
+<w:document xmlns:wpc="http://schemas.microsoft.com/office/word/2010/wordprocessingCanvas" xmlns:cx="http://schemas.microsoft.com/office/drawing/2014/chartex" xmlns:cx1="http://schemas.microsoft.com/office/drawing/2015/9/8/chartex" xmlns:cx2="http://schemas.microsoft.com/office/drawing/2015/10/21/chartex" xmlns:cx3="http://schemas.microsoft.com/office/drawing/2016/5/9/chartex" xmlns:cx4="http://schemas.microsoft.com/office/drawing/2016/5/10/chartex" xmlns:cx5="http://schemas.microsoft.com/office/drawing/2016/5/11/chartex" xmlns:cx6="http://schemas.microsoft.com/office/drawing/2016/5/12/chartex" xmlns:cx7="http://schemas.microsoft.com/office/drawing/2016/5/13/chartex" xmlns:cx8="http://schemas.microsoft.com/office/drawing/2016/5/14/chartex" xmlns:mc="http://schemas.openxmlformats.org/markup-compatibility/2006" xmlns:aink="http://schemas.microsoft.com/office/drawing/2016/ink" xmlns:am3d="http://schemas.microsoft.com/office/drawing/2017/model3d" xmlns:o="urn:schemas-microsoft-com:office:office" xmlns:r="http://schemas.openxmlformats.org/officeDocument/2006/relationships" xmlns:m="http://schemas.openxmlformats.org/officeDocument/2006/math" xmlns:v="urn:schemas-microsoft-com:vml" xmlns:wp14="http://schemas.microsoft.com/office/word/2010/wordprocessingDrawing" xmlns:wp="http://schemas.openxmlformats.org/drawingml/2006/wordprocessingDrawing" xmlns:w10="urn:schemas-microsoft-com:office:word" xmlns:w="http://schemas.openxmlformats.org/wordprocessingml/2006/main" xmlns:w14="http://schemas.microsoft.com/office/word/2010/wordml" xmlns:w15="http://schemas.microsoft.com/office/word/2012/wordml" xmlns:w16cex="http://schemas.microsoft.com/office/word/2018/wordml/cex" xmlns:w16cid="http://schemas.microsoft.com/office/word/2016/wordml/cid" xmlns:w16="http://schemas.microsoft.com/office/word/2018/wordml" xmlns:w16sdtdh="http://schemas.microsoft.com/office/word/2020/wordml/sdtdatahash" xmlns:w16se="http://schemas.microsoft.com/office/word/2015/wordml/symex" xmlns:wpg="http://schemas.microsoft.com/office/word/2010/wordprocessingGroup" xmlns:wpi="http://schemas.microsoft.com/office/word/2010/wordprocessingInk" xmlns:wne="http://schemas.microsoft.com/office/word/2006/wordml" xmlns:wps="http://schemas.microsoft.com/office/word/2010/wordprocessingShape" mc:Ignorable="w14 w15 w16se w16cid w16 w16cex w16sdtdh wp14">
   <w:body>
     <w:p>
       <w:pPr>
@@ -5701,7 +5701,7 @@
                     <pic:cNvPicPr/>
                   </pic:nvPicPr>
                   <pic:blipFill rotWithShape="1">
-                    <a:blip r:embed="rId9" cstate="print">
+                    <a:blip r:embed="rId11" cstate="print">
                       <a:extLst>
                         <a:ext uri="{28A0092B-C50C-407E-A947-70E740481C1C}">
                           <a14:useLocalDpi xmlns:a14="http://schemas.microsoft.com/office/drawing/2010/main" val="0"/>
@@ -5779,47 +5779,39 @@
           <w:sz w:val="24"/>
           <w:szCs w:val="24"/>
         </w:rPr>
-        <w:t xml:space="preserve"> A </w:t>
-      </w:r>
-      <w:r>
-        <w:rPr>
-          <w:rFonts w:ascii="Times New Roman" w:hAnsi="Times New Roman" w:cs="Times New Roman"/>
-          <w:sz w:val="24"/>
-          <w:szCs w:val="24"/>
-        </w:rPr>
-        <w:t>T</w:t>
-      </w:r>
-      <w:r>
-        <w:rPr>
-          <w:rFonts w:ascii="Times New Roman" w:hAnsi="Times New Roman" w:cs="Times New Roman"/>
-          <w:sz w:val="24"/>
-          <w:szCs w:val="24"/>
-        </w:rPr>
-        <w:t xml:space="preserve">abela </w:t>
-      </w:r>
-      <w:r>
-        <w:rPr>
-          <w:rFonts w:ascii="Times New Roman" w:hAnsi="Times New Roman" w:cs="Times New Roman"/>
-          <w:sz w:val="24"/>
-          <w:szCs w:val="24"/>
-        </w:rPr>
-        <w:t>1</w:t>
-      </w:r>
-      <w:r>
-        <w:rPr>
-          <w:rFonts w:ascii="Times New Roman" w:hAnsi="Times New Roman" w:cs="Times New Roman"/>
-          <w:sz w:val="24"/>
-          <w:szCs w:val="24"/>
-        </w:rPr>
-        <w:t xml:space="preserve"> mostra os principais resultados da análise descritiva desagregada por clusters.</w:t>
-      </w:r>
-      <w:r>
-        <w:rPr>
-          <w:rFonts w:ascii="Times New Roman" w:hAnsi="Times New Roman" w:cs="Times New Roman"/>
-          <w:sz w:val="24"/>
-          <w:szCs w:val="24"/>
-        </w:rPr>
-        <w:t xml:space="preserve"> O primeiro aspecto a ser observado é com relação à localidade</w:t>
+        <w:t xml:space="preserve"> </w:t>
+      </w:r>
+      <w:r>
+        <w:rPr>
+          <w:rFonts w:ascii="Times New Roman" w:hAnsi="Times New Roman" w:cs="Times New Roman"/>
+          <w:sz w:val="24"/>
+          <w:szCs w:val="24"/>
+        </w:rPr>
+        <w:t xml:space="preserve">A Figura 2 mostra a proporção dos clusters desagregada pelas unidades federativas, de forma a observar os padrões de carreiras predominantes. Os Estados que têm a maior proporção de </w:t>
+      </w:r>
+      <w:r>
+        <w:rPr>
+          <w:rFonts w:ascii="Times New Roman" w:hAnsi="Times New Roman" w:cs="Times New Roman"/>
+          <w:sz w:val="24"/>
+          <w:szCs w:val="24"/>
+        </w:rPr>
+        <w:t>p</w:t>
+      </w:r>
+      <w:r>
+        <w:rPr>
+          <w:rFonts w:ascii="Times New Roman" w:hAnsi="Times New Roman" w:cs="Times New Roman"/>
+          <w:sz w:val="24"/>
+          <w:szCs w:val="24"/>
+        </w:rPr>
+        <w:t xml:space="preserve">ersistentes são o Rio Grande do Sul (71%) e Amapá (67%). Em sentido </w:t>
+      </w:r>
+      <w:r>
+        <w:rPr>
+          <w:rFonts w:ascii="Times New Roman" w:hAnsi="Times New Roman" w:cs="Times New Roman"/>
+          <w:sz w:val="24"/>
+          <w:szCs w:val="24"/>
+        </w:rPr>
+        <w:t>oposto, o menor percentual</w:t>
       </w:r>
       <w:r>
         <w:rPr>
@@ -5835,15 +5827,55 @@
           <w:sz w:val="24"/>
           <w:szCs w:val="24"/>
         </w:rPr>
-        <w:t xml:space="preserve">os Estados com a maior proporção de persistentes são o Rio Grande do Sul </w:t>
-      </w:r>
-      <w:r>
-        <w:rPr>
-          <w:rFonts w:ascii="Times New Roman" w:hAnsi="Times New Roman" w:cs="Times New Roman"/>
-          <w:sz w:val="24"/>
-          <w:szCs w:val="24"/>
-        </w:rPr>
-        <w:t>(71%)</w:t>
+        <w:t xml:space="preserve">é em </w:t>
+      </w:r>
+      <w:r>
+        <w:rPr>
+          <w:rFonts w:ascii="Times New Roman" w:hAnsi="Times New Roman" w:cs="Times New Roman"/>
+          <w:sz w:val="24"/>
+          <w:szCs w:val="24"/>
+        </w:rPr>
+        <w:t xml:space="preserve">Roraima com 33%, </w:t>
+      </w:r>
+      <w:r>
+        <w:rPr>
+          <w:rFonts w:ascii="Times New Roman" w:hAnsi="Times New Roman" w:cs="Times New Roman"/>
+          <w:sz w:val="24"/>
+          <w:szCs w:val="24"/>
+        </w:rPr>
+        <w:t>o Estado também é destaque com a</w:t>
+      </w:r>
+      <w:r>
+        <w:rPr>
+          <w:rFonts w:ascii="Times New Roman" w:hAnsi="Times New Roman" w:cs="Times New Roman"/>
+          <w:sz w:val="24"/>
+          <w:szCs w:val="24"/>
+        </w:rPr>
+        <w:t xml:space="preserve"> </w:t>
+      </w:r>
+      <w:r>
+        <w:rPr>
+          <w:rFonts w:ascii="Times New Roman" w:hAnsi="Times New Roman" w:cs="Times New Roman"/>
+          <w:sz w:val="24"/>
+          <w:szCs w:val="24"/>
+        </w:rPr>
+        <w:t xml:space="preserve">maior proporção de </w:t>
+      </w:r>
+      <w:r>
+        <w:rPr>
+          <w:rFonts w:ascii="Times New Roman" w:hAnsi="Times New Roman" w:cs="Times New Roman"/>
+          <w:sz w:val="24"/>
+          <w:szCs w:val="24"/>
+        </w:rPr>
+        <w:t>i</w:t>
+      </w:r>
+      <w:r>
+        <w:rPr>
+          <w:rFonts w:ascii="Times New Roman" w:hAnsi="Times New Roman" w:cs="Times New Roman"/>
+          <w:sz w:val="24"/>
+          <w:szCs w:val="24"/>
+        </w:rPr>
+        <w:t>ntermitentes (33%)</w:t>
       </w:r>
       <w:r>
         <w:rPr>
@@ -5859,159 +5891,55 @@
           <w:sz w:val="24"/>
           <w:szCs w:val="24"/>
         </w:rPr>
-        <w:t xml:space="preserve"> que possui</w:t>
-      </w:r>
-      <w:r>
-        <w:rPr>
-          <w:rFonts w:ascii="Times New Roman" w:hAnsi="Times New Roman" w:cs="Times New Roman"/>
-          <w:sz w:val="24"/>
-          <w:szCs w:val="24"/>
-        </w:rPr>
-        <w:t xml:space="preserve"> o segundo menor percentual no grupo TCP por necessidade (</w:t>
-      </w:r>
-      <w:r>
-        <w:rPr>
-          <w:rFonts w:ascii="Times New Roman" w:hAnsi="Times New Roman" w:cs="Times New Roman"/>
-          <w:sz w:val="24"/>
-          <w:szCs w:val="24"/>
-        </w:rPr>
-        <w:t>13%)</w:t>
-      </w:r>
-      <w:r>
-        <w:rPr>
-          <w:rFonts w:ascii="Times New Roman" w:hAnsi="Times New Roman" w:cs="Times New Roman"/>
-          <w:sz w:val="24"/>
-          <w:szCs w:val="24"/>
-        </w:rPr>
-        <w:t>,</w:t>
-      </w:r>
-      <w:r>
-        <w:rPr>
-          <w:rFonts w:ascii="Times New Roman" w:hAnsi="Times New Roman" w:cs="Times New Roman"/>
-          <w:sz w:val="24"/>
-          <w:szCs w:val="24"/>
-        </w:rPr>
-        <w:t xml:space="preserve"> e </w:t>
-      </w:r>
-      <w:r>
-        <w:rPr>
-          <w:rFonts w:ascii="Times New Roman" w:hAnsi="Times New Roman" w:cs="Times New Roman"/>
-          <w:sz w:val="24"/>
-          <w:szCs w:val="24"/>
-        </w:rPr>
-        <w:t xml:space="preserve">o </w:t>
-      </w:r>
-      <w:r>
-        <w:rPr>
-          <w:rFonts w:ascii="Times New Roman" w:hAnsi="Times New Roman" w:cs="Times New Roman"/>
-          <w:sz w:val="24"/>
-          <w:szCs w:val="24"/>
-        </w:rPr>
-        <w:t>Amapá (67%)</w:t>
-      </w:r>
-      <w:r>
-        <w:rPr>
-          <w:rFonts w:ascii="Times New Roman" w:hAnsi="Times New Roman" w:cs="Times New Roman"/>
-          <w:sz w:val="24"/>
-          <w:szCs w:val="24"/>
-        </w:rPr>
-        <w:t>.</w:t>
-      </w:r>
-      <w:r>
-        <w:rPr>
-          <w:rFonts w:ascii="Times New Roman" w:hAnsi="Times New Roman" w:cs="Times New Roman"/>
-          <w:sz w:val="24"/>
-          <w:szCs w:val="24"/>
-        </w:rPr>
-        <w:t xml:space="preserve"> No grupo caracterizado pelo desemprego/inatividade, as maiores proporções são no Maranhão (42%) e Ceará (37%)</w:t>
-      </w:r>
-      <w:r>
-        <w:rPr>
-          <w:rFonts w:ascii="Times New Roman" w:hAnsi="Times New Roman" w:cs="Times New Roman"/>
-          <w:sz w:val="24"/>
-          <w:szCs w:val="24"/>
-        </w:rPr>
-        <w:t>.</w:t>
-      </w:r>
-      <w:r>
-        <w:rPr>
-          <w:rFonts w:ascii="Times New Roman" w:hAnsi="Times New Roman" w:cs="Times New Roman"/>
-          <w:sz w:val="24"/>
-          <w:szCs w:val="24"/>
-        </w:rPr>
-        <w:t xml:space="preserve"> E os intermitentes</w:t>
-      </w:r>
-      <w:r>
-        <w:rPr>
-          <w:rFonts w:ascii="Times New Roman" w:hAnsi="Times New Roman" w:cs="Times New Roman"/>
-          <w:sz w:val="24"/>
-          <w:szCs w:val="24"/>
-        </w:rPr>
-        <w:t>, com maior representatividade no Paraná (32%) e Distrito Federal (31%)</w:t>
-      </w:r>
-      <w:r>
-        <w:rPr>
-          <w:rFonts w:ascii="Times New Roman" w:hAnsi="Times New Roman" w:cs="Times New Roman"/>
-          <w:sz w:val="24"/>
-          <w:szCs w:val="24"/>
-        </w:rPr>
-        <w:t>. Com relação a região</w:t>
-      </w:r>
-      <w:r>
-        <w:rPr>
-          <w:rFonts w:ascii="Times New Roman" w:hAnsi="Times New Roman" w:cs="Times New Roman"/>
-          <w:sz w:val="24"/>
-          <w:szCs w:val="24"/>
-        </w:rPr>
-        <w:t xml:space="preserve"> </w:t>
-      </w:r>
-      <w:r>
-        <w:rPr>
-          <w:rFonts w:ascii="Times New Roman" w:hAnsi="Times New Roman" w:cs="Times New Roman"/>
-          <w:sz w:val="24"/>
-          <w:szCs w:val="24"/>
-        </w:rPr>
-        <w:t>são, respectivamente,</w:t>
-      </w:r>
-      <w:r>
-        <w:rPr>
-          <w:rFonts w:ascii="Times New Roman" w:hAnsi="Times New Roman" w:cs="Times New Roman"/>
-          <w:sz w:val="24"/>
-          <w:szCs w:val="24"/>
-        </w:rPr>
-        <w:t xml:space="preserve"> maior</w:t>
-      </w:r>
-      <w:r>
-        <w:rPr>
-          <w:rFonts w:ascii="Times New Roman" w:hAnsi="Times New Roman" w:cs="Times New Roman"/>
-          <w:sz w:val="24"/>
-          <w:szCs w:val="24"/>
-        </w:rPr>
-        <w:t>es</w:t>
-      </w:r>
-      <w:r>
-        <w:rPr>
-          <w:rFonts w:ascii="Times New Roman" w:hAnsi="Times New Roman" w:cs="Times New Roman"/>
-          <w:sz w:val="24"/>
-          <w:szCs w:val="24"/>
-        </w:rPr>
-        <w:t xml:space="preserve"> representados no Sul (63%), Nordeste (30%) e Centro-Oeste (25%).</w:t>
-      </w:r>
-      <w:r>
-        <w:rPr>
-          <w:rFonts w:ascii="Times New Roman" w:hAnsi="Times New Roman" w:cs="Times New Roman"/>
-          <w:sz w:val="24"/>
-          <w:szCs w:val="24"/>
-        </w:rPr>
-        <w:t xml:space="preserve"> Para visualizar</w:t>
-      </w:r>
-      <w:r>
-        <w:rPr>
-          <w:rFonts w:ascii="Times New Roman" w:hAnsi="Times New Roman" w:cs="Times New Roman"/>
-          <w:sz w:val="24"/>
-          <w:szCs w:val="24"/>
-        </w:rPr>
-        <w:t xml:space="preserve"> os resultados completos, consultar apêndice.</w:t>
+        <w:t xml:space="preserve"> e</w:t>
+      </w:r>
+      <w:r>
+        <w:rPr>
+          <w:rFonts w:ascii="Times New Roman" w:hAnsi="Times New Roman" w:cs="Times New Roman"/>
+          <w:sz w:val="24"/>
+          <w:szCs w:val="24"/>
+        </w:rPr>
+        <w:t xml:space="preserve"> é</w:t>
+      </w:r>
+      <w:r>
+        <w:rPr>
+          <w:rFonts w:ascii="Times New Roman" w:hAnsi="Times New Roman" w:cs="Times New Roman"/>
+          <w:sz w:val="24"/>
+          <w:szCs w:val="24"/>
+        </w:rPr>
+        <w:t xml:space="preserve"> acompanhada do Distrito Federal, na segunda posição, com 31%. O Ceará, </w:t>
+      </w:r>
+      <w:r>
+        <w:rPr>
+          <w:rFonts w:ascii="Times New Roman" w:hAnsi="Times New Roman" w:cs="Times New Roman"/>
+          <w:sz w:val="24"/>
+          <w:szCs w:val="24"/>
+        </w:rPr>
+        <w:t>que t</w:t>
+      </w:r>
+      <w:r>
+        <w:rPr>
+          <w:rFonts w:ascii="Times New Roman" w:hAnsi="Times New Roman" w:cs="Times New Roman"/>
+          <w:sz w:val="24"/>
+          <w:szCs w:val="24"/>
+        </w:rPr>
+        <w:t>e</w:t>
+      </w:r>
+      <w:r>
+        <w:rPr>
+          <w:rFonts w:ascii="Times New Roman" w:hAnsi="Times New Roman" w:cs="Times New Roman"/>
+          <w:sz w:val="24"/>
+          <w:szCs w:val="24"/>
+        </w:rPr>
+        <w:t xml:space="preserve">m o segundo menor percentual de persistentes, </w:t>
+      </w:r>
+      <w:r>
+        <w:rPr>
+          <w:rFonts w:ascii="Times New Roman" w:hAnsi="Times New Roman" w:cs="Times New Roman"/>
+          <w:sz w:val="24"/>
+          <w:szCs w:val="24"/>
+        </w:rPr>
+        <w:t>em grandeza oposta, é a segunda com maior percentual de carreiras caracterizadas pelo desemprego/inatividade com 38%. E a localidade mais marcada pelo perfil de TCP’s por necessidade é o Maranhão com 43%.</w:t>
       </w:r>
     </w:p>
     <w:p>
@@ -6027,194 +5955,65 @@
       <w:r>
         <w:rPr>
           <w:rFonts w:ascii="Times New Roman" w:hAnsi="Times New Roman" w:cs="Times New Roman"/>
-          <w:sz w:val="24"/>
-          <w:szCs w:val="24"/>
-        </w:rPr>
-        <w:tab/>
-      </w:r>
-      <w:r>
-        <w:rPr>
-          <w:rFonts w:ascii="Times New Roman" w:hAnsi="Times New Roman" w:cs="Times New Roman"/>
-          <w:sz w:val="24"/>
-          <w:szCs w:val="24"/>
-        </w:rPr>
-        <w:t>Os TCP por necessidade</w:t>
-      </w:r>
-      <w:r>
-        <w:rPr>
-          <w:rFonts w:ascii="Times New Roman" w:hAnsi="Times New Roman" w:cs="Times New Roman"/>
-          <w:sz w:val="24"/>
-          <w:szCs w:val="24"/>
-        </w:rPr>
-        <w:t xml:space="preserve"> são os que possuem o menor grau de urbanização (79%), enquanto não há diferença </w:t>
-      </w:r>
-      <w:r>
-        <w:rPr>
-          <w:rFonts w:ascii="Times New Roman" w:hAnsi="Times New Roman" w:cs="Times New Roman"/>
-          <w:sz w:val="24"/>
-          <w:szCs w:val="24"/>
-        </w:rPr>
-        <w:t xml:space="preserve">no percentual entre os persistentes e intermitentes de acordo com o </w:t>
-      </w:r>
-      <w:r>
-        <w:rPr>
-          <w:rFonts w:ascii="Times New Roman" w:hAnsi="Times New Roman" w:cs="Times New Roman"/>
-          <w:sz w:val="24"/>
-          <w:szCs w:val="24"/>
-        </w:rPr>
-        <w:t>teste t de diferença de médias ponderado pelo desenho amostral</w:t>
-      </w:r>
-      <w:r>
-        <w:rPr>
-          <w:rFonts w:ascii="Times New Roman" w:hAnsi="Times New Roman" w:cs="Times New Roman"/>
-          <w:sz w:val="24"/>
-          <w:szCs w:val="24"/>
-        </w:rPr>
-        <w:t xml:space="preserve"> (p-valor </w:t>
-      </w:r>
-      <w:r>
-        <w:rPr>
-          <w:rFonts w:ascii="Times New Roman" w:hAnsi="Times New Roman" w:cs="Times New Roman"/>
-          <w:sz w:val="24"/>
-          <w:szCs w:val="24"/>
-        </w:rPr>
-        <w:t>= 0.7356).</w:t>
-      </w:r>
-      <w:r>
-        <w:rPr>
-          <w:rFonts w:ascii="Times New Roman" w:hAnsi="Times New Roman" w:cs="Times New Roman"/>
-          <w:sz w:val="24"/>
-          <w:szCs w:val="24"/>
-        </w:rPr>
-        <w:t xml:space="preserve"> </w:t>
-      </w:r>
-      <w:r>
-        <w:rPr>
-          <w:rFonts w:ascii="Times New Roman" w:hAnsi="Times New Roman" w:cs="Times New Roman"/>
-          <w:sz w:val="24"/>
-          <w:szCs w:val="24"/>
-        </w:rPr>
-        <w:t>Com relação a distribuição de gênero</w:t>
-      </w:r>
-      <w:r>
-        <w:rPr>
-          <w:rFonts w:ascii="Times New Roman" w:hAnsi="Times New Roman" w:cs="Times New Roman"/>
-          <w:sz w:val="24"/>
-          <w:szCs w:val="24"/>
-        </w:rPr>
-        <w:t xml:space="preserve">, os padrões de persistentes e intermitentes é composta majoritariamente por homens, com </w:t>
-      </w:r>
-      <w:r>
-        <w:rPr>
-          <w:rFonts w:ascii="Times New Roman" w:hAnsi="Times New Roman" w:cs="Times New Roman"/>
-          <w:sz w:val="24"/>
-          <w:szCs w:val="24"/>
-        </w:rPr>
-        <w:t>66% e 74%</w:t>
-      </w:r>
-      <w:r>
-        <w:rPr>
-          <w:rFonts w:ascii="Times New Roman" w:hAnsi="Times New Roman" w:cs="Times New Roman"/>
-          <w:sz w:val="24"/>
-          <w:szCs w:val="24"/>
-        </w:rPr>
-        <w:t>, e as mulheres</w:t>
-      </w:r>
-      <w:r>
-        <w:rPr>
-          <w:rFonts w:ascii="Times New Roman" w:hAnsi="Times New Roman" w:cs="Times New Roman"/>
-          <w:sz w:val="24"/>
-          <w:szCs w:val="24"/>
-        </w:rPr>
-        <w:t xml:space="preserve"> maioria </w:t>
-      </w:r>
-      <w:r>
-        <w:rPr>
-          <w:rFonts w:ascii="Times New Roman" w:hAnsi="Times New Roman" w:cs="Times New Roman"/>
-          <w:sz w:val="24"/>
-          <w:szCs w:val="24"/>
-        </w:rPr>
-        <w:t>no</w:t>
-      </w:r>
-      <w:r>
-        <w:rPr>
-          <w:rFonts w:ascii="Times New Roman" w:hAnsi="Times New Roman" w:cs="Times New Roman"/>
-          <w:sz w:val="24"/>
-          <w:szCs w:val="24"/>
-        </w:rPr>
-        <w:t xml:space="preserve"> grupo</w:t>
-      </w:r>
-      <w:r>
-        <w:rPr>
-          <w:rFonts w:ascii="Times New Roman" w:hAnsi="Times New Roman" w:cs="Times New Roman"/>
-          <w:sz w:val="24"/>
-          <w:szCs w:val="24"/>
-        </w:rPr>
-        <w:t xml:space="preserve"> por necessidade (53%)</w:t>
-      </w:r>
-      <w:r>
-        <w:rPr>
-          <w:rFonts w:ascii="Times New Roman" w:hAnsi="Times New Roman" w:cs="Times New Roman"/>
-          <w:sz w:val="24"/>
-          <w:szCs w:val="24"/>
-        </w:rPr>
-        <w:t>. Os padrões</w:t>
-      </w:r>
-      <w:r>
-        <w:rPr>
-          <w:rFonts w:ascii="Times New Roman" w:hAnsi="Times New Roman" w:cs="Times New Roman"/>
-          <w:sz w:val="24"/>
-          <w:szCs w:val="24"/>
-        </w:rPr>
-        <w:t xml:space="preserve"> de carreira</w:t>
-      </w:r>
-      <w:r>
-        <w:rPr>
-          <w:rFonts w:ascii="Times New Roman" w:hAnsi="Times New Roman" w:cs="Times New Roman"/>
-          <w:sz w:val="24"/>
-          <w:szCs w:val="24"/>
-        </w:rPr>
-        <w:t>s</w:t>
-      </w:r>
-      <w:r>
-        <w:rPr>
-          <w:rFonts w:ascii="Times New Roman" w:hAnsi="Times New Roman" w:cs="Times New Roman"/>
-          <w:sz w:val="24"/>
-          <w:szCs w:val="24"/>
-        </w:rPr>
-        <w:t xml:space="preserve"> mercada</w:t>
-      </w:r>
-      <w:r>
-        <w:rPr>
-          <w:rFonts w:ascii="Times New Roman" w:hAnsi="Times New Roman" w:cs="Times New Roman"/>
-          <w:sz w:val="24"/>
-          <w:szCs w:val="24"/>
-        </w:rPr>
-        <w:t>s</w:t>
-      </w:r>
-      <w:r>
-        <w:rPr>
-          <w:rFonts w:ascii="Times New Roman" w:hAnsi="Times New Roman" w:cs="Times New Roman"/>
-          <w:sz w:val="24"/>
-          <w:szCs w:val="24"/>
-        </w:rPr>
-        <w:t xml:space="preserve"> por períodos de emprego no setor privado compreende</w:t>
-      </w:r>
-      <w:r>
-        <w:rPr>
-          <w:rFonts w:ascii="Times New Roman" w:hAnsi="Times New Roman" w:cs="Times New Roman"/>
-          <w:sz w:val="24"/>
-          <w:szCs w:val="24"/>
-        </w:rPr>
-        <w:t>m</w:t>
-      </w:r>
-      <w:r>
-        <w:rPr>
-          <w:rFonts w:ascii="Times New Roman" w:hAnsi="Times New Roman" w:cs="Times New Roman"/>
-          <w:sz w:val="24"/>
-          <w:szCs w:val="24"/>
-        </w:rPr>
-        <w:t xml:space="preserve"> os TCP mais jovens, e os persistentes, os mais velhos.</w:t>
+          <w:noProof/>
+          <w:sz w:val="20"/>
+          <w:szCs w:val="20"/>
+        </w:rPr>
+        <w:lastRenderedPageBreak/>
+        <w:drawing>
+          <wp:inline distT="0" distB="0" distL="0" distR="0" wp14:anchorId="778B97AC" wp14:editId="620ABEBE">
+            <wp:extent cx="5400040" cy="3599815"/>
+            <wp:effectExtent l="19050" t="19050" r="10160" b="19685"/>
+            <wp:docPr id="8" name="Imagem 8"/>
+            <wp:cNvGraphicFramePr>
+              <a:graphicFrameLocks xmlns:a="http://schemas.openxmlformats.org/drawingml/2006/main" noChangeAspect="1"/>
+            </wp:cNvGraphicFramePr>
+            <a:graphic xmlns:a="http://schemas.openxmlformats.org/drawingml/2006/main">
+              <a:graphicData uri="http://schemas.openxmlformats.org/drawingml/2006/picture">
+                <pic:pic xmlns:pic="http://schemas.openxmlformats.org/drawingml/2006/picture">
+                  <pic:nvPicPr>
+                    <pic:cNvPr id="8" name="Imagem 8"/>
+                    <pic:cNvPicPr/>
+                  </pic:nvPicPr>
+                  <pic:blipFill>
+                    <a:blip r:embed="rId12" cstate="print">
+                      <a:extLst>
+                        <a:ext uri="{28A0092B-C50C-407E-A947-70E740481C1C}">
+                          <a14:useLocalDpi xmlns:a14="http://schemas.microsoft.com/office/drawing/2010/main" val="0"/>
+                        </a:ext>
+                      </a:extLst>
+                    </a:blip>
+                    <a:stretch>
+                      <a:fillRect/>
+                    </a:stretch>
+                  </pic:blipFill>
+                  <pic:spPr>
+                    <a:xfrm>
+                      <a:off x="0" y="0"/>
+                      <a:ext cx="5400040" cy="3599815"/>
+                    </a:xfrm>
+                    <a:prstGeom prst="rect">
+                      <a:avLst/>
+                    </a:prstGeom>
+                    <a:ln w="3175">
+                      <a:solidFill>
+                        <a:schemeClr val="tx1"/>
+                      </a:solidFill>
+                    </a:ln>
+                  </pic:spPr>
+                </pic:pic>
+              </a:graphicData>
+            </a:graphic>
+          </wp:inline>
+        </w:drawing>
+      </w:r>
+      <w:r>
+        <w:rPr>
+          <w:rFonts w:ascii="Times New Roman" w:hAnsi="Times New Roman" w:cs="Times New Roman"/>
+          <w:sz w:val="20"/>
+          <w:szCs w:val="20"/>
+        </w:rPr>
+        <w:t>Fonte: elaborado pelos autores.</w:t>
       </w:r>
     </w:p>
     <w:p>
@@ -6233,7 +6032,6 @@
           <w:sz w:val="24"/>
           <w:szCs w:val="24"/>
         </w:rPr>
-        <w:lastRenderedPageBreak/>
         <w:tab/>
       </w:r>
       <w:r>
@@ -6242,6 +6040,217 @@
           <w:sz w:val="24"/>
           <w:szCs w:val="24"/>
         </w:rPr>
+        <w:t xml:space="preserve">A Tabela 1 mostra as estatísticas descritivas de acordo com o padrão de carreira. </w:t>
+      </w:r>
+      <w:r>
+        <w:rPr>
+          <w:rFonts w:ascii="Times New Roman" w:hAnsi="Times New Roman" w:cs="Times New Roman"/>
+          <w:sz w:val="24"/>
+          <w:szCs w:val="24"/>
+        </w:rPr>
+        <w:t>Os TCP por necessidade</w:t>
+      </w:r>
+      <w:r>
+        <w:rPr>
+          <w:rFonts w:ascii="Times New Roman" w:hAnsi="Times New Roman" w:cs="Times New Roman"/>
+          <w:sz w:val="24"/>
+          <w:szCs w:val="24"/>
+        </w:rPr>
+        <w:t xml:space="preserve"> são os que possuem o menor grau de urbanização (79%), enquanto não há diferença </w:t>
+      </w:r>
+      <w:r>
+        <w:rPr>
+          <w:rFonts w:ascii="Times New Roman" w:hAnsi="Times New Roman" w:cs="Times New Roman"/>
+          <w:sz w:val="24"/>
+          <w:szCs w:val="24"/>
+        </w:rPr>
+        <w:t xml:space="preserve">no percentual entre os persistentes e intermitentes de acordo com o </w:t>
+      </w:r>
+      <w:r>
+        <w:rPr>
+          <w:rFonts w:ascii="Times New Roman" w:hAnsi="Times New Roman" w:cs="Times New Roman"/>
+          <w:sz w:val="24"/>
+          <w:szCs w:val="24"/>
+        </w:rPr>
+        <w:t>teste t de diferença de médias ponderado pelo desenho amostral</w:t>
+      </w:r>
+      <w:r>
+        <w:rPr>
+          <w:rFonts w:ascii="Times New Roman" w:hAnsi="Times New Roman" w:cs="Times New Roman"/>
+          <w:sz w:val="24"/>
+          <w:szCs w:val="24"/>
+        </w:rPr>
+        <w:t xml:space="preserve"> (p-valor </w:t>
+      </w:r>
+      <w:r>
+        <w:rPr>
+          <w:rFonts w:ascii="Times New Roman" w:hAnsi="Times New Roman" w:cs="Times New Roman"/>
+          <w:sz w:val="24"/>
+          <w:szCs w:val="24"/>
+        </w:rPr>
+        <w:t>= 0.7356).</w:t>
+      </w:r>
+      <w:r>
+        <w:rPr>
+          <w:rFonts w:ascii="Times New Roman" w:hAnsi="Times New Roman" w:cs="Times New Roman"/>
+          <w:sz w:val="24"/>
+          <w:szCs w:val="24"/>
+        </w:rPr>
+        <w:t xml:space="preserve"> </w:t>
+      </w:r>
+      <w:r>
+        <w:rPr>
+          <w:rFonts w:ascii="Times New Roman" w:hAnsi="Times New Roman" w:cs="Times New Roman"/>
+          <w:sz w:val="24"/>
+          <w:szCs w:val="24"/>
+        </w:rPr>
+        <w:t>Com relação a distribuição de gênero</w:t>
+      </w:r>
+      <w:r>
+        <w:rPr>
+          <w:rFonts w:ascii="Times New Roman" w:hAnsi="Times New Roman" w:cs="Times New Roman"/>
+          <w:sz w:val="24"/>
+          <w:szCs w:val="24"/>
+        </w:rPr>
+        <w:t xml:space="preserve">, os padrões de persistentes e intermitentes é composta majoritariamente por homens, com </w:t>
+      </w:r>
+      <w:r>
+        <w:rPr>
+          <w:rFonts w:ascii="Times New Roman" w:hAnsi="Times New Roman" w:cs="Times New Roman"/>
+          <w:sz w:val="24"/>
+          <w:szCs w:val="24"/>
+        </w:rPr>
+        <w:t>66% e 74%</w:t>
+      </w:r>
+      <w:r>
+        <w:rPr>
+          <w:rFonts w:ascii="Times New Roman" w:hAnsi="Times New Roman" w:cs="Times New Roman"/>
+          <w:sz w:val="24"/>
+          <w:szCs w:val="24"/>
+        </w:rPr>
+        <w:t>, e as mulheres</w:t>
+      </w:r>
+      <w:r>
+        <w:rPr>
+          <w:rFonts w:ascii="Times New Roman" w:hAnsi="Times New Roman" w:cs="Times New Roman"/>
+          <w:sz w:val="24"/>
+          <w:szCs w:val="24"/>
+        </w:rPr>
+        <w:t xml:space="preserve"> maioria </w:t>
+      </w:r>
+      <w:r>
+        <w:rPr>
+          <w:rFonts w:ascii="Times New Roman" w:hAnsi="Times New Roman" w:cs="Times New Roman"/>
+          <w:sz w:val="24"/>
+          <w:szCs w:val="24"/>
+        </w:rPr>
+        <w:t>no</w:t>
+      </w:r>
+      <w:r>
+        <w:rPr>
+          <w:rFonts w:ascii="Times New Roman" w:hAnsi="Times New Roman" w:cs="Times New Roman"/>
+          <w:sz w:val="24"/>
+          <w:szCs w:val="24"/>
+        </w:rPr>
+        <w:t xml:space="preserve"> grupo</w:t>
+      </w:r>
+      <w:r>
+        <w:rPr>
+          <w:rFonts w:ascii="Times New Roman" w:hAnsi="Times New Roman" w:cs="Times New Roman"/>
+          <w:sz w:val="24"/>
+          <w:szCs w:val="24"/>
+        </w:rPr>
+        <w:t xml:space="preserve"> por necessidade (53%)</w:t>
+      </w:r>
+      <w:r>
+        <w:rPr>
+          <w:rFonts w:ascii="Times New Roman" w:hAnsi="Times New Roman" w:cs="Times New Roman"/>
+          <w:sz w:val="24"/>
+          <w:szCs w:val="24"/>
+        </w:rPr>
+        <w:t>. Os padrões</w:t>
+      </w:r>
+      <w:r>
+        <w:rPr>
+          <w:rFonts w:ascii="Times New Roman" w:hAnsi="Times New Roman" w:cs="Times New Roman"/>
+          <w:sz w:val="24"/>
+          <w:szCs w:val="24"/>
+        </w:rPr>
+        <w:t xml:space="preserve"> de carreira</w:t>
+      </w:r>
+      <w:r>
+        <w:rPr>
+          <w:rFonts w:ascii="Times New Roman" w:hAnsi="Times New Roman" w:cs="Times New Roman"/>
+          <w:sz w:val="24"/>
+          <w:szCs w:val="24"/>
+        </w:rPr>
+        <w:t>s</w:t>
+      </w:r>
+      <w:r>
+        <w:rPr>
+          <w:rFonts w:ascii="Times New Roman" w:hAnsi="Times New Roman" w:cs="Times New Roman"/>
+          <w:sz w:val="24"/>
+          <w:szCs w:val="24"/>
+        </w:rPr>
+        <w:t xml:space="preserve"> mercada</w:t>
+      </w:r>
+      <w:r>
+        <w:rPr>
+          <w:rFonts w:ascii="Times New Roman" w:hAnsi="Times New Roman" w:cs="Times New Roman"/>
+          <w:sz w:val="24"/>
+          <w:szCs w:val="24"/>
+        </w:rPr>
+        <w:t>s</w:t>
+      </w:r>
+      <w:r>
+        <w:rPr>
+          <w:rFonts w:ascii="Times New Roman" w:hAnsi="Times New Roman" w:cs="Times New Roman"/>
+          <w:sz w:val="24"/>
+          <w:szCs w:val="24"/>
+        </w:rPr>
+        <w:t xml:space="preserve"> por períodos de emprego no setor privado compreende</w:t>
+      </w:r>
+      <w:r>
+        <w:rPr>
+          <w:rFonts w:ascii="Times New Roman" w:hAnsi="Times New Roman" w:cs="Times New Roman"/>
+          <w:sz w:val="24"/>
+          <w:szCs w:val="24"/>
+        </w:rPr>
+        <w:t>m</w:t>
+      </w:r>
+      <w:r>
+        <w:rPr>
+          <w:rFonts w:ascii="Times New Roman" w:hAnsi="Times New Roman" w:cs="Times New Roman"/>
+          <w:sz w:val="24"/>
+          <w:szCs w:val="24"/>
+        </w:rPr>
+        <w:t xml:space="preserve"> os TCP mais jovens, e os persistentes, os mais velhos.</w:t>
+      </w:r>
+    </w:p>
+    <w:p>
+      <w:pPr>
+        <w:spacing w:line="360" w:lineRule="auto"/>
+        <w:jc w:val="both"/>
+        <w:rPr>
+          <w:rFonts w:ascii="Times New Roman" w:hAnsi="Times New Roman" w:cs="Times New Roman"/>
+          <w:sz w:val="24"/>
+          <w:szCs w:val="24"/>
+        </w:rPr>
+      </w:pPr>
+      <w:r>
+        <w:rPr>
+          <w:rFonts w:ascii="Times New Roman" w:hAnsi="Times New Roman" w:cs="Times New Roman"/>
+          <w:sz w:val="24"/>
+          <w:szCs w:val="24"/>
+        </w:rPr>
+        <w:tab/>
+      </w:r>
+      <w:r>
+        <w:rPr>
+          <w:rFonts w:ascii="Times New Roman" w:hAnsi="Times New Roman" w:cs="Times New Roman"/>
+          <w:sz w:val="24"/>
+          <w:szCs w:val="24"/>
+        </w:rPr>
         <w:t xml:space="preserve">Quanto ao grau de instrução, os </w:t>
       </w:r>
       <w:r>
@@ -6274,7 +6283,23 @@
           <w:sz w:val="24"/>
           <w:szCs w:val="24"/>
         </w:rPr>
-        <w:t xml:space="preserve"> não encontrou diferença significativa entre os persistentes e intermitentes (p-valor = 0.935), que possuem </w:t>
+        <w:t xml:space="preserve"> não encontrou diferença significativa entre os persistentes e intermitentes (p-valor = 0.95</w:t>
+      </w:r>
+      <w:r>
+        <w:rPr>
+          <w:rFonts w:ascii="Times New Roman" w:hAnsi="Times New Roman" w:cs="Times New Roman"/>
+          <w:sz w:val="24"/>
+          <w:szCs w:val="24"/>
+        </w:rPr>
+        <w:t>8</w:t>
+      </w:r>
+      <w:r>
+        <w:rPr>
+          <w:rFonts w:ascii="Times New Roman" w:hAnsi="Times New Roman" w:cs="Times New Roman"/>
+          <w:sz w:val="24"/>
+          <w:szCs w:val="24"/>
+        </w:rPr>
+        <w:t xml:space="preserve">), que possuem </w:t>
       </w:r>
       <w:r>
         <w:rPr>
@@ -6442,7 +6467,23 @@
           <w:sz w:val="24"/>
           <w:szCs w:val="24"/>
         </w:rPr>
-        <w:t>é menor entre os que desenvolvem a atividade por necessidade com uma média de R$ 1.221,00</w:t>
+        <w:t>é menor entre os que desenvolvem a atividade por necessidade com uma média de R$ 1.2</w:t>
+      </w:r>
+      <w:r>
+        <w:rPr>
+          <w:rFonts w:ascii="Times New Roman" w:hAnsi="Times New Roman" w:cs="Times New Roman"/>
+          <w:sz w:val="24"/>
+          <w:szCs w:val="24"/>
+        </w:rPr>
+        <w:t>32</w:t>
+      </w:r>
+      <w:r>
+        <w:rPr>
+          <w:rFonts w:ascii="Times New Roman" w:hAnsi="Times New Roman" w:cs="Times New Roman"/>
+          <w:sz w:val="24"/>
+          <w:szCs w:val="24"/>
+        </w:rPr>
+        <w:t>,00</w:t>
       </w:r>
       <w:r>
         <w:rPr>
@@ -6474,7 +6515,23 @@
           <w:sz w:val="24"/>
           <w:szCs w:val="24"/>
         </w:rPr>
-        <w:t xml:space="preserve"> do TCP Persistente e Intermitente, é semelhante (p-valor = 0.935)</w:t>
+        <w:t xml:space="preserve"> do TCP Persistente e Intermitente, é semelhante (p-valor = 0.9</w:t>
+      </w:r>
+      <w:r>
+        <w:rPr>
+          <w:rFonts w:ascii="Times New Roman" w:hAnsi="Times New Roman" w:cs="Times New Roman"/>
+          <w:sz w:val="24"/>
+          <w:szCs w:val="24"/>
+        </w:rPr>
+        <w:t>58</w:t>
+      </w:r>
+      <w:r>
+        <w:rPr>
+          <w:rFonts w:ascii="Times New Roman" w:hAnsi="Times New Roman" w:cs="Times New Roman"/>
+          <w:sz w:val="24"/>
+          <w:szCs w:val="24"/>
+        </w:rPr>
+        <w:t>)</w:t>
       </w:r>
       <w:r>
         <w:rPr>
@@ -6500,6 +6557,7 @@
           <w:sz w:val="24"/>
           <w:szCs w:val="24"/>
         </w:rPr>
+        <w:lastRenderedPageBreak/>
         <w:t>Tabela 1 – Análise descritiva</w:t>
       </w:r>
     </w:p>
@@ -6829,343 +6887,6 @@
             </w:tcBorders>
             <w:shd w:val="clear" w:color="auto" w:fill="auto"/>
             <w:noWrap/>
-            <w:vAlign w:val="center"/>
-            <w:hideMark/>
-          </w:tcPr>
-          <w:p>
-            <w:pPr>
-              <w:spacing w:after="0" w:line="240" w:lineRule="auto"/>
-              <w:rPr>
-                <w:rFonts w:ascii="Calibri" w:eastAsia="Times New Roman" w:hAnsi="Calibri" w:cs="Calibri"/>
-                <w:color w:val="000000"/>
-                <w:lang w:eastAsia="pt-BR"/>
-              </w:rPr>
-            </w:pPr>
-            <w:r>
-              <w:rPr>
-                <w:rFonts w:ascii="Calibri" w:eastAsia="Times New Roman" w:hAnsi="Calibri" w:cs="Calibri"/>
-                <w:color w:val="000000"/>
-                <w:lang w:eastAsia="pt-BR"/>
-              </w:rPr>
-              <w:t>Maiores Estados (%)</w:t>
-            </w:r>
-          </w:p>
-        </w:tc>
-        <w:tc>
-          <w:tcPr>
-            <w:tcW w:w="2268" w:type="dxa"/>
-            <w:tcBorders>
-              <w:top w:val="single" w:sz="4" w:space="0" w:color="auto"/>
-              <w:left w:val="nil"/>
-              <w:bottom w:val="single" w:sz="4" w:space="0" w:color="auto"/>
-              <w:right w:val="nil"/>
-            </w:tcBorders>
-            <w:shd w:val="clear" w:color="auto" w:fill="auto"/>
-            <w:noWrap/>
-            <w:vAlign w:val="bottom"/>
-            <w:hideMark/>
-          </w:tcPr>
-          <w:p>
-            <w:pPr>
-              <w:spacing w:after="0" w:line="240" w:lineRule="auto"/>
-              <w:jc w:val="center"/>
-              <w:rPr>
-                <w:rFonts w:ascii="Calibri" w:eastAsia="Times New Roman" w:hAnsi="Calibri" w:cs="Calibri"/>
-                <w:color w:val="000000"/>
-                <w:lang w:eastAsia="pt-BR"/>
-              </w:rPr>
-            </w:pPr>
-            <w:r>
-              <w:rPr>
-                <w:rFonts w:ascii="Calibri" w:eastAsia="Times New Roman" w:hAnsi="Calibri" w:cs="Calibri"/>
-                <w:color w:val="000000"/>
-                <w:lang w:eastAsia="pt-BR"/>
-              </w:rPr>
-              <w:t>RS (71%)</w:t>
-            </w:r>
-          </w:p>
-          <w:p>
-            <w:pPr>
-              <w:spacing w:after="0" w:line="240" w:lineRule="auto"/>
-              <w:jc w:val="center"/>
-              <w:rPr>
-                <w:rFonts w:ascii="Calibri" w:eastAsia="Times New Roman" w:hAnsi="Calibri" w:cs="Calibri"/>
-                <w:color w:val="000000"/>
-                <w:lang w:eastAsia="pt-BR"/>
-              </w:rPr>
-            </w:pPr>
-            <w:r>
-              <w:rPr>
-                <w:rFonts w:ascii="Calibri" w:eastAsia="Times New Roman" w:hAnsi="Calibri" w:cs="Calibri"/>
-                <w:color w:val="000000"/>
-                <w:lang w:eastAsia="pt-BR"/>
-              </w:rPr>
-              <w:t>AP (67%)</w:t>
-            </w:r>
-          </w:p>
-        </w:tc>
-        <w:tc>
-          <w:tcPr>
-            <w:tcW w:w="1984" w:type="dxa"/>
-            <w:tcBorders>
-              <w:top w:val="single" w:sz="4" w:space="0" w:color="auto"/>
-              <w:left w:val="nil"/>
-              <w:bottom w:val="single" w:sz="4" w:space="0" w:color="auto"/>
-              <w:right w:val="nil"/>
-            </w:tcBorders>
-            <w:shd w:val="clear" w:color="auto" w:fill="auto"/>
-            <w:noWrap/>
-            <w:vAlign w:val="bottom"/>
-            <w:hideMark/>
-          </w:tcPr>
-          <w:p>
-            <w:pPr>
-              <w:spacing w:after="0" w:line="240" w:lineRule="auto"/>
-              <w:jc w:val="center"/>
-              <w:rPr>
-                <w:rFonts w:ascii="Calibri" w:eastAsia="Times New Roman" w:hAnsi="Calibri" w:cs="Calibri"/>
-                <w:color w:val="000000"/>
-                <w:lang w:eastAsia="pt-BR"/>
-              </w:rPr>
-            </w:pPr>
-            <w:r>
-              <w:rPr>
-                <w:rFonts w:ascii="Calibri" w:eastAsia="Times New Roman" w:hAnsi="Calibri" w:cs="Calibri"/>
-                <w:color w:val="000000"/>
-                <w:lang w:eastAsia="pt-BR"/>
-              </w:rPr>
-              <w:t>MA (42%)</w:t>
-            </w:r>
-          </w:p>
-          <w:p>
-            <w:pPr>
-              <w:spacing w:after="0" w:line="240" w:lineRule="auto"/>
-              <w:jc w:val="center"/>
-              <w:rPr>
-                <w:rFonts w:ascii="Calibri" w:eastAsia="Times New Roman" w:hAnsi="Calibri" w:cs="Calibri"/>
-                <w:color w:val="000000"/>
-                <w:lang w:eastAsia="pt-BR"/>
-              </w:rPr>
-            </w:pPr>
-            <w:r>
-              <w:rPr>
-                <w:rFonts w:ascii="Calibri" w:eastAsia="Times New Roman" w:hAnsi="Calibri" w:cs="Calibri"/>
-                <w:color w:val="000000"/>
-                <w:lang w:eastAsia="pt-BR"/>
-              </w:rPr>
-              <w:t>CE (37%)</w:t>
-            </w:r>
-          </w:p>
-        </w:tc>
-        <w:tc>
-          <w:tcPr>
-            <w:tcW w:w="2244" w:type="dxa"/>
-            <w:tcBorders>
-              <w:top w:val="single" w:sz="4" w:space="0" w:color="auto"/>
-              <w:left w:val="nil"/>
-              <w:bottom w:val="single" w:sz="4" w:space="0" w:color="auto"/>
-              <w:right w:val="nil"/>
-            </w:tcBorders>
-            <w:shd w:val="clear" w:color="auto" w:fill="auto"/>
-            <w:noWrap/>
-            <w:vAlign w:val="bottom"/>
-            <w:hideMark/>
-          </w:tcPr>
-          <w:p>
-            <w:pPr>
-              <w:spacing w:after="0" w:line="240" w:lineRule="auto"/>
-              <w:jc w:val="center"/>
-              <w:rPr>
-                <w:rFonts w:ascii="Calibri" w:eastAsia="Times New Roman" w:hAnsi="Calibri" w:cs="Calibri"/>
-                <w:color w:val="000000"/>
-                <w:lang w:eastAsia="pt-BR"/>
-              </w:rPr>
-            </w:pPr>
-            <w:r>
-              <w:rPr>
-                <w:rFonts w:ascii="Calibri" w:eastAsia="Times New Roman" w:hAnsi="Calibri" w:cs="Calibri"/>
-                <w:color w:val="000000"/>
-                <w:lang w:eastAsia="pt-BR"/>
-              </w:rPr>
-              <w:t xml:space="preserve">PR (32%) </w:t>
-            </w:r>
-          </w:p>
-          <w:p>
-            <w:pPr>
-              <w:spacing w:after="0" w:line="240" w:lineRule="auto"/>
-              <w:jc w:val="center"/>
-              <w:rPr>
-                <w:rFonts w:ascii="Calibri" w:eastAsia="Times New Roman" w:hAnsi="Calibri" w:cs="Calibri"/>
-                <w:color w:val="000000"/>
-                <w:lang w:eastAsia="pt-BR"/>
-              </w:rPr>
-            </w:pPr>
-            <w:r>
-              <w:rPr>
-                <w:rFonts w:ascii="Calibri" w:eastAsia="Times New Roman" w:hAnsi="Calibri" w:cs="Calibri"/>
-                <w:color w:val="000000"/>
-                <w:lang w:eastAsia="pt-BR"/>
-              </w:rPr>
-              <w:t>DF (31%)</w:t>
-            </w:r>
-          </w:p>
-        </w:tc>
-      </w:tr>
-      <w:tr>
-        <w:trPr>
-          <w:trHeight w:val="300"/>
-        </w:trPr>
-        <w:tc>
-          <w:tcPr>
-            <w:tcW w:w="1985" w:type="dxa"/>
-            <w:tcBorders>
-              <w:top w:val="single" w:sz="4" w:space="0" w:color="auto"/>
-              <w:left w:val="nil"/>
-              <w:bottom w:val="single" w:sz="4" w:space="0" w:color="auto"/>
-              <w:right w:val="nil"/>
-            </w:tcBorders>
-            <w:shd w:val="clear" w:color="auto" w:fill="auto"/>
-            <w:noWrap/>
-            <w:vAlign w:val="bottom"/>
-            <w:hideMark/>
-          </w:tcPr>
-          <w:p>
-            <w:pPr>
-              <w:spacing w:after="0" w:line="240" w:lineRule="auto"/>
-              <w:rPr>
-                <w:rFonts w:ascii="Calibri" w:eastAsia="Times New Roman" w:hAnsi="Calibri" w:cs="Calibri"/>
-                <w:color w:val="000000"/>
-                <w:lang w:eastAsia="pt-BR"/>
-              </w:rPr>
-            </w:pPr>
-            <w:r>
-              <w:rPr>
-                <w:rFonts w:ascii="Calibri" w:eastAsia="Times New Roman" w:hAnsi="Calibri" w:cs="Calibri"/>
-                <w:color w:val="000000"/>
-                <w:lang w:eastAsia="pt-BR"/>
-              </w:rPr>
-              <w:t>Maior região (%)</w:t>
-            </w:r>
-          </w:p>
-        </w:tc>
-        <w:tc>
-          <w:tcPr>
-            <w:tcW w:w="2268" w:type="dxa"/>
-            <w:tcBorders>
-              <w:top w:val="single" w:sz="4" w:space="0" w:color="auto"/>
-              <w:left w:val="nil"/>
-              <w:bottom w:val="single" w:sz="4" w:space="0" w:color="auto"/>
-              <w:right w:val="nil"/>
-            </w:tcBorders>
-            <w:shd w:val="clear" w:color="auto" w:fill="auto"/>
-            <w:noWrap/>
-            <w:vAlign w:val="bottom"/>
-            <w:hideMark/>
-          </w:tcPr>
-          <w:p>
-            <w:pPr>
-              <w:spacing w:after="0" w:line="240" w:lineRule="auto"/>
-              <w:jc w:val="center"/>
-              <w:rPr>
-                <w:rFonts w:ascii="Calibri" w:eastAsia="Times New Roman" w:hAnsi="Calibri" w:cs="Calibri"/>
-                <w:color w:val="000000"/>
-                <w:lang w:eastAsia="pt-BR"/>
-              </w:rPr>
-            </w:pPr>
-            <w:r>
-              <w:rPr>
-                <w:rFonts w:ascii="Calibri" w:eastAsia="Times New Roman" w:hAnsi="Calibri" w:cs="Calibri"/>
-                <w:color w:val="000000"/>
-                <w:lang w:eastAsia="pt-BR"/>
-              </w:rPr>
-              <w:t>Sul (63%)</w:t>
-            </w:r>
-          </w:p>
-        </w:tc>
-        <w:tc>
-          <w:tcPr>
-            <w:tcW w:w="1984" w:type="dxa"/>
-            <w:tcBorders>
-              <w:top w:val="single" w:sz="4" w:space="0" w:color="auto"/>
-              <w:left w:val="nil"/>
-              <w:bottom w:val="single" w:sz="4" w:space="0" w:color="auto"/>
-              <w:right w:val="nil"/>
-            </w:tcBorders>
-            <w:shd w:val="clear" w:color="auto" w:fill="auto"/>
-            <w:noWrap/>
-            <w:vAlign w:val="bottom"/>
-            <w:hideMark/>
-          </w:tcPr>
-          <w:p>
-            <w:pPr>
-              <w:spacing w:after="0" w:line="240" w:lineRule="auto"/>
-              <w:jc w:val="center"/>
-              <w:rPr>
-                <w:rFonts w:ascii="Calibri" w:eastAsia="Times New Roman" w:hAnsi="Calibri" w:cs="Calibri"/>
-                <w:color w:val="000000"/>
-                <w:lang w:eastAsia="pt-BR"/>
-              </w:rPr>
-            </w:pPr>
-            <w:r>
-              <w:rPr>
-                <w:rFonts w:ascii="Calibri" w:eastAsia="Times New Roman" w:hAnsi="Calibri" w:cs="Calibri"/>
-                <w:color w:val="000000"/>
-                <w:lang w:eastAsia="pt-BR"/>
-              </w:rPr>
-              <w:t>Nordeste (30%)</w:t>
-            </w:r>
-          </w:p>
-        </w:tc>
-        <w:tc>
-          <w:tcPr>
-            <w:tcW w:w="2244" w:type="dxa"/>
-            <w:tcBorders>
-              <w:top w:val="single" w:sz="4" w:space="0" w:color="auto"/>
-              <w:left w:val="nil"/>
-              <w:bottom w:val="single" w:sz="4" w:space="0" w:color="auto"/>
-              <w:right w:val="nil"/>
-            </w:tcBorders>
-            <w:shd w:val="clear" w:color="auto" w:fill="auto"/>
-            <w:noWrap/>
-            <w:vAlign w:val="bottom"/>
-            <w:hideMark/>
-          </w:tcPr>
-          <w:p>
-            <w:pPr>
-              <w:spacing w:after="0" w:line="240" w:lineRule="auto"/>
-              <w:jc w:val="center"/>
-              <w:rPr>
-                <w:rFonts w:ascii="Calibri" w:eastAsia="Times New Roman" w:hAnsi="Calibri" w:cs="Calibri"/>
-                <w:color w:val="000000"/>
-                <w:lang w:eastAsia="pt-BR"/>
-              </w:rPr>
-            </w:pPr>
-            <w:r>
-              <w:rPr>
-                <w:rFonts w:ascii="Calibri" w:eastAsia="Times New Roman" w:hAnsi="Calibri" w:cs="Calibri"/>
-                <w:color w:val="000000"/>
-                <w:lang w:eastAsia="pt-BR"/>
-              </w:rPr>
-              <w:t>Centro-Oeste (25%)</w:t>
-            </w:r>
-          </w:p>
-        </w:tc>
-      </w:tr>
-      <w:tr>
-        <w:trPr>
-          <w:trHeight w:val="300"/>
-        </w:trPr>
-        <w:tc>
-          <w:tcPr>
-            <w:tcW w:w="1985" w:type="dxa"/>
-            <w:tcBorders>
-              <w:top w:val="single" w:sz="4" w:space="0" w:color="auto"/>
-              <w:left w:val="nil"/>
-              <w:bottom w:val="single" w:sz="4" w:space="0" w:color="auto"/>
-              <w:right w:val="nil"/>
-            </w:tcBorders>
-            <w:shd w:val="clear" w:color="auto" w:fill="auto"/>
-            <w:noWrap/>
             <w:vAlign w:val="bottom"/>
             <w:hideMark/>
           </w:tcPr>
@@ -7252,7 +6973,23 @@
                 <w:color w:val="000000"/>
                 <w:lang w:eastAsia="pt-BR"/>
               </w:rPr>
-              <w:t>79%</w:t>
+              <w:t>7</w:t>
+            </w:r>
+            <w:r>
+              <w:rPr>
+                <w:rFonts w:ascii="Calibri" w:eastAsia="Times New Roman" w:hAnsi="Calibri" w:cs="Calibri"/>
+                <w:color w:val="000000"/>
+                <w:lang w:eastAsia="pt-BR"/>
+              </w:rPr>
+              <w:t>8</w:t>
+            </w:r>
+            <w:r>
+              <w:rPr>
+                <w:rFonts w:ascii="Calibri" w:eastAsia="Times New Roman" w:hAnsi="Calibri" w:cs="Calibri"/>
+                <w:color w:val="000000"/>
+                <w:lang w:eastAsia="pt-BR"/>
+              </w:rPr>
+              <w:t>%</w:t>
             </w:r>
           </w:p>
         </w:tc>
@@ -7498,7 +7235,15 @@
                 <w:color w:val="000000"/>
                 <w:lang w:eastAsia="pt-BR"/>
               </w:rPr>
-              <w:t>43,2</w:t>
+              <w:t>43,</w:t>
+            </w:r>
+            <w:r>
+              <w:rPr>
+                <w:rFonts w:ascii="Calibri" w:eastAsia="Times New Roman" w:hAnsi="Calibri" w:cs="Calibri"/>
+                <w:color w:val="000000"/>
+                <w:lang w:eastAsia="pt-BR"/>
+              </w:rPr>
+              <w:t>3</w:t>
             </w:r>
           </w:p>
         </w:tc>
@@ -7532,7 +7277,15 @@
                 <w:color w:val="000000"/>
                 <w:lang w:eastAsia="pt-BR"/>
               </w:rPr>
-              <w:t>41,7</w:t>
+              <w:t>41,</w:t>
+            </w:r>
+            <w:r>
+              <w:rPr>
+                <w:rFonts w:ascii="Calibri" w:eastAsia="Times New Roman" w:hAnsi="Calibri" w:cs="Calibri"/>
+                <w:color w:val="000000"/>
+                <w:lang w:eastAsia="pt-BR"/>
+              </w:rPr>
+              <w:t>5</w:t>
             </w:r>
           </w:p>
         </w:tc>
@@ -7930,7 +7683,23 @@
                 <w:color w:val="000000"/>
                 <w:lang w:eastAsia="pt-BR"/>
               </w:rPr>
-              <w:t>2.425</w:t>
+              <w:t>2.4</w:t>
+            </w:r>
+            <w:r>
+              <w:rPr>
+                <w:rFonts w:ascii="Calibri" w:eastAsia="Times New Roman" w:hAnsi="Calibri" w:cs="Calibri"/>
+                <w:color w:val="000000"/>
+                <w:lang w:eastAsia="pt-BR"/>
+              </w:rPr>
+              <w:t>6</w:t>
+            </w:r>
+            <w:r>
+              <w:rPr>
+                <w:rFonts w:ascii="Calibri" w:eastAsia="Times New Roman" w:hAnsi="Calibri" w:cs="Calibri"/>
+                <w:color w:val="000000"/>
+                <w:lang w:eastAsia="pt-BR"/>
+              </w:rPr>
+              <w:t>3</w:t>
             </w:r>
           </w:p>
         </w:tc>
@@ -7964,7 +7733,23 @@
                 <w:color w:val="000000"/>
                 <w:lang w:eastAsia="pt-BR"/>
               </w:rPr>
-              <w:t>1.221</w:t>
+              <w:t>1.2</w:t>
+            </w:r>
+            <w:r>
+              <w:rPr>
+                <w:rFonts w:ascii="Calibri" w:eastAsia="Times New Roman" w:hAnsi="Calibri" w:cs="Calibri"/>
+                <w:color w:val="000000"/>
+                <w:lang w:eastAsia="pt-BR"/>
+              </w:rPr>
+              <w:t>3</w:t>
+            </w:r>
+            <w:r>
+              <w:rPr>
+                <w:rFonts w:ascii="Calibri" w:eastAsia="Times New Roman" w:hAnsi="Calibri" w:cs="Calibri"/>
+                <w:color w:val="000000"/>
+                <w:lang w:eastAsia="pt-BR"/>
+              </w:rPr>
+              <w:t>2</w:t>
             </w:r>
           </w:p>
         </w:tc>
@@ -7998,303 +7783,23 @@
                 <w:color w:val="000000"/>
                 <w:lang w:eastAsia="pt-BR"/>
               </w:rPr>
-              <w:t>2.303</w:t>
+              <w:t>2.3</w:t>
             </w:r>
-          </w:p>
-        </w:tc>
-      </w:tr>
-      <w:tr>
-        <w:trPr>
-          <w:trHeight w:val="1039"/>
-        </w:trPr>
-        <w:tc>
-          <w:tcPr>
-            <w:tcW w:w="1985" w:type="dxa"/>
-            <w:vMerge w:val="restart"/>
-            <w:tcBorders>
-              <w:top w:val="single" w:sz="4" w:space="0" w:color="auto"/>
-              <w:left w:val="nil"/>
-              <w:right w:val="nil"/>
-            </w:tcBorders>
-            <w:shd w:val="clear" w:color="auto" w:fill="auto"/>
-            <w:noWrap/>
-            <w:vAlign w:val="center"/>
-          </w:tcPr>
-          <w:p>
-            <w:pPr>
-              <w:spacing w:after="0" w:line="240" w:lineRule="auto"/>
+            <w:r>
               <w:rPr>
                 <w:rFonts w:ascii="Calibri" w:eastAsia="Times New Roman" w:hAnsi="Calibri" w:cs="Calibri"/>
                 <w:color w:val="000000"/>
                 <w:lang w:eastAsia="pt-BR"/>
               </w:rPr>
-            </w:pPr>
+              <w:t>3</w:t>
+            </w:r>
             <w:r>
               <w:rPr>
                 <w:rFonts w:ascii="Calibri" w:eastAsia="Times New Roman" w:hAnsi="Calibri" w:cs="Calibri"/>
                 <w:color w:val="000000"/>
                 <w:lang w:eastAsia="pt-BR"/>
               </w:rPr>
-              <w:t>Maiores atividades</w:t>
-            </w:r>
-          </w:p>
-        </w:tc>
-        <w:tc>
-          <w:tcPr>
-            <w:tcW w:w="2268" w:type="dxa"/>
-            <w:tcBorders>
-              <w:top w:val="single" w:sz="4" w:space="0" w:color="auto"/>
-              <w:left w:val="nil"/>
-              <w:bottom w:val="single" w:sz="4" w:space="0" w:color="auto"/>
-              <w:right w:val="nil"/>
-            </w:tcBorders>
-            <w:shd w:val="clear" w:color="auto" w:fill="auto"/>
-            <w:noWrap/>
-            <w:vAlign w:val="center"/>
-          </w:tcPr>
-          <w:p>
-            <w:pPr>
-              <w:spacing w:after="0" w:line="240" w:lineRule="auto"/>
-              <w:jc w:val="center"/>
-              <w:rPr>
-                <w:rFonts w:ascii="Calibri" w:eastAsia="Times New Roman" w:hAnsi="Calibri" w:cs="Calibri"/>
-                <w:color w:val="000000"/>
-                <w:lang w:eastAsia="pt-BR"/>
-              </w:rPr>
-            </w:pPr>
-            <w:r>
-              <w:rPr>
-                <w:rFonts w:ascii="Calibri" w:eastAsia="Times New Roman" w:hAnsi="Calibri" w:cs="Calibri"/>
-                <w:color w:val="000000"/>
-                <w:lang w:eastAsia="pt-BR"/>
-              </w:rPr>
-              <w:t>Comércio, reparação de veículos automotores e motocicletas</w:t>
-            </w:r>
-            <w:r>
-              <w:rPr>
-                <w:rFonts w:ascii="Calibri" w:eastAsia="Times New Roman" w:hAnsi="Calibri" w:cs="Calibri"/>
-                <w:color w:val="000000"/>
-                <w:lang w:eastAsia="pt-BR"/>
-              </w:rPr>
-              <w:t xml:space="preserve"> (18%)</w:t>
-            </w:r>
-          </w:p>
-        </w:tc>
-        <w:tc>
-          <w:tcPr>
-            <w:tcW w:w="1984" w:type="dxa"/>
-            <w:tcBorders>
-              <w:top w:val="single" w:sz="4" w:space="0" w:color="auto"/>
-              <w:left w:val="nil"/>
-              <w:bottom w:val="single" w:sz="4" w:space="0" w:color="auto"/>
-              <w:right w:val="nil"/>
-            </w:tcBorders>
-            <w:shd w:val="clear" w:color="auto" w:fill="auto"/>
-            <w:noWrap/>
-            <w:vAlign w:val="center"/>
-          </w:tcPr>
-          <w:p>
-            <w:pPr>
-              <w:spacing w:after="0" w:line="240" w:lineRule="auto"/>
-              <w:jc w:val="center"/>
-              <w:rPr>
-                <w:rFonts w:ascii="Calibri" w:eastAsia="Times New Roman" w:hAnsi="Calibri" w:cs="Calibri"/>
-                <w:color w:val="000000"/>
-                <w:lang w:eastAsia="pt-BR"/>
-              </w:rPr>
-            </w:pPr>
-            <w:r>
-              <w:rPr>
-                <w:rFonts w:ascii="Calibri" w:eastAsia="Times New Roman" w:hAnsi="Calibri" w:cs="Calibri"/>
-                <w:color w:val="000000"/>
-                <w:lang w:eastAsia="pt-BR"/>
-              </w:rPr>
-              <w:t>Comércio, reparação de veículos automotores e motocicletas</w:t>
-            </w:r>
-            <w:r>
-              <w:rPr>
-                <w:rFonts w:ascii="Calibri" w:eastAsia="Times New Roman" w:hAnsi="Calibri" w:cs="Calibri"/>
-                <w:color w:val="000000"/>
-                <w:lang w:eastAsia="pt-BR"/>
-              </w:rPr>
-              <w:t xml:space="preserve"> (23%)</w:t>
-            </w:r>
-          </w:p>
-        </w:tc>
-        <w:tc>
-          <w:tcPr>
-            <w:tcW w:w="2244" w:type="dxa"/>
-            <w:tcBorders>
-              <w:top w:val="single" w:sz="4" w:space="0" w:color="auto"/>
-              <w:left w:val="nil"/>
-              <w:bottom w:val="single" w:sz="4" w:space="0" w:color="auto"/>
-              <w:right w:val="nil"/>
-            </w:tcBorders>
-            <w:shd w:val="clear" w:color="auto" w:fill="auto"/>
-            <w:noWrap/>
-            <w:vAlign w:val="center"/>
-          </w:tcPr>
-          <w:p>
-            <w:pPr>
-              <w:spacing w:after="0" w:line="240" w:lineRule="auto"/>
-              <w:jc w:val="center"/>
-              <w:rPr>
-                <w:rFonts w:ascii="Calibri" w:eastAsia="Times New Roman" w:hAnsi="Calibri" w:cs="Calibri"/>
-                <w:color w:val="000000"/>
-                <w:lang w:eastAsia="pt-BR"/>
-              </w:rPr>
-            </w:pPr>
-            <w:r>
-              <w:rPr>
-                <w:rFonts w:ascii="Calibri" w:eastAsia="Times New Roman" w:hAnsi="Calibri" w:cs="Calibri"/>
-                <w:color w:val="000000"/>
-                <w:lang w:eastAsia="pt-BR"/>
-              </w:rPr>
-              <w:t>Construção (18%)</w:t>
-            </w:r>
-          </w:p>
-        </w:tc>
-      </w:tr>
-      <w:tr>
-        <w:trPr>
-          <w:trHeight w:val="300"/>
-        </w:trPr>
-        <w:tc>
-          <w:tcPr>
-            <w:tcW w:w="1985" w:type="dxa"/>
-            <w:vMerge/>
-            <w:tcBorders>
-              <w:left w:val="nil"/>
-              <w:bottom w:val="single" w:sz="4" w:space="0" w:color="auto"/>
-              <w:right w:val="nil"/>
-            </w:tcBorders>
-            <w:shd w:val="clear" w:color="auto" w:fill="auto"/>
-            <w:noWrap/>
-            <w:vAlign w:val="center"/>
-          </w:tcPr>
-          <w:p>
-            <w:pPr>
-              <w:spacing w:after="0" w:line="240" w:lineRule="auto"/>
-              <w:rPr>
-                <w:rFonts w:ascii="Calibri" w:eastAsia="Times New Roman" w:hAnsi="Calibri" w:cs="Calibri"/>
-                <w:color w:val="000000"/>
-                <w:lang w:eastAsia="pt-BR"/>
-              </w:rPr>
-            </w:pPr>
-          </w:p>
-        </w:tc>
-        <w:tc>
-          <w:tcPr>
-            <w:tcW w:w="2268" w:type="dxa"/>
-            <w:tcBorders>
-              <w:top w:val="single" w:sz="4" w:space="0" w:color="auto"/>
-              <w:left w:val="nil"/>
-              <w:bottom w:val="single" w:sz="4" w:space="0" w:color="auto"/>
-              <w:right w:val="nil"/>
-            </w:tcBorders>
-            <w:shd w:val="clear" w:color="auto" w:fill="auto"/>
-            <w:noWrap/>
-            <w:vAlign w:val="center"/>
-          </w:tcPr>
-          <w:p>
-            <w:pPr>
-              <w:spacing w:after="0" w:line="240" w:lineRule="auto"/>
-              <w:jc w:val="center"/>
-              <w:rPr>
-                <w:rFonts w:ascii="Calibri" w:eastAsia="Times New Roman" w:hAnsi="Calibri" w:cs="Calibri"/>
-                <w:color w:val="000000"/>
-                <w:lang w:eastAsia="pt-BR"/>
-              </w:rPr>
-            </w:pPr>
-            <w:r>
-              <w:rPr>
-                <w:rFonts w:ascii="Calibri" w:eastAsia="Times New Roman" w:hAnsi="Calibri" w:cs="Calibri"/>
-                <w:color w:val="000000"/>
-                <w:lang w:eastAsia="pt-BR"/>
-              </w:rPr>
-              <w:t>Outros serviços (15%)</w:t>
-            </w:r>
-          </w:p>
-        </w:tc>
-        <w:tc>
-          <w:tcPr>
-            <w:tcW w:w="1984" w:type="dxa"/>
-            <w:tcBorders>
-              <w:top w:val="single" w:sz="4" w:space="0" w:color="auto"/>
-              <w:left w:val="nil"/>
-              <w:bottom w:val="single" w:sz="4" w:space="0" w:color="auto"/>
-              <w:right w:val="nil"/>
-            </w:tcBorders>
-            <w:shd w:val="clear" w:color="auto" w:fill="auto"/>
-            <w:noWrap/>
-            <w:vAlign w:val="center"/>
-          </w:tcPr>
-          <w:p>
-            <w:pPr>
-              <w:spacing w:after="0" w:line="240" w:lineRule="auto"/>
-              <w:jc w:val="center"/>
-              <w:rPr>
-                <w:rFonts w:ascii="Calibri" w:eastAsia="Times New Roman" w:hAnsi="Calibri" w:cs="Calibri"/>
-                <w:color w:val="000000"/>
-                <w:lang w:eastAsia="pt-BR"/>
-              </w:rPr>
-            </w:pPr>
-            <w:r>
-              <w:rPr>
-                <w:rFonts w:ascii="Calibri" w:eastAsia="Times New Roman" w:hAnsi="Calibri" w:cs="Calibri"/>
-                <w:color w:val="000000"/>
-                <w:lang w:eastAsia="pt-BR"/>
-              </w:rPr>
-              <w:t>Agricultura, pecuária, produção florestal, pesca e aquicultura</w:t>
-            </w:r>
-            <w:r>
-              <w:rPr>
-                <w:rFonts w:ascii="Calibri" w:eastAsia="Times New Roman" w:hAnsi="Calibri" w:cs="Calibri"/>
-                <w:color w:val="000000"/>
-                <w:lang w:eastAsia="pt-BR"/>
-              </w:rPr>
-              <w:t xml:space="preserve"> (17%)</w:t>
-            </w:r>
-          </w:p>
-        </w:tc>
-        <w:tc>
-          <w:tcPr>
-            <w:tcW w:w="2244" w:type="dxa"/>
-            <w:tcBorders>
-              <w:top w:val="single" w:sz="4" w:space="0" w:color="auto"/>
-              <w:left w:val="nil"/>
-              <w:bottom w:val="single" w:sz="4" w:space="0" w:color="auto"/>
-              <w:right w:val="nil"/>
-            </w:tcBorders>
-            <w:shd w:val="clear" w:color="auto" w:fill="auto"/>
-            <w:noWrap/>
-            <w:vAlign w:val="bottom"/>
-          </w:tcPr>
-          <w:p>
-            <w:pPr>
-              <w:spacing w:after="0" w:line="240" w:lineRule="auto"/>
-              <w:jc w:val="center"/>
-              <w:rPr>
-                <w:rFonts w:ascii="Calibri" w:eastAsia="Times New Roman" w:hAnsi="Calibri" w:cs="Calibri"/>
-                <w:color w:val="000000"/>
-                <w:lang w:eastAsia="pt-BR"/>
-              </w:rPr>
-            </w:pPr>
-            <w:r>
-              <w:rPr>
-                <w:rFonts w:ascii="Calibri" w:eastAsia="Times New Roman" w:hAnsi="Calibri" w:cs="Calibri"/>
-                <w:color w:val="000000"/>
-                <w:lang w:eastAsia="pt-BR"/>
-              </w:rPr>
-              <w:t>Informação, comunicação e atividades financeiras, imobiliárias, profissionais e administrativas</w:t>
-            </w:r>
-            <w:r>
-              <w:rPr>
-                <w:rFonts w:ascii="Calibri" w:eastAsia="Times New Roman" w:hAnsi="Calibri" w:cs="Calibri"/>
-                <w:color w:val="000000"/>
-                <w:lang w:eastAsia="pt-BR"/>
-              </w:rPr>
-              <w:t xml:space="preserve"> (16%)</w:t>
+              <w:t>4</w:t>
             </w:r>
           </w:p>
         </w:tc>
@@ -8342,24 +7847,183 @@
           <w:sz w:val="24"/>
           <w:szCs w:val="24"/>
         </w:rPr>
-        <w:t xml:space="preserve">As maiores atividades descritas na tabela mostram em quais atividades os trabalhadores por conta própria de cada cluster estão mais inseridos.  O grupo de persistentes, em 18% do tempo estão na atividade de comércio e 15% em outros serviços. No caso dos por necessidade, são ainda mais intensivos no comércio, desempenhando a atividade em 23% do tempo, e segundamente, na agricultura com 17%. E no cluster dos </w:t>
-      </w:r>
-      <w:r>
-        <w:rPr>
-          <w:rFonts w:ascii="Times New Roman" w:hAnsi="Times New Roman" w:cs="Times New Roman"/>
-          <w:sz w:val="24"/>
-          <w:szCs w:val="24"/>
-        </w:rPr>
-        <w:lastRenderedPageBreak/>
-        <w:t>transitórios</w:t>
-      </w:r>
-      <w:r>
-        <w:rPr>
-          <w:rFonts w:ascii="Times New Roman" w:hAnsi="Times New Roman" w:cs="Times New Roman"/>
-          <w:sz w:val="24"/>
-          <w:szCs w:val="24"/>
-        </w:rPr>
-        <w:t xml:space="preserve">, estão inseridos na atividade de construção em 18% do tempo e em </w:t>
+        <w:t>A</w:t>
+      </w:r>
+      <w:r>
+        <w:rPr>
+          <w:rFonts w:ascii="Times New Roman" w:hAnsi="Times New Roman" w:cs="Times New Roman"/>
+          <w:sz w:val="24"/>
+          <w:szCs w:val="24"/>
+        </w:rPr>
+        <w:t xml:space="preserve"> </w:t>
+      </w:r>
+      <w:r>
+        <w:rPr>
+          <w:rFonts w:ascii="Times New Roman" w:hAnsi="Times New Roman" w:cs="Times New Roman"/>
+          <w:sz w:val="24"/>
+          <w:szCs w:val="24"/>
+        </w:rPr>
+        <w:t>F</w:t>
+      </w:r>
+      <w:r>
+        <w:rPr>
+          <w:rFonts w:ascii="Times New Roman" w:hAnsi="Times New Roman" w:cs="Times New Roman"/>
+          <w:sz w:val="24"/>
+          <w:szCs w:val="24"/>
+        </w:rPr>
+        <w:t>igura 3</w:t>
+      </w:r>
+      <w:r>
+        <w:rPr>
+          <w:rFonts w:ascii="Times New Roman" w:hAnsi="Times New Roman" w:cs="Times New Roman"/>
+          <w:sz w:val="24"/>
+          <w:szCs w:val="24"/>
+        </w:rPr>
+        <w:t xml:space="preserve"> </w:t>
+      </w:r>
+      <w:r>
+        <w:rPr>
+          <w:rFonts w:ascii="Times New Roman" w:hAnsi="Times New Roman" w:cs="Times New Roman"/>
+          <w:sz w:val="24"/>
+          <w:szCs w:val="24"/>
+        </w:rPr>
+        <w:t xml:space="preserve">mostra </w:t>
+      </w:r>
+      <w:r>
+        <w:rPr>
+          <w:rFonts w:ascii="Times New Roman" w:hAnsi="Times New Roman" w:cs="Times New Roman"/>
+          <w:sz w:val="24"/>
+          <w:szCs w:val="24"/>
+        </w:rPr>
+        <w:t>em quais atividades os padrões de carreiras têm maior inserção</w:t>
+      </w:r>
+      <w:r>
+        <w:rPr>
+          <w:rFonts w:ascii="Times New Roman" w:hAnsi="Times New Roman" w:cs="Times New Roman"/>
+          <w:sz w:val="24"/>
+          <w:szCs w:val="24"/>
+        </w:rPr>
+        <w:t>. O grupo de persistentes, em 18% do tempo estão na atividade de comércio</w:t>
+      </w:r>
+      <w:r>
+        <w:rPr>
+          <w:rFonts w:ascii="Times New Roman" w:hAnsi="Times New Roman" w:cs="Times New Roman"/>
+          <w:sz w:val="24"/>
+          <w:szCs w:val="24"/>
+        </w:rPr>
+        <w:t>, e a segunda maior frequência</w:t>
+      </w:r>
+      <w:r>
+        <w:rPr>
+          <w:rFonts w:ascii="Times New Roman" w:hAnsi="Times New Roman" w:cs="Times New Roman"/>
+          <w:sz w:val="24"/>
+          <w:szCs w:val="24"/>
+        </w:rPr>
+        <w:t xml:space="preserve">, </w:t>
+      </w:r>
+      <w:r>
+        <w:rPr>
+          <w:rFonts w:ascii="Times New Roman" w:hAnsi="Times New Roman" w:cs="Times New Roman"/>
+          <w:sz w:val="24"/>
+          <w:szCs w:val="24"/>
+        </w:rPr>
+        <w:t xml:space="preserve">em </w:t>
+      </w:r>
+      <w:r>
+        <w:rPr>
+          <w:rFonts w:ascii="Times New Roman" w:hAnsi="Times New Roman" w:cs="Times New Roman"/>
+          <w:sz w:val="24"/>
+          <w:szCs w:val="24"/>
+        </w:rPr>
+        <w:t>outros serviços</w:t>
+      </w:r>
+      <w:r>
+        <w:rPr>
+          <w:rFonts w:ascii="Times New Roman" w:hAnsi="Times New Roman" w:cs="Times New Roman"/>
+          <w:sz w:val="24"/>
+          <w:szCs w:val="24"/>
+        </w:rPr>
+        <w:t>, em 15% do tempo</w:t>
+      </w:r>
+      <w:r>
+        <w:rPr>
+          <w:rFonts w:ascii="Times New Roman" w:hAnsi="Times New Roman" w:cs="Times New Roman"/>
+          <w:sz w:val="24"/>
+          <w:szCs w:val="24"/>
+        </w:rPr>
+        <w:t xml:space="preserve">. No caso dos por necessidade, são ainda mais intensivos no comércio, desempenhando a atividade em 23% do tempo, e segundamente, na agricultura com 17%. </w:t>
+      </w:r>
+      <w:r>
+        <w:rPr>
+          <w:rFonts w:ascii="Times New Roman" w:hAnsi="Times New Roman" w:cs="Times New Roman"/>
+          <w:sz w:val="24"/>
+          <w:szCs w:val="24"/>
+        </w:rPr>
+        <w:t>O</w:t>
+      </w:r>
+      <w:r>
+        <w:rPr>
+          <w:rFonts w:ascii="Times New Roman" w:hAnsi="Times New Roman" w:cs="Times New Roman"/>
+          <w:sz w:val="24"/>
+          <w:szCs w:val="24"/>
+        </w:rPr>
+        <w:t xml:space="preserve"> cluster dos transitórios</w:t>
+      </w:r>
+      <w:r>
+        <w:rPr>
+          <w:rFonts w:ascii="Times New Roman" w:hAnsi="Times New Roman" w:cs="Times New Roman"/>
+          <w:sz w:val="24"/>
+          <w:szCs w:val="24"/>
+        </w:rPr>
+        <w:t>, estão</w:t>
+      </w:r>
+      <w:r>
+        <w:rPr>
+          <w:rFonts w:ascii="Times New Roman" w:hAnsi="Times New Roman" w:cs="Times New Roman"/>
+          <w:sz w:val="24"/>
+          <w:szCs w:val="24"/>
+        </w:rPr>
+        <w:t xml:space="preserve"> mais</w:t>
+      </w:r>
+      <w:r>
+        <w:rPr>
+          <w:rFonts w:ascii="Times New Roman" w:hAnsi="Times New Roman" w:cs="Times New Roman"/>
+          <w:sz w:val="24"/>
+          <w:szCs w:val="24"/>
+        </w:rPr>
+        <w:t xml:space="preserve"> inseridos na</w:t>
+      </w:r>
+      <w:r>
+        <w:rPr>
+          <w:rFonts w:ascii="Times New Roman" w:hAnsi="Times New Roman" w:cs="Times New Roman"/>
+          <w:sz w:val="24"/>
+          <w:szCs w:val="24"/>
+        </w:rPr>
+        <w:t>s</w:t>
+      </w:r>
+      <w:r>
+        <w:rPr>
+          <w:rFonts w:ascii="Times New Roman" w:hAnsi="Times New Roman" w:cs="Times New Roman"/>
+          <w:sz w:val="24"/>
+          <w:szCs w:val="24"/>
+        </w:rPr>
+        <w:t xml:space="preserve"> atividade</w:t>
+      </w:r>
+      <w:r>
+        <w:rPr>
+          <w:rFonts w:ascii="Times New Roman" w:hAnsi="Times New Roman" w:cs="Times New Roman"/>
+          <w:sz w:val="24"/>
+          <w:szCs w:val="24"/>
+        </w:rPr>
+        <w:t>s</w:t>
+      </w:r>
+      <w:r>
+        <w:rPr>
+          <w:rFonts w:ascii="Times New Roman" w:hAnsi="Times New Roman" w:cs="Times New Roman"/>
+          <w:sz w:val="24"/>
+          <w:szCs w:val="24"/>
+        </w:rPr>
+        <w:t xml:space="preserve"> de construção em 18% do tempo e em </w:t>
       </w:r>
       <w:r>
         <w:rPr>
@@ -8383,22 +8047,13 @@
           <w:sz w:val="24"/>
           <w:szCs w:val="24"/>
         </w:rPr>
-        <w:t xml:space="preserve"> Consulte apêndice </w:t>
-      </w:r>
-      <w:bookmarkStart w:id="19" w:name="_GoBack"/>
-      <w:bookmarkEnd w:id="19"/>
-      <w:r>
-        <w:rPr>
-          <w:rFonts w:ascii="Times New Roman" w:hAnsi="Times New Roman" w:cs="Times New Roman"/>
-          <w:sz w:val="24"/>
-          <w:szCs w:val="24"/>
-        </w:rPr>
-        <w:t>para visualizar todas as atividades.</w:t>
+        <w:t xml:space="preserve"> A atividade de educação, saúde humana e serviços socias é a menos desempenhada, no entanto, aqueles que migram entre o setor privado e o trabalho autônomo, exercem com maior frequência em relação aos demais padrões.</w:t>
       </w:r>
     </w:p>
     <w:p>
       <w:pPr>
         <w:spacing w:line="360" w:lineRule="auto"/>
+        <w:jc w:val="both"/>
         <w:rPr>
           <w:rFonts w:ascii="Times New Roman" w:hAnsi="Times New Roman" w:cs="Times New Roman"/>
           <w:sz w:val="24"/>
@@ -8409,6 +8064,7 @@
     <w:p>
       <w:pPr>
         <w:spacing w:line="360" w:lineRule="auto"/>
+        <w:jc w:val="both"/>
         <w:rPr>
           <w:rFonts w:ascii="Times New Roman" w:hAnsi="Times New Roman" w:cs="Times New Roman"/>
           <w:sz w:val="24"/>
@@ -8418,6 +8074,219 @@
     </w:p>
     <w:p>
       <w:pPr>
+        <w:spacing w:line="360" w:lineRule="auto"/>
+        <w:jc w:val="both"/>
+        <w:rPr>
+          <w:rFonts w:ascii="Times New Roman" w:hAnsi="Times New Roman" w:cs="Times New Roman"/>
+          <w:sz w:val="24"/>
+          <w:szCs w:val="24"/>
+        </w:rPr>
+      </w:pPr>
+    </w:p>
+    <w:p>
+      <w:pPr>
+        <w:spacing w:line="360" w:lineRule="auto"/>
+        <w:jc w:val="both"/>
+        <w:rPr>
+          <w:rFonts w:ascii="Times New Roman" w:hAnsi="Times New Roman" w:cs="Times New Roman"/>
+          <w:sz w:val="24"/>
+          <w:szCs w:val="24"/>
+        </w:rPr>
+      </w:pPr>
+    </w:p>
+    <w:p>
+      <w:pPr>
+        <w:spacing w:line="360" w:lineRule="auto"/>
+        <w:jc w:val="both"/>
+        <w:rPr>
+          <w:rFonts w:ascii="Times New Roman" w:hAnsi="Times New Roman" w:cs="Times New Roman"/>
+          <w:sz w:val="24"/>
+          <w:szCs w:val="24"/>
+        </w:rPr>
+      </w:pPr>
+    </w:p>
+    <w:p>
+      <w:pPr>
+        <w:spacing w:line="360" w:lineRule="auto"/>
+        <w:jc w:val="both"/>
+        <w:rPr>
+          <w:rFonts w:ascii="Times New Roman" w:hAnsi="Times New Roman" w:cs="Times New Roman"/>
+          <w:sz w:val="24"/>
+          <w:szCs w:val="24"/>
+        </w:rPr>
+      </w:pPr>
+    </w:p>
+    <w:p>
+      <w:pPr>
+        <w:spacing w:line="360" w:lineRule="auto"/>
+        <w:jc w:val="both"/>
+        <w:rPr>
+          <w:rFonts w:ascii="Times New Roman" w:hAnsi="Times New Roman" w:cs="Times New Roman"/>
+          <w:sz w:val="24"/>
+          <w:szCs w:val="24"/>
+        </w:rPr>
+      </w:pPr>
+    </w:p>
+    <w:p>
+      <w:pPr>
+        <w:spacing w:line="360" w:lineRule="auto"/>
+        <w:jc w:val="both"/>
+        <w:rPr>
+          <w:rFonts w:ascii="Times New Roman" w:hAnsi="Times New Roman" w:cs="Times New Roman"/>
+          <w:sz w:val="24"/>
+          <w:szCs w:val="24"/>
+        </w:rPr>
+      </w:pPr>
+    </w:p>
+    <w:p>
+      <w:pPr>
+        <w:spacing w:line="360" w:lineRule="auto"/>
+        <w:jc w:val="both"/>
+        <w:rPr>
+          <w:rFonts w:ascii="Times New Roman" w:hAnsi="Times New Roman" w:cs="Times New Roman"/>
+          <w:sz w:val="24"/>
+          <w:szCs w:val="24"/>
+        </w:rPr>
+      </w:pPr>
+    </w:p>
+    <w:p>
+      <w:pPr>
+        <w:spacing w:line="360" w:lineRule="auto"/>
+        <w:jc w:val="both"/>
+        <w:rPr>
+          <w:rFonts w:ascii="Times New Roman" w:hAnsi="Times New Roman" w:cs="Times New Roman"/>
+          <w:sz w:val="24"/>
+          <w:szCs w:val="24"/>
+        </w:rPr>
+      </w:pPr>
+    </w:p>
+    <w:p>
+      <w:pPr>
+        <w:spacing w:line="360" w:lineRule="auto"/>
+        <w:jc w:val="both"/>
+        <w:rPr>
+          <w:rFonts w:ascii="Times New Roman" w:hAnsi="Times New Roman" w:cs="Times New Roman"/>
+          <w:sz w:val="24"/>
+          <w:szCs w:val="24"/>
+        </w:rPr>
+      </w:pPr>
+    </w:p>
+    <w:p>
+      <w:pPr>
+        <w:spacing w:line="360" w:lineRule="auto"/>
+        <w:jc w:val="both"/>
+        <w:rPr>
+          <w:rFonts w:ascii="Times New Roman" w:hAnsi="Times New Roman" w:cs="Times New Roman"/>
+          <w:sz w:val="24"/>
+          <w:szCs w:val="24"/>
+        </w:rPr>
+      </w:pPr>
+    </w:p>
+    <w:p>
+      <w:pPr>
+        <w:spacing w:line="360" w:lineRule="auto"/>
+        <w:jc w:val="both"/>
+        <w:rPr>
+          <w:rFonts w:ascii="Times New Roman" w:hAnsi="Times New Roman" w:cs="Times New Roman"/>
+          <w:sz w:val="24"/>
+          <w:szCs w:val="24"/>
+        </w:rPr>
+      </w:pPr>
+      <w:r>
+        <w:rPr>
+          <w:rFonts w:ascii="Times New Roman" w:hAnsi="Times New Roman" w:cs="Times New Roman"/>
+          <w:sz w:val="24"/>
+          <w:szCs w:val="24"/>
+        </w:rPr>
+        <w:t>Figura 3 – Atividades mais frequentes por padrão de carreira.</w:t>
+      </w:r>
+    </w:p>
+    <w:p>
+      <w:pPr>
+        <w:spacing w:line="360" w:lineRule="auto"/>
+        <w:jc w:val="both"/>
+        <w:rPr>
+          <w:rFonts w:ascii="Times New Roman" w:hAnsi="Times New Roman" w:cs="Times New Roman"/>
+          <w:sz w:val="24"/>
+          <w:szCs w:val="24"/>
+        </w:rPr>
+      </w:pPr>
+      <w:r>
+        <w:rPr>
+          <w:rFonts w:ascii="Times New Roman" w:hAnsi="Times New Roman" w:cs="Times New Roman"/>
+          <w:noProof/>
+          <w:sz w:val="24"/>
+          <w:szCs w:val="24"/>
+        </w:rPr>
+        <w:drawing>
+          <wp:inline distT="0" distB="0" distL="0" distR="0" wp14:anchorId="2E3F2BAE" wp14:editId="5BF2339A">
+            <wp:extent cx="5400040" cy="3959860"/>
+            <wp:effectExtent l="19050" t="19050" r="10160" b="21590"/>
+            <wp:docPr id="11" name="Imagem 11"/>
+            <wp:cNvGraphicFramePr>
+              <a:graphicFrameLocks xmlns:a="http://schemas.openxmlformats.org/drawingml/2006/main" noChangeAspect="1"/>
+            </wp:cNvGraphicFramePr>
+            <a:graphic xmlns:a="http://schemas.openxmlformats.org/drawingml/2006/main">
+              <a:graphicData uri="http://schemas.openxmlformats.org/drawingml/2006/picture">
+                <pic:pic xmlns:pic="http://schemas.openxmlformats.org/drawingml/2006/picture">
+                  <pic:nvPicPr>
+                    <pic:cNvPr id="11" name="Imagem 11"/>
+                    <pic:cNvPicPr/>
+                  </pic:nvPicPr>
+                  <pic:blipFill>
+                    <a:blip r:embed="rId13" cstate="print">
+                      <a:extLst>
+                        <a:ext uri="{28A0092B-C50C-407E-A947-70E740481C1C}">
+                          <a14:useLocalDpi xmlns:a14="http://schemas.microsoft.com/office/drawing/2010/main" val="0"/>
+                        </a:ext>
+                      </a:extLst>
+                    </a:blip>
+                    <a:stretch>
+                      <a:fillRect/>
+                    </a:stretch>
+                  </pic:blipFill>
+                  <pic:spPr>
+                    <a:xfrm>
+                      <a:off x="0" y="0"/>
+                      <a:ext cx="5400040" cy="3959860"/>
+                    </a:xfrm>
+                    <a:prstGeom prst="rect">
+                      <a:avLst/>
+                    </a:prstGeom>
+                    <a:ln w="3175">
+                      <a:solidFill>
+                        <a:schemeClr val="tx1"/>
+                      </a:solidFill>
+                    </a:ln>
+                  </pic:spPr>
+                </pic:pic>
+              </a:graphicData>
+            </a:graphic>
+          </wp:inline>
+        </w:drawing>
+      </w:r>
+    </w:p>
+    <w:p>
+      <w:pPr>
+        <w:spacing w:line="240" w:lineRule="auto"/>
+        <w:jc w:val="both"/>
+        <w:rPr>
+          <w:rFonts w:ascii="Times New Roman" w:hAnsi="Times New Roman" w:cs="Times New Roman"/>
+          <w:sz w:val="24"/>
+          <w:szCs w:val="24"/>
+        </w:rPr>
+      </w:pPr>
+      <w:r>
+        <w:rPr>
+          <w:rFonts w:ascii="Times New Roman" w:hAnsi="Times New Roman" w:cs="Times New Roman"/>
+          <w:sz w:val="20"/>
+          <w:szCs w:val="20"/>
+        </w:rPr>
+        <w:t>Fonte: elaborado pelos autores.</w:t>
+      </w:r>
+    </w:p>
+    <w:p>
+      <w:pPr>
         <w:rPr>
           <w:rFonts w:ascii="Times New Roman" w:hAnsi="Times New Roman" w:cs="Times New Roman"/>
           <w:b/>
@@ -8427,7 +8296,9 @@
           <w:lang w:val="en-US"/>
         </w:rPr>
       </w:pPr>
-      <w:r>
+    </w:p>
+    <w:p>
+      <w:pPr>
         <w:rPr>
           <w:rFonts w:ascii="Times New Roman" w:hAnsi="Times New Roman" w:cs="Times New Roman"/>
           <w:b/>
@@ -8436,6 +8307,40 @@
           <w:szCs w:val="24"/>
           <w:lang w:val="en-US"/>
         </w:rPr>
+      </w:pPr>
+      <w:r>
+        <w:rPr>
+          <w:rFonts w:ascii="Times New Roman" w:hAnsi="Times New Roman" w:cs="Times New Roman"/>
+          <w:b/>
+          <w:bCs/>
+          <w:sz w:val="24"/>
+          <w:szCs w:val="24"/>
+          <w:lang w:val="en-US"/>
+        </w:rPr>
+        <w:br w:type="page"/>
+      </w:r>
+    </w:p>
+    <w:p>
+      <w:pPr>
+        <w:rPr>
+          <w:rFonts w:ascii="Times New Roman" w:hAnsi="Times New Roman" w:cs="Times New Roman"/>
+          <w:b/>
+          <w:bCs/>
+          <w:sz w:val="24"/>
+          <w:szCs w:val="24"/>
+          <w:lang w:val="en-US"/>
+        </w:rPr>
+      </w:pPr>
+      <w:r>
+        <w:rPr>
+          <w:rFonts w:ascii="Times New Roman" w:hAnsi="Times New Roman" w:cs="Times New Roman"/>
+          <w:b/>
+          <w:bCs/>
+          <w:sz w:val="24"/>
+          <w:szCs w:val="24"/>
+          <w:lang w:val="en-US"/>
+        </w:rPr>
+        <w:lastRenderedPageBreak/>
         <w:t xml:space="preserve">DISCUSSÃO </w:t>
       </w:r>
     </w:p>
@@ -8956,7 +8861,6 @@
               <w:rFonts w:eastAsia="Times New Roman"/>
               <w:lang w:val="en-US"/>
             </w:rPr>
-            <w:lastRenderedPageBreak/>
             <w:t xml:space="preserve">LAWLESS, M.; O’BRIEN, P.; REHILL, L. Flows In and Out of Self-Employment. </w:t>
           </w:r>
           <w:r>
@@ -9085,6 +8989,7 @@
               <w:rFonts w:eastAsia="Times New Roman"/>
               <w:lang w:val="en-US"/>
             </w:rPr>
+            <w:lastRenderedPageBreak/>
             <w:t xml:space="preserve">NARITA, R. Self-employment in developing countries: A search-equilibrium approach. </w:t>
           </w:r>
           <w:r>
@@ -9290,7 +9195,7 @@
 </file>
 
 <file path=word/comments.xml><?xml version="1.0" encoding="utf-8"?>
-<w:comments xmlns:wpc="http://schemas.microsoft.com/office/word/2010/wordprocessingCanvas" xmlns:mc="http://schemas.openxmlformats.org/markup-compatibility/2006" xmlns:o="urn:schemas-microsoft-com:office:office" xmlns:r="http://schemas.openxmlformats.org/officeDocument/2006/relationships" xmlns:m="http://schemas.openxmlformats.org/officeDocument/2006/math" xmlns:v="urn:schemas-microsoft-com:vml" xmlns:wp14="http://schemas.microsoft.com/office/word/2010/wordprocessingDrawing" xmlns:wp="http://schemas.openxmlformats.org/drawingml/2006/wordprocessingDrawing" xmlns:w10="urn:schemas-microsoft-com:office:word" xmlns:w="http://schemas.openxmlformats.org/wordprocessingml/2006/main" xmlns:w14="http://schemas.microsoft.com/office/word/2010/wordml" xmlns:w15="http://schemas.microsoft.com/office/word/2012/wordml" xmlns:wpg="http://schemas.microsoft.com/office/word/2010/wordprocessingGroup" xmlns:wpi="http://schemas.microsoft.com/office/word/2010/wordprocessingInk" xmlns:wne="http://schemas.microsoft.com/office/word/2006/wordml" xmlns:wps="http://schemas.microsoft.com/office/word/2010/wordprocessingShape" mc:Ignorable="w14 w15 wp14">
+<w:comments xmlns:wpc="http://schemas.microsoft.com/office/word/2010/wordprocessingCanvas" xmlns:cx="http://schemas.microsoft.com/office/drawing/2014/chartex" xmlns:cx1="http://schemas.microsoft.com/office/drawing/2015/9/8/chartex" xmlns:cx2="http://schemas.microsoft.com/office/drawing/2015/10/21/chartex" xmlns:cx3="http://schemas.microsoft.com/office/drawing/2016/5/9/chartex" xmlns:cx4="http://schemas.microsoft.com/office/drawing/2016/5/10/chartex" xmlns:cx5="http://schemas.microsoft.com/office/drawing/2016/5/11/chartex" xmlns:cx6="http://schemas.microsoft.com/office/drawing/2016/5/12/chartex" xmlns:cx7="http://schemas.microsoft.com/office/drawing/2016/5/13/chartex" xmlns:cx8="http://schemas.microsoft.com/office/drawing/2016/5/14/chartex" xmlns:mc="http://schemas.openxmlformats.org/markup-compatibility/2006" xmlns:aink="http://schemas.microsoft.com/office/drawing/2016/ink" xmlns:am3d="http://schemas.microsoft.com/office/drawing/2017/model3d" xmlns:o="urn:schemas-microsoft-com:office:office" xmlns:r="http://schemas.openxmlformats.org/officeDocument/2006/relationships" xmlns:m="http://schemas.openxmlformats.org/officeDocument/2006/math" xmlns:v="urn:schemas-microsoft-com:vml" xmlns:wp14="http://schemas.microsoft.com/office/word/2010/wordprocessingDrawing" xmlns:wp="http://schemas.openxmlformats.org/drawingml/2006/wordprocessingDrawing" xmlns:w10="urn:schemas-microsoft-com:office:word" xmlns:w="http://schemas.openxmlformats.org/wordprocessingml/2006/main" xmlns:w14="http://schemas.microsoft.com/office/word/2010/wordml" xmlns:w15="http://schemas.microsoft.com/office/word/2012/wordml" xmlns:w16cex="http://schemas.microsoft.com/office/word/2018/wordml/cex" xmlns:w16cid="http://schemas.microsoft.com/office/word/2016/wordml/cid" xmlns:w16="http://schemas.microsoft.com/office/word/2018/wordml" xmlns:w16sdtdh="http://schemas.microsoft.com/office/word/2020/wordml/sdtdatahash" xmlns:w16se="http://schemas.microsoft.com/office/word/2015/wordml/symex" xmlns:wpg="http://schemas.microsoft.com/office/word/2010/wordprocessingGroup" xmlns:wpi="http://schemas.microsoft.com/office/word/2010/wordprocessingInk" xmlns:wne="http://schemas.microsoft.com/office/word/2006/wordml" xmlns:wps="http://schemas.microsoft.com/office/word/2010/wordprocessingShape" mc:Ignorable="w14 w15 w16se w16cid w16 w16cex w16sdtdh wp14">
   <w:comment w:id="18" w:author="Alef Santos" w:date="2025-09-03T14:47:00Z" w:initials="AS">
     <w:p>
       <w:pPr>
@@ -9329,7 +9234,7 @@
 </file>
 
 <file path=word/commentsExtended.xml><?xml version="1.0" encoding="utf-8"?>
-<w15:commentsEx xmlns:wpc="http://schemas.microsoft.com/office/word/2010/wordprocessingCanvas" xmlns:mc="http://schemas.openxmlformats.org/markup-compatibility/2006" xmlns:o="urn:schemas-microsoft-com:office:office" xmlns:r="http://schemas.openxmlformats.org/officeDocument/2006/relationships" xmlns:m="http://schemas.openxmlformats.org/officeDocument/2006/math" xmlns:v="urn:schemas-microsoft-com:vml" xmlns:wp14="http://schemas.microsoft.com/office/word/2010/wordprocessingDrawing" xmlns:wp="http://schemas.openxmlformats.org/drawingml/2006/wordprocessingDrawing" xmlns:w10="urn:schemas-microsoft-com:office:word" xmlns:w="http://schemas.openxmlformats.org/wordprocessingml/2006/main" xmlns:w14="http://schemas.microsoft.com/office/word/2010/wordml" xmlns:w15="http://schemas.microsoft.com/office/word/2012/wordml" xmlns:wpg="http://schemas.microsoft.com/office/word/2010/wordprocessingGroup" xmlns:wpi="http://schemas.microsoft.com/office/word/2010/wordprocessingInk" xmlns:wne="http://schemas.microsoft.com/office/word/2006/wordml" xmlns:wps="http://schemas.microsoft.com/office/word/2010/wordprocessingShape" mc:Ignorable="w14 w15 wp14">
+<w15:commentsEx xmlns:wpc="http://schemas.microsoft.com/office/word/2010/wordprocessingCanvas" xmlns:cx="http://schemas.microsoft.com/office/drawing/2014/chartex" xmlns:cx1="http://schemas.microsoft.com/office/drawing/2015/9/8/chartex" xmlns:cx2="http://schemas.microsoft.com/office/drawing/2015/10/21/chartex" xmlns:cx3="http://schemas.microsoft.com/office/drawing/2016/5/9/chartex" xmlns:cx4="http://schemas.microsoft.com/office/drawing/2016/5/10/chartex" xmlns:cx5="http://schemas.microsoft.com/office/drawing/2016/5/11/chartex" xmlns:cx6="http://schemas.microsoft.com/office/drawing/2016/5/12/chartex" xmlns:cx7="http://schemas.microsoft.com/office/drawing/2016/5/13/chartex" xmlns:cx8="http://schemas.microsoft.com/office/drawing/2016/5/14/chartex" xmlns:mc="http://schemas.openxmlformats.org/markup-compatibility/2006" xmlns:aink="http://schemas.microsoft.com/office/drawing/2016/ink" xmlns:am3d="http://schemas.microsoft.com/office/drawing/2017/model3d" xmlns:o="urn:schemas-microsoft-com:office:office" xmlns:r="http://schemas.openxmlformats.org/officeDocument/2006/relationships" xmlns:m="http://schemas.openxmlformats.org/officeDocument/2006/math" xmlns:v="urn:schemas-microsoft-com:vml" xmlns:wp14="http://schemas.microsoft.com/office/word/2010/wordprocessingDrawing" xmlns:wp="http://schemas.openxmlformats.org/drawingml/2006/wordprocessingDrawing" xmlns:w10="urn:schemas-microsoft-com:office:word" xmlns:w="http://schemas.openxmlformats.org/wordprocessingml/2006/main" xmlns:w14="http://schemas.microsoft.com/office/word/2010/wordml" xmlns:w15="http://schemas.microsoft.com/office/word/2012/wordml" xmlns:w16cex="http://schemas.microsoft.com/office/word/2018/wordml/cex" xmlns:w16cid="http://schemas.microsoft.com/office/word/2016/wordml/cid" xmlns:w16="http://schemas.microsoft.com/office/word/2018/wordml" xmlns:w16sdtdh="http://schemas.microsoft.com/office/word/2020/wordml/sdtdatahash" xmlns:w16se="http://schemas.microsoft.com/office/word/2015/wordml/symex" xmlns:wpg="http://schemas.microsoft.com/office/word/2010/wordprocessingGroup" xmlns:wpi="http://schemas.microsoft.com/office/word/2010/wordprocessingInk" xmlns:wne="http://schemas.microsoft.com/office/word/2006/wordml" xmlns:wps="http://schemas.microsoft.com/office/word/2010/wordprocessingShape" mc:Ignorable="w14 w15 w16se w16cid w16 w16cex w16sdtdh wp14">
   <w15:commentEx w15:paraId="07A9A956" w15:done="0"/>
 </w15:commentsEx>
 </file>
@@ -9347,8 +9252,8 @@
 </file>
 
 <file path=word/numbering.xml><?xml version="1.0" encoding="utf-8"?>
-<w:numbering xmlns:wpc="http://schemas.microsoft.com/office/word/2010/wordprocessingCanvas" xmlns:mc="http://schemas.openxmlformats.org/markup-compatibility/2006" xmlns:o="urn:schemas-microsoft-com:office:office" xmlns:r="http://schemas.openxmlformats.org/officeDocument/2006/relationships" xmlns:m="http://schemas.openxmlformats.org/officeDocument/2006/math" xmlns:v="urn:schemas-microsoft-com:vml" xmlns:wp14="http://schemas.microsoft.com/office/word/2010/wordprocessingDrawing" xmlns:wp="http://schemas.openxmlformats.org/drawingml/2006/wordprocessingDrawing" xmlns:w10="urn:schemas-microsoft-com:office:word" xmlns:w="http://schemas.openxmlformats.org/wordprocessingml/2006/main" xmlns:w14="http://schemas.microsoft.com/office/word/2010/wordml" xmlns:w15="http://schemas.microsoft.com/office/word/2012/wordml" xmlns:wpg="http://schemas.microsoft.com/office/word/2010/wordprocessingGroup" xmlns:wpi="http://schemas.microsoft.com/office/word/2010/wordprocessingInk" xmlns:wne="http://schemas.microsoft.com/office/word/2006/wordml" xmlns:wps="http://schemas.microsoft.com/office/word/2010/wordprocessingShape" mc:Ignorable="w14 w15 wp14">
-  <w:abstractNum w:abstractNumId="0">
+<w:numbering xmlns:wpc="http://schemas.microsoft.com/office/word/2010/wordprocessingCanvas" xmlns:cx="http://schemas.microsoft.com/office/drawing/2014/chartex" xmlns:cx1="http://schemas.microsoft.com/office/drawing/2015/9/8/chartex" xmlns:cx2="http://schemas.microsoft.com/office/drawing/2015/10/21/chartex" xmlns:cx3="http://schemas.microsoft.com/office/drawing/2016/5/9/chartex" xmlns:cx4="http://schemas.microsoft.com/office/drawing/2016/5/10/chartex" xmlns:cx5="http://schemas.microsoft.com/office/drawing/2016/5/11/chartex" xmlns:cx6="http://schemas.microsoft.com/office/drawing/2016/5/12/chartex" xmlns:cx7="http://schemas.microsoft.com/office/drawing/2016/5/13/chartex" xmlns:cx8="http://schemas.microsoft.com/office/drawing/2016/5/14/chartex" xmlns:mc="http://schemas.openxmlformats.org/markup-compatibility/2006" xmlns:aink="http://schemas.microsoft.com/office/drawing/2016/ink" xmlns:am3d="http://schemas.microsoft.com/office/drawing/2017/model3d" xmlns:o="urn:schemas-microsoft-com:office:office" xmlns:r="http://schemas.openxmlformats.org/officeDocument/2006/relationships" xmlns:m="http://schemas.openxmlformats.org/officeDocument/2006/math" xmlns:v="urn:schemas-microsoft-com:vml" xmlns:wp14="http://schemas.microsoft.com/office/word/2010/wordprocessingDrawing" xmlns:wp="http://schemas.openxmlformats.org/drawingml/2006/wordprocessingDrawing" xmlns:w10="urn:schemas-microsoft-com:office:word" xmlns:w="http://schemas.openxmlformats.org/wordprocessingml/2006/main" xmlns:w14="http://schemas.microsoft.com/office/word/2010/wordml" xmlns:w15="http://schemas.microsoft.com/office/word/2012/wordml" xmlns:w16cex="http://schemas.microsoft.com/office/word/2018/wordml/cex" xmlns:w16cid="http://schemas.microsoft.com/office/word/2016/wordml/cid" xmlns:w16="http://schemas.microsoft.com/office/word/2018/wordml" xmlns:w16sdtdh="http://schemas.microsoft.com/office/word/2020/wordml/sdtdatahash" xmlns:w16se="http://schemas.microsoft.com/office/word/2015/wordml/symex" xmlns:wpg="http://schemas.microsoft.com/office/word/2010/wordprocessingGroup" xmlns:wpi="http://schemas.microsoft.com/office/word/2010/wordprocessingInk" xmlns:wne="http://schemas.microsoft.com/office/word/2006/wordml" xmlns:wps="http://schemas.microsoft.com/office/word/2010/wordprocessingShape" mc:Ignorable="w14 w15 w16se w16cid w16 w16cex w16sdtdh wp14">
+  <w:abstractNum w:abstractNumId="0" w15:restartNumberingAfterBreak="0">
     <w:nsid w:val="22D2139A"/>
     <w:multiLevelType w:val="hybridMultilevel"/>
     <w:tmpl w:val="58AE8CC0"/>
@@ -9461,7 +9366,7 @@
       </w:rPr>
     </w:lvl>
   </w:abstractNum>
-  <w:abstractNum w:abstractNumId="1">
+  <w:abstractNum w:abstractNumId="1" w15:restartNumberingAfterBreak="0">
     <w:nsid w:val="3C170A71"/>
     <w:multiLevelType w:val="hybridMultilevel"/>
     <w:tmpl w:val="A7CAA550"/>
@@ -9584,7 +9489,7 @@
 </file>
 
 <file path=word/people.xml><?xml version="1.0" encoding="utf-8"?>
-<w15:people xmlns:wpc="http://schemas.microsoft.com/office/word/2010/wordprocessingCanvas" xmlns:mc="http://schemas.openxmlformats.org/markup-compatibility/2006" xmlns:o="urn:schemas-microsoft-com:office:office" xmlns:r="http://schemas.openxmlformats.org/officeDocument/2006/relationships" xmlns:m="http://schemas.openxmlformats.org/officeDocument/2006/math" xmlns:v="urn:schemas-microsoft-com:vml" xmlns:wp14="http://schemas.microsoft.com/office/word/2010/wordprocessingDrawing" xmlns:wp="http://schemas.openxmlformats.org/drawingml/2006/wordprocessingDrawing" xmlns:w10="urn:schemas-microsoft-com:office:word" xmlns:w="http://schemas.openxmlformats.org/wordprocessingml/2006/main" xmlns:w14="http://schemas.microsoft.com/office/word/2010/wordml" xmlns:w15="http://schemas.microsoft.com/office/word/2012/wordml" xmlns:wpg="http://schemas.microsoft.com/office/word/2010/wordprocessingGroup" xmlns:wpi="http://schemas.microsoft.com/office/word/2010/wordprocessingInk" xmlns:wne="http://schemas.microsoft.com/office/word/2006/wordml" xmlns:wps="http://schemas.microsoft.com/office/word/2010/wordprocessingShape" mc:Ignorable="w14 w15 wp14">
+<w15:people xmlns:wpc="http://schemas.microsoft.com/office/word/2010/wordprocessingCanvas" xmlns:cx="http://schemas.microsoft.com/office/drawing/2014/chartex" xmlns:cx1="http://schemas.microsoft.com/office/drawing/2015/9/8/chartex" xmlns:cx2="http://schemas.microsoft.com/office/drawing/2015/10/21/chartex" xmlns:cx3="http://schemas.microsoft.com/office/drawing/2016/5/9/chartex" xmlns:cx4="http://schemas.microsoft.com/office/drawing/2016/5/10/chartex" xmlns:cx5="http://schemas.microsoft.com/office/drawing/2016/5/11/chartex" xmlns:cx6="http://schemas.microsoft.com/office/drawing/2016/5/12/chartex" xmlns:cx7="http://schemas.microsoft.com/office/drawing/2016/5/13/chartex" xmlns:cx8="http://schemas.microsoft.com/office/drawing/2016/5/14/chartex" xmlns:mc="http://schemas.openxmlformats.org/markup-compatibility/2006" xmlns:aink="http://schemas.microsoft.com/office/drawing/2016/ink" xmlns:am3d="http://schemas.microsoft.com/office/drawing/2017/model3d" xmlns:o="urn:schemas-microsoft-com:office:office" xmlns:r="http://schemas.openxmlformats.org/officeDocument/2006/relationships" xmlns:m="http://schemas.openxmlformats.org/officeDocument/2006/math" xmlns:v="urn:schemas-microsoft-com:vml" xmlns:wp14="http://schemas.microsoft.com/office/word/2010/wordprocessingDrawing" xmlns:wp="http://schemas.openxmlformats.org/drawingml/2006/wordprocessingDrawing" xmlns:w10="urn:schemas-microsoft-com:office:word" xmlns:w="http://schemas.openxmlformats.org/wordprocessingml/2006/main" xmlns:w14="http://schemas.microsoft.com/office/word/2010/wordml" xmlns:w15="http://schemas.microsoft.com/office/word/2012/wordml" xmlns:w16cex="http://schemas.microsoft.com/office/word/2018/wordml/cex" xmlns:w16cid="http://schemas.microsoft.com/office/word/2016/wordml/cid" xmlns:w16="http://schemas.microsoft.com/office/word/2018/wordml" xmlns:w16sdtdh="http://schemas.microsoft.com/office/word/2020/wordml/sdtdatahash" xmlns:w16se="http://schemas.microsoft.com/office/word/2015/wordml/symex" xmlns:wpg="http://schemas.microsoft.com/office/word/2010/wordprocessingGroup" xmlns:wpi="http://schemas.microsoft.com/office/word/2010/wordprocessingInk" xmlns:wne="http://schemas.microsoft.com/office/word/2006/wordml" xmlns:wps="http://schemas.microsoft.com/office/word/2010/wordprocessingShape" mc:Ignorable="w14 w15 w16se w16cid w16 w16cex w16sdtdh wp14">
   <w15:person w15:author="Alef Santos">
     <w15:presenceInfo w15:providerId="Windows Live" w15:userId="e94e91ad3b9f2a1e"/>
   </w15:person>
@@ -9592,7 +9497,7 @@
 </file>
 
 <file path=word/styles.xml><?xml version="1.0" encoding="utf-8"?>
-<w:styles xmlns:mc="http://schemas.openxmlformats.org/markup-compatibility/2006" xmlns:r="http://schemas.openxmlformats.org/officeDocument/2006/relationships" xmlns:w="http://schemas.openxmlformats.org/wordprocessingml/2006/main" xmlns:w14="http://schemas.microsoft.com/office/word/2010/wordml" xmlns:w15="http://schemas.microsoft.com/office/word/2012/wordml" mc:Ignorable="w14 w15">
+<w:styles xmlns:mc="http://schemas.openxmlformats.org/markup-compatibility/2006" xmlns:r="http://schemas.openxmlformats.org/officeDocument/2006/relationships" xmlns:w="http://schemas.openxmlformats.org/wordprocessingml/2006/main" xmlns:w14="http://schemas.microsoft.com/office/word/2010/wordml" xmlns:w15="http://schemas.microsoft.com/office/word/2012/wordml" xmlns:w16cex="http://schemas.microsoft.com/office/word/2018/wordml/cex" xmlns:w16cid="http://schemas.microsoft.com/office/word/2016/wordml/cid" xmlns:w16="http://schemas.microsoft.com/office/word/2018/wordml" xmlns:w16sdtdh="http://schemas.microsoft.com/office/word/2020/wordml/sdtdatahash" xmlns:w16se="http://schemas.microsoft.com/office/word/2015/wordml/symex" mc:Ignorable="w14 w15 w16se w16cid w16 w16cex w16sdtdh">
   <w:docDefaults>
     <w:rPrDefault>
       <w:rPr>
@@ -9608,7 +9513,7 @@
       </w:pPr>
     </w:pPrDefault>
   </w:docDefaults>
-  <w:latentStyles w:defLockedState="0" w:defUIPriority="99" w:defSemiHidden="0" w:defUnhideWhenUsed="0" w:defQFormat="0" w:count="371">
+  <w:latentStyles w:defLockedState="0" w:defUIPriority="99" w:defSemiHidden="0" w:defUnhideWhenUsed="0" w:defQFormat="0" w:count="376">
     <w:lsdException w:name="Normal" w:uiPriority="0" w:qFormat="1"/>
     <w:lsdException w:name="heading 1" w:uiPriority="9" w:qFormat="1"/>
     <w:lsdException w:name="heading 2" w:semiHidden="1" w:uiPriority="9" w:unhideWhenUsed="1" w:qFormat="1"/>
@@ -9980,6 +9885,11 @@
     <w:lsdException w:name="List Table 5 Dark Accent 6" w:uiPriority="50"/>
     <w:lsdException w:name="List Table 6 Colorful Accent 6" w:uiPriority="51"/>
     <w:lsdException w:name="List Table 7 Colorful Accent 6" w:uiPriority="52"/>
+    <w:lsdException w:name="Mention" w:semiHidden="1" w:unhideWhenUsed="1"/>
+    <w:lsdException w:name="Smart Hyperlink" w:semiHidden="1" w:unhideWhenUsed="1"/>
+    <w:lsdException w:name="Hashtag" w:semiHidden="1" w:unhideWhenUsed="1"/>
+    <w:lsdException w:name="Unresolved Mention" w:semiHidden="1" w:unhideWhenUsed="1"/>
+    <w:lsdException w:name="Smart Link" w:semiHidden="1" w:unhideWhenUsed="1"/>
   </w:latentStyles>
   <w:style w:type="paragraph" w:default="1" w:styleId="Normal">
     <w:name w:val="Normal"/>
@@ -10108,7 +10018,6 @@
       <w:spacing w:after="0" w:line="240" w:lineRule="auto"/>
     </w:pPr>
     <w:tblPr>
-      <w:tblInd w:w="0" w:type="dxa"/>
       <w:tblBorders>
         <w:top w:val="single" w:sz="4" w:space="0" w:color="auto"/>
         <w:left w:val="single" w:sz="4" w:space="0" w:color="auto"/>
@@ -10117,12 +10026,6 @@
         <w:insideH w:val="single" w:sz="4" w:space="0" w:color="auto"/>
         <w:insideV w:val="single" w:sz="4" w:space="0" w:color="auto"/>
       </w:tblBorders>
-      <w:tblCellMar>
-        <w:top w:w="0" w:type="dxa"/>
-        <w:left w:w="108" w:type="dxa"/>
-        <w:bottom w:w="0" w:type="dxa"/>
-        <w:right w:w="108" w:type="dxa"/>
-      </w:tblCellMar>
     </w:tblPr>
   </w:style>
   <w:style w:type="paragraph" w:styleId="PargrafodaLista">
@@ -10190,7 +10093,7 @@
 </file>
 
 <file path=word/glossary/document.xml><?xml version="1.0" encoding="utf-8"?>
-<w:glossaryDocument xmlns:wpc="http://schemas.microsoft.com/office/word/2010/wordprocessingCanvas" xmlns:mc="http://schemas.openxmlformats.org/markup-compatibility/2006" xmlns:o="urn:schemas-microsoft-com:office:office" xmlns:r="http://schemas.openxmlformats.org/officeDocument/2006/relationships" xmlns:m="http://schemas.openxmlformats.org/officeDocument/2006/math" xmlns:v="urn:schemas-microsoft-com:vml" xmlns:wp14="http://schemas.microsoft.com/office/word/2010/wordprocessingDrawing" xmlns:wp="http://schemas.openxmlformats.org/drawingml/2006/wordprocessingDrawing" xmlns:w10="urn:schemas-microsoft-com:office:word" xmlns:w="http://schemas.openxmlformats.org/wordprocessingml/2006/main" xmlns:w14="http://schemas.microsoft.com/office/word/2010/wordml" xmlns:w15="http://schemas.microsoft.com/office/word/2012/wordml" xmlns:wpg="http://schemas.microsoft.com/office/word/2010/wordprocessingGroup" xmlns:wpi="http://schemas.microsoft.com/office/word/2010/wordprocessingInk" xmlns:wne="http://schemas.microsoft.com/office/word/2006/wordml" xmlns:wps="http://schemas.microsoft.com/office/word/2010/wordprocessingShape" mc:Ignorable="w14 w15 wp14">
+<w:glossaryDocument xmlns:wpc="http://schemas.microsoft.com/office/word/2010/wordprocessingCanvas" xmlns:cx="http://schemas.microsoft.com/office/drawing/2014/chartex" xmlns:cx1="http://schemas.microsoft.com/office/drawing/2015/9/8/chartex" xmlns:cx2="http://schemas.microsoft.com/office/drawing/2015/10/21/chartex" xmlns:cx3="http://schemas.microsoft.com/office/drawing/2016/5/9/chartex" xmlns:cx4="http://schemas.microsoft.com/office/drawing/2016/5/10/chartex" xmlns:cx5="http://schemas.microsoft.com/office/drawing/2016/5/11/chartex" xmlns:cx6="http://schemas.microsoft.com/office/drawing/2016/5/12/chartex" xmlns:cx7="http://schemas.microsoft.com/office/drawing/2016/5/13/chartex" xmlns:cx8="http://schemas.microsoft.com/office/drawing/2016/5/14/chartex" xmlns:mc="http://schemas.openxmlformats.org/markup-compatibility/2006" xmlns:aink="http://schemas.microsoft.com/office/drawing/2016/ink" xmlns:am3d="http://schemas.microsoft.com/office/drawing/2017/model3d" xmlns:o="urn:schemas-microsoft-com:office:office" xmlns:r="http://schemas.openxmlformats.org/officeDocument/2006/relationships" xmlns:m="http://schemas.openxmlformats.org/officeDocument/2006/math" xmlns:v="urn:schemas-microsoft-com:vml" xmlns:wp14="http://schemas.microsoft.com/office/word/2010/wordprocessingDrawing" xmlns:wp="http://schemas.openxmlformats.org/drawingml/2006/wordprocessingDrawing" xmlns:w10="urn:schemas-microsoft-com:office:word" xmlns:w="http://schemas.openxmlformats.org/wordprocessingml/2006/main" xmlns:w14="http://schemas.microsoft.com/office/word/2010/wordml" xmlns:w15="http://schemas.microsoft.com/office/word/2012/wordml" xmlns:w16cex="http://schemas.microsoft.com/office/word/2018/wordml/cex" xmlns:w16cid="http://schemas.microsoft.com/office/word/2016/wordml/cid" xmlns:w16="http://schemas.microsoft.com/office/word/2018/wordml" xmlns:w16sdtdh="http://schemas.microsoft.com/office/word/2020/wordml/sdtdatahash" xmlns:w16se="http://schemas.microsoft.com/office/word/2015/wordml/symex" xmlns:wpg="http://schemas.microsoft.com/office/word/2010/wordprocessingGroup" xmlns:wpi="http://schemas.microsoft.com/office/word/2010/wordprocessingInk" xmlns:wne="http://schemas.microsoft.com/office/word/2006/wordml" xmlns:wps="http://schemas.microsoft.com/office/word/2010/wordprocessingShape" mc:Ignorable="w14 w15 w16se w16cid w16 w16cex w16sdtdh wp14">
   <w:docParts>
     <w:docPart>
       <w:docPartPr>
@@ -10252,7 +10155,7 @@
 </file>
 
 <file path=word/glossary/fontTable.xml><?xml version="1.0" encoding="utf-8"?>
-<w:fonts xmlns:mc="http://schemas.openxmlformats.org/markup-compatibility/2006" xmlns:r="http://schemas.openxmlformats.org/officeDocument/2006/relationships" xmlns:w="http://schemas.openxmlformats.org/wordprocessingml/2006/main" xmlns:w14="http://schemas.microsoft.com/office/word/2010/wordml" xmlns:w15="http://schemas.microsoft.com/office/word/2012/wordml" mc:Ignorable="w14 w15">
+<w:fonts xmlns:mc="http://schemas.openxmlformats.org/markup-compatibility/2006" xmlns:r="http://schemas.openxmlformats.org/officeDocument/2006/relationships" xmlns:w="http://schemas.openxmlformats.org/wordprocessingml/2006/main" xmlns:w14="http://schemas.microsoft.com/office/word/2010/wordml" xmlns:w15="http://schemas.microsoft.com/office/word/2012/wordml" xmlns:w16cex="http://schemas.microsoft.com/office/word/2018/wordml/cex" xmlns:w16cid="http://schemas.microsoft.com/office/word/2016/wordml/cid" xmlns:w16="http://schemas.microsoft.com/office/word/2018/wordml" xmlns:w16sdtdh="http://schemas.microsoft.com/office/word/2020/wordml/sdtdatahash" xmlns:w16se="http://schemas.microsoft.com/office/word/2015/wordml/symex" mc:Ignorable="w14 w15 w16se w16cid w16 w16cex w16sdtdh">
   <w:font w:name="Symbol">
     <w:panose1 w:val="05050102010706020507"/>
     <w:charset w:val="02"/>
@@ -10286,7 +10189,7 @@
     <w:charset w:val="00"/>
     <w:family w:val="swiss"/>
     <w:pitch w:val="variable"/>
-    <w:sig w:usb0="E4002EFF" w:usb1="C000247B" w:usb2="00000009" w:usb3="00000000" w:csb0="000001FF" w:csb1="00000000"/>
+    <w:sig w:usb0="E4002EFF" w:usb1="C200247B" w:usb2="00000009" w:usb3="00000000" w:csb0="000001FF" w:csb1="00000000"/>
   </w:font>
   <w:font w:name="Segoe UI">
     <w:panose1 w:val="020B0502040204020203"/>
@@ -10300,13 +10203,13 @@
     <w:charset w:val="00"/>
     <w:family w:val="swiss"/>
     <w:pitch w:val="variable"/>
-    <w:sig w:usb0="E4002EFF" w:usb1="C000247B" w:usb2="00000009" w:usb3="00000000" w:csb0="000001FF" w:csb1="00000000"/>
+    <w:sig w:usb0="E4002EFF" w:usb1="C200247B" w:usb2="00000009" w:usb3="00000000" w:csb0="000001FF" w:csb1="00000000"/>
   </w:font>
 </w:fonts>
 </file>
 
 <file path=word/glossary/settings.xml><?xml version="1.0" encoding="utf-8"?>
-<w:settings xmlns:mc="http://schemas.openxmlformats.org/markup-compatibility/2006" xmlns:o="urn:schemas-microsoft-com:office:office" xmlns:r="http://schemas.openxmlformats.org/officeDocument/2006/relationships" xmlns:m="http://schemas.openxmlformats.org/officeDocument/2006/math" xmlns:v="urn:schemas-microsoft-com:vml" xmlns:w10="urn:schemas-microsoft-com:office:word" xmlns:w="http://schemas.openxmlformats.org/wordprocessingml/2006/main" xmlns:w14="http://schemas.microsoft.com/office/word/2010/wordml" xmlns:w15="http://schemas.microsoft.com/office/word/2012/wordml" xmlns:sl="http://schemas.openxmlformats.org/schemaLibrary/2006/main" mc:Ignorable="w14 w15">
+<w:settings xmlns:mc="http://schemas.openxmlformats.org/markup-compatibility/2006" xmlns:o="urn:schemas-microsoft-com:office:office" xmlns:r="http://schemas.openxmlformats.org/officeDocument/2006/relationships" xmlns:m="http://schemas.openxmlformats.org/officeDocument/2006/math" xmlns:v="urn:schemas-microsoft-com:vml" xmlns:w10="urn:schemas-microsoft-com:office:word" xmlns:w="http://schemas.openxmlformats.org/wordprocessingml/2006/main" xmlns:w14="http://schemas.microsoft.com/office/word/2010/wordml" xmlns:w15="http://schemas.microsoft.com/office/word/2012/wordml" xmlns:w16cex="http://schemas.microsoft.com/office/word/2018/wordml/cex" xmlns:w16cid="http://schemas.microsoft.com/office/word/2016/wordml/cid" xmlns:w16="http://schemas.microsoft.com/office/word/2018/wordml" xmlns:w16sdtdh="http://schemas.microsoft.com/office/word/2020/wordml/sdtdatahash" xmlns:w16se="http://schemas.microsoft.com/office/word/2015/wordml/symex" xmlns:sl="http://schemas.openxmlformats.org/schemaLibrary/2006/main" mc:Ignorable="w14 w15 w16se w16cid w16 w16cex w16sdtdh">
   <w:view w:val="normal"/>
   <w:defaultTabStop w:val="708"/>
   <w:hyphenationZone w:val="425"/>
@@ -10318,10 +10221,12 @@
     <w:compatSetting w:name="enableOpenTypeFeatures" w:uri="http://schemas.microsoft.com/office/word" w:val="1"/>
     <w:compatSetting w:name="doNotFlipMirrorIndents" w:uri="http://schemas.microsoft.com/office/word" w:val="1"/>
     <w:compatSetting w:name="differentiateMultirowTableHeaders" w:uri="http://schemas.microsoft.com/office/word" w:val="1"/>
+    <w:compatSetting w:name="useWord2013TrackBottomHyphenation" w:uri="http://schemas.microsoft.com/office/word" w:val="1"/>
   </w:compat>
   <w:rsids>
     <w:rsidRoot w:val="009A71CC"/>
     <w:rsid w:val="00066AAB"/>
+    <w:rsid w:val="004A487F"/>
     <w:rsid w:val="00640B9B"/>
     <w:rsid w:val="006E3F75"/>
     <w:rsid w:val="009A71CC"/>
@@ -10334,6 +10239,7 @@
     <w:rsid w:val="00E17D01"/>
     <w:rsid w:val="00E63E81"/>
     <w:rsid w:val="00F22E89"/>
+    <w:rsid w:val="00F378FD"/>
     <w:rsid w:val="00FF7466"/>
   </w:rsids>
   <m:mathPr>
@@ -10358,7 +10264,7 @@
 </file>
 
 <file path=word/glossary/styles.xml><?xml version="1.0" encoding="utf-8"?>
-<w:styles xmlns:mc="http://schemas.openxmlformats.org/markup-compatibility/2006" xmlns:r="http://schemas.openxmlformats.org/officeDocument/2006/relationships" xmlns:w="http://schemas.openxmlformats.org/wordprocessingml/2006/main" xmlns:w14="http://schemas.microsoft.com/office/word/2010/wordml" xmlns:w15="http://schemas.microsoft.com/office/word/2012/wordml" mc:Ignorable="w14 w15">
+<w:styles xmlns:mc="http://schemas.openxmlformats.org/markup-compatibility/2006" xmlns:r="http://schemas.openxmlformats.org/officeDocument/2006/relationships" xmlns:w="http://schemas.openxmlformats.org/wordprocessingml/2006/main" xmlns:w14="http://schemas.microsoft.com/office/word/2010/wordml" xmlns:w15="http://schemas.microsoft.com/office/word/2012/wordml" xmlns:w16cex="http://schemas.microsoft.com/office/word/2018/wordml/cex" xmlns:w16cid="http://schemas.microsoft.com/office/word/2016/wordml/cid" xmlns:w16="http://schemas.microsoft.com/office/word/2018/wordml" xmlns:w16sdtdh="http://schemas.microsoft.com/office/word/2020/wordml/sdtdatahash" xmlns:w16se="http://schemas.microsoft.com/office/word/2015/wordml/symex" mc:Ignorable="w14 w15 w16se w16cid w16 w16cex w16sdtdh">
   <w:docDefaults>
     <w:rPrDefault>
       <w:rPr>
@@ -10374,7 +10280,7 @@
       </w:pPr>
     </w:pPrDefault>
   </w:docDefaults>
-  <w:latentStyles w:defLockedState="0" w:defUIPriority="99" w:defSemiHidden="0" w:defUnhideWhenUsed="0" w:defQFormat="0" w:count="371">
+  <w:latentStyles w:defLockedState="0" w:defUIPriority="99" w:defSemiHidden="0" w:defUnhideWhenUsed="0" w:defQFormat="0" w:count="376">
     <w:lsdException w:name="Normal" w:uiPriority="0" w:qFormat="1"/>
     <w:lsdException w:name="heading 1" w:uiPriority="9" w:qFormat="1"/>
     <w:lsdException w:name="heading 2" w:semiHidden="1" w:uiPriority="9" w:unhideWhenUsed="1" w:qFormat="1"/>
@@ -10746,6 +10652,11 @@
     <w:lsdException w:name="List Table 5 Dark Accent 6" w:uiPriority="50"/>
     <w:lsdException w:name="List Table 6 Colorful Accent 6" w:uiPriority="51"/>
     <w:lsdException w:name="List Table 7 Colorful Accent 6" w:uiPriority="52"/>
+    <w:lsdException w:name="Mention" w:semiHidden="1" w:unhideWhenUsed="1"/>
+    <w:lsdException w:name="Smart Hyperlink" w:semiHidden="1" w:unhideWhenUsed="1"/>
+    <w:lsdException w:name="Hashtag" w:semiHidden="1" w:unhideWhenUsed="1"/>
+    <w:lsdException w:name="Unresolved Mention" w:semiHidden="1" w:unhideWhenUsed="1"/>
+    <w:lsdException w:name="Smart Link" w:semiHidden="1" w:unhideWhenUsed="1"/>
   </w:latentStyles>
   <w:style w:type="paragraph" w:default="1" w:styleId="Normal">
     <w:name w:val="Normal"/>
@@ -10796,7 +10707,7 @@
 </file>
 
 <file path=word/glossary/webSettings.xml><?xml version="1.0" encoding="utf-8"?>
-<w:webSettings xmlns:mc="http://schemas.openxmlformats.org/markup-compatibility/2006" xmlns:r="http://schemas.openxmlformats.org/officeDocument/2006/relationships" xmlns:w="http://schemas.openxmlformats.org/wordprocessingml/2006/main" xmlns:w14="http://schemas.microsoft.com/office/word/2010/wordml" xmlns:w15="http://schemas.microsoft.com/office/word/2012/wordml" mc:Ignorable="w14 w15">
+<w:webSettings xmlns:mc="http://schemas.openxmlformats.org/markup-compatibility/2006" xmlns:r="http://schemas.openxmlformats.org/officeDocument/2006/relationships" xmlns:w="http://schemas.openxmlformats.org/wordprocessingml/2006/main" xmlns:w14="http://schemas.microsoft.com/office/word/2010/wordml" xmlns:w15="http://schemas.microsoft.com/office/word/2012/wordml" xmlns:w16cex="http://schemas.microsoft.com/office/word/2018/wordml/cex" xmlns:w16cid="http://schemas.microsoft.com/office/word/2016/wordml/cid" xmlns:w16="http://schemas.microsoft.com/office/word/2018/wordml" xmlns:w16sdtdh="http://schemas.microsoft.com/office/word/2020/wordml/sdtdatahash" xmlns:w16se="http://schemas.microsoft.com/office/word/2015/wordml/symex" mc:Ignorable="w14 w15 w16se w16cid w16 w16cex w16sdtdh">
   <w:optimizeForBrowser/>
   <w:allowPNG/>
 </w:webSettings>

</xml_diff>

<commit_message>
update artigo e script
</commit_message>
<xml_diff>
--- a/04_teoria/Nosso artigo/introdução_fundamentação_resultados.docx
+++ b/04_teoria/Nosso artigo/introdução_fundamentação_resultados.docx
@@ -5843,15 +5843,7 @@
           <w:sz w:val="24"/>
           <w:szCs w:val="24"/>
         </w:rPr>
-        <w:t>o Estado também é destaque com a</w:t>
-      </w:r>
-      <w:r>
-        <w:rPr>
-          <w:rFonts w:ascii="Times New Roman" w:hAnsi="Times New Roman" w:cs="Times New Roman"/>
-          <w:sz w:val="24"/>
-          <w:szCs w:val="24"/>
-        </w:rPr>
-        <w:t xml:space="preserve"> </w:t>
+        <w:t xml:space="preserve">o Estado também é destaque com a </w:t>
       </w:r>
       <w:r>
         <w:rPr>
@@ -5939,7 +5931,39 @@
           <w:sz w:val="24"/>
           <w:szCs w:val="24"/>
         </w:rPr>
-        <w:t>em grandeza oposta, é a segunda com maior percentual de carreiras caracterizadas pelo desemprego/inatividade com 38%. E a localidade mais marcada pelo perfil de TCP’s por necessidade é o Maranhão com 43%.</w:t>
+        <w:t xml:space="preserve">em grandeza oposta, é </w:t>
+      </w:r>
+      <w:r>
+        <w:rPr>
+          <w:rFonts w:ascii="Times New Roman" w:hAnsi="Times New Roman" w:cs="Times New Roman"/>
+          <w:sz w:val="24"/>
+          <w:szCs w:val="24"/>
+        </w:rPr>
+        <w:t>o</w:t>
+      </w:r>
+      <w:r>
+        <w:rPr>
+          <w:rFonts w:ascii="Times New Roman" w:hAnsi="Times New Roman" w:cs="Times New Roman"/>
+          <w:sz w:val="24"/>
+          <w:szCs w:val="24"/>
+        </w:rPr>
+        <w:t xml:space="preserve"> segund</w:t>
+      </w:r>
+      <w:r>
+        <w:rPr>
+          <w:rFonts w:ascii="Times New Roman" w:hAnsi="Times New Roman" w:cs="Times New Roman"/>
+          <w:sz w:val="24"/>
+          <w:szCs w:val="24"/>
+        </w:rPr>
+        <w:t>o</w:t>
+      </w:r>
+      <w:r>
+        <w:rPr>
+          <w:rFonts w:ascii="Times New Roman" w:hAnsi="Times New Roman" w:cs="Times New Roman"/>
+          <w:sz w:val="24"/>
+          <w:szCs w:val="24"/>
+        </w:rPr>
+        <w:t xml:space="preserve"> maior percentual de carreiras caracterizadas pelo desemprego/inatividade com 38%. E a localidade mais marcada pelo perfil de TCP’s por necessidade é o Maranhão com 43%.</w:t>
       </w:r>
     </w:p>
     <w:p>
@@ -5961,10 +5985,10 @@
         </w:rPr>
         <w:lastRenderedPageBreak/>
         <w:drawing>
-          <wp:inline distT="0" distB="0" distL="0" distR="0" wp14:anchorId="778B97AC" wp14:editId="620ABEBE">
+          <wp:inline distT="0" distB="0" distL="0" distR="0" wp14:anchorId="3C53342E" wp14:editId="71DDC0BC">
             <wp:extent cx="5400040" cy="3599815"/>
             <wp:effectExtent l="19050" t="19050" r="10160" b="19685"/>
-            <wp:docPr id="8" name="Imagem 8"/>
+            <wp:docPr id="3" name="Imagem 3"/>
             <wp:cNvGraphicFramePr>
               <a:graphicFrameLocks xmlns:a="http://schemas.openxmlformats.org/drawingml/2006/main" noChangeAspect="1"/>
             </wp:cNvGraphicFramePr>
@@ -5972,7 +5996,7 @@
               <a:graphicData uri="http://schemas.openxmlformats.org/drawingml/2006/picture">
                 <pic:pic xmlns:pic="http://schemas.openxmlformats.org/drawingml/2006/picture">
                   <pic:nvPicPr>
-                    <pic:cNvPr id="8" name="Imagem 8"/>
+                    <pic:cNvPr id="3" name="Imagem 3"/>
                     <pic:cNvPicPr/>
                   </pic:nvPicPr>
                   <pic:blipFill>
@@ -6080,15 +6104,79 @@
           <w:sz w:val="24"/>
           <w:szCs w:val="24"/>
         </w:rPr>
-        <w:t xml:space="preserve"> (p-valor </w:t>
-      </w:r>
-      <w:r>
-        <w:rPr>
-          <w:rFonts w:ascii="Times New Roman" w:hAnsi="Times New Roman" w:cs="Times New Roman"/>
-          <w:sz w:val="24"/>
-          <w:szCs w:val="24"/>
-        </w:rPr>
-        <w:t>= 0.7356).</w:t>
+        <w:t xml:space="preserve"> (</w:t>
+      </w:r>
+      <w:r>
+        <w:rPr>
+          <w:rFonts w:ascii="Times New Roman" w:hAnsi="Times New Roman" w:cs="Times New Roman"/>
+          <w:sz w:val="24"/>
+          <w:szCs w:val="24"/>
+        </w:rPr>
+        <w:t>t = 0.4</w:t>
+      </w:r>
+      <w:r>
+        <w:rPr>
+          <w:rFonts w:ascii="Times New Roman" w:hAnsi="Times New Roman" w:cs="Times New Roman"/>
+          <w:sz w:val="24"/>
+          <w:szCs w:val="24"/>
+        </w:rPr>
+        <w:t>50</w:t>
+      </w:r>
+      <w:r>
+        <w:rPr>
+          <w:rFonts w:ascii="Times New Roman" w:hAnsi="Times New Roman" w:cs="Times New Roman"/>
+          <w:sz w:val="24"/>
+          <w:szCs w:val="24"/>
+        </w:rPr>
+        <w:t>,</w:t>
+      </w:r>
+      <w:r>
+        <w:rPr>
+          <w:rFonts w:ascii="Times New Roman" w:hAnsi="Times New Roman" w:cs="Times New Roman"/>
+          <w:sz w:val="24"/>
+          <w:szCs w:val="24"/>
+        </w:rPr>
+        <w:t xml:space="preserve"> </w:t>
+      </w:r>
+      <w:r>
+        <w:rPr>
+          <w:rFonts w:ascii="Times New Roman" w:hAnsi="Times New Roman" w:cs="Times New Roman"/>
+          <w:sz w:val="24"/>
+          <w:szCs w:val="24"/>
+        </w:rPr>
+        <w:t>p-valor</w:t>
+      </w:r>
+      <w:r>
+        <w:rPr>
+          <w:rFonts w:ascii="Times New Roman" w:hAnsi="Times New Roman" w:cs="Times New Roman"/>
+          <w:sz w:val="24"/>
+          <w:szCs w:val="24"/>
+        </w:rPr>
+        <w:t xml:space="preserve"> </w:t>
+      </w:r>
+      <w:r>
+        <w:rPr>
+          <w:rFonts w:ascii="Times New Roman" w:hAnsi="Times New Roman" w:cs="Times New Roman"/>
+          <w:sz w:val="24"/>
+          <w:szCs w:val="24"/>
+        </w:rPr>
+        <w:t>=</w:t>
+      </w:r>
+      <w:r>
+        <w:rPr>
+          <w:rFonts w:ascii="Times New Roman" w:hAnsi="Times New Roman" w:cs="Times New Roman"/>
+          <w:sz w:val="24"/>
+          <w:szCs w:val="24"/>
+        </w:rPr>
+        <w:t xml:space="preserve"> </w:t>
+      </w:r>
+      <w:r>
+        <w:rPr>
+          <w:rFonts w:ascii="Times New Roman" w:hAnsi="Times New Roman" w:cs="Times New Roman"/>
+          <w:sz w:val="24"/>
+          <w:szCs w:val="24"/>
+        </w:rPr>
+        <w:t>0.7356).</w:t>
       </w:r>
       <w:r>
         <w:rPr>
@@ -6283,7 +6371,39 @@
           <w:sz w:val="24"/>
           <w:szCs w:val="24"/>
         </w:rPr>
-        <w:t xml:space="preserve"> não encontrou diferença significativa entre os persistentes e intermitentes (p-valor = 0.95</w:t>
+        <w:t xml:space="preserve"> não encontrou diferença significativa entre os persistentes e intermitentes (</w:t>
+      </w:r>
+      <w:r>
+        <w:rPr>
+          <w:rFonts w:ascii="Times New Roman" w:hAnsi="Times New Roman" w:cs="Times New Roman"/>
+          <w:sz w:val="24"/>
+          <w:szCs w:val="24"/>
+        </w:rPr>
+        <w:t>t = 0.052</w:t>
+      </w:r>
+      <w:r>
+        <w:rPr>
+          <w:rFonts w:ascii="Times New Roman" w:hAnsi="Times New Roman" w:cs="Times New Roman"/>
+          <w:sz w:val="24"/>
+          <w:szCs w:val="24"/>
+        </w:rPr>
+        <w:t>,</w:t>
+      </w:r>
+      <w:r>
+        <w:rPr>
+          <w:rFonts w:ascii="Times New Roman" w:hAnsi="Times New Roman" w:cs="Times New Roman"/>
+          <w:sz w:val="24"/>
+          <w:szCs w:val="24"/>
+        </w:rPr>
+        <w:t xml:space="preserve"> </w:t>
+      </w:r>
+      <w:r>
+        <w:rPr>
+          <w:rFonts w:ascii="Times New Roman" w:hAnsi="Times New Roman" w:cs="Times New Roman"/>
+          <w:sz w:val="24"/>
+          <w:szCs w:val="24"/>
+        </w:rPr>
+        <w:t>p-valor = 0.95</w:t>
       </w:r>
       <w:r>
         <w:rPr>
@@ -6427,7 +6547,39 @@
           <w:sz w:val="24"/>
           <w:szCs w:val="24"/>
         </w:rPr>
-        <w:t xml:space="preserve">com uma diferença estatisticamente significativa entre os dois últimos clusters, pelo teste t (p-valor = </w:t>
+        <w:t>com uma diferença estatisticamente significativa entre os dois últimos clusters, pelo teste t (</w:t>
+      </w:r>
+      <w:r>
+        <w:rPr>
+          <w:rFonts w:ascii="Times New Roman" w:hAnsi="Times New Roman" w:cs="Times New Roman"/>
+          <w:sz w:val="24"/>
+          <w:szCs w:val="24"/>
+        </w:rPr>
+        <w:t>t = 3.913</w:t>
+      </w:r>
+      <w:r>
+        <w:rPr>
+          <w:rFonts w:ascii="Times New Roman" w:hAnsi="Times New Roman" w:cs="Times New Roman"/>
+          <w:sz w:val="24"/>
+          <w:szCs w:val="24"/>
+        </w:rPr>
+        <w:t>,</w:t>
+      </w:r>
+      <w:r>
+        <w:rPr>
+          <w:rFonts w:ascii="Times New Roman" w:hAnsi="Times New Roman" w:cs="Times New Roman"/>
+          <w:sz w:val="24"/>
+          <w:szCs w:val="24"/>
+        </w:rPr>
+        <w:t xml:space="preserve"> </w:t>
+      </w:r>
+      <w:r>
+        <w:rPr>
+          <w:rFonts w:ascii="Times New Roman" w:hAnsi="Times New Roman" w:cs="Times New Roman"/>
+          <w:sz w:val="24"/>
+          <w:szCs w:val="24"/>
+        </w:rPr>
+        <w:t xml:space="preserve">p-valor = </w:t>
       </w:r>
       <w:r>
         <w:rPr>
@@ -6491,6 +6643,14 @@
           <w:sz w:val="24"/>
           <w:szCs w:val="24"/>
         </w:rPr>
+        <w:t>,</w:t>
+      </w:r>
+      <w:r>
+        <w:rPr>
+          <w:rFonts w:ascii="Times New Roman" w:hAnsi="Times New Roman" w:cs="Times New Roman"/>
+          <w:sz w:val="24"/>
+          <w:szCs w:val="24"/>
+        </w:rPr>
         <w:t xml:space="preserve"> e de acordo com o </w:t>
       </w:r>
       <w:r>
@@ -6499,7 +6659,16 @@
           <w:sz w:val="24"/>
           <w:szCs w:val="24"/>
         </w:rPr>
-        <w:t>teste t de diferença de médias ponderado pelo desenho amostral</w:t>
+        <w:t xml:space="preserve">teste t de diferença </w:t>
+      </w:r>
+      <w:r>
+        <w:rPr>
+          <w:rFonts w:ascii="Times New Roman" w:hAnsi="Times New Roman" w:cs="Times New Roman"/>
+          <w:sz w:val="24"/>
+          <w:szCs w:val="24"/>
+        </w:rPr>
+        <w:lastRenderedPageBreak/>
+        <w:t>de médias ponderado pelo desenho amostral</w:t>
       </w:r>
       <w:r>
         <w:rPr>
@@ -6515,7 +6684,47 @@
           <w:sz w:val="24"/>
           <w:szCs w:val="24"/>
         </w:rPr>
-        <w:t xml:space="preserve"> do TCP Persistente e Intermitente, é semelhante (p-valor = 0.9</w:t>
+        <w:t xml:space="preserve"> do TCP Persistente e Intermitente, </w:t>
+      </w:r>
+      <w:r>
+        <w:rPr>
+          <w:rFonts w:ascii="Times New Roman" w:hAnsi="Times New Roman" w:cs="Times New Roman"/>
+          <w:sz w:val="24"/>
+          <w:szCs w:val="24"/>
+        </w:rPr>
+        <w:t>não é significativamente diferente</w:t>
+      </w:r>
+      <w:r>
+        <w:rPr>
+          <w:rFonts w:ascii="Times New Roman" w:hAnsi="Times New Roman" w:cs="Times New Roman"/>
+          <w:sz w:val="24"/>
+          <w:szCs w:val="24"/>
+        </w:rPr>
+        <w:t xml:space="preserve"> (</w:t>
+      </w:r>
+      <w:r>
+        <w:rPr>
+          <w:rFonts w:ascii="Times New Roman" w:hAnsi="Times New Roman" w:cs="Times New Roman"/>
+          <w:sz w:val="24"/>
+          <w:szCs w:val="24"/>
+        </w:rPr>
+        <w:t>t = 0.052</w:t>
+      </w:r>
+      <w:r>
+        <w:rPr>
+          <w:rFonts w:ascii="Times New Roman" w:hAnsi="Times New Roman" w:cs="Times New Roman"/>
+          <w:sz w:val="24"/>
+          <w:szCs w:val="24"/>
+        </w:rPr>
+        <w:t xml:space="preserve">, </w:t>
+      </w:r>
+      <w:r>
+        <w:rPr>
+          <w:rFonts w:ascii="Times New Roman" w:hAnsi="Times New Roman" w:cs="Times New Roman"/>
+          <w:sz w:val="24"/>
+          <w:szCs w:val="24"/>
+        </w:rPr>
+        <w:t>p-valor = 0.9</w:t>
       </w:r>
       <w:r>
         <w:rPr>
@@ -6557,7 +6766,6 @@
           <w:sz w:val="24"/>
           <w:szCs w:val="24"/>
         </w:rPr>
-        <w:lastRenderedPageBreak/>
         <w:t>Tabela 1 – Análise descritiva</w:t>
       </w:r>
     </w:p>
@@ -7863,15 +8071,23 @@
           <w:sz w:val="24"/>
           <w:szCs w:val="24"/>
         </w:rPr>
-        <w:t>F</w:t>
-      </w:r>
-      <w:r>
-        <w:rPr>
-          <w:rFonts w:ascii="Times New Roman" w:hAnsi="Times New Roman" w:cs="Times New Roman"/>
-          <w:sz w:val="24"/>
-          <w:szCs w:val="24"/>
-        </w:rPr>
-        <w:t>igura 3</w:t>
+        <w:t>Tabela</w:t>
+      </w:r>
+      <w:r>
+        <w:rPr>
+          <w:rFonts w:ascii="Times New Roman" w:hAnsi="Times New Roman" w:cs="Times New Roman"/>
+          <w:sz w:val="24"/>
+          <w:szCs w:val="24"/>
+        </w:rPr>
+        <w:t xml:space="preserve"> </w:t>
+      </w:r>
+      <w:r>
+        <w:rPr>
+          <w:rFonts w:ascii="Times New Roman" w:hAnsi="Times New Roman" w:cs="Times New Roman"/>
+          <w:sz w:val="24"/>
+          <w:szCs w:val="24"/>
+        </w:rPr>
+        <w:t>2</w:t>
       </w:r>
       <w:r>
         <w:rPr>
@@ -8184,107 +8400,1140 @@
     </w:p>
     <w:p>
       <w:pPr>
-        <w:spacing w:line="360" w:lineRule="auto"/>
-        <w:jc w:val="both"/>
-        <w:rPr>
-          <w:rFonts w:ascii="Times New Roman" w:hAnsi="Times New Roman" w:cs="Times New Roman"/>
-          <w:sz w:val="24"/>
-          <w:szCs w:val="24"/>
-        </w:rPr>
-      </w:pPr>
-      <w:r>
-        <w:rPr>
-          <w:rFonts w:ascii="Times New Roman" w:hAnsi="Times New Roman" w:cs="Times New Roman"/>
-          <w:sz w:val="24"/>
-          <w:szCs w:val="24"/>
-        </w:rPr>
-        <w:t>Figura 3 – Atividades mais frequentes por padrão de carreira.</w:t>
-      </w:r>
-    </w:p>
-    <w:p>
-      <w:pPr>
-        <w:spacing w:line="360" w:lineRule="auto"/>
-        <w:jc w:val="both"/>
-        <w:rPr>
-          <w:rFonts w:ascii="Times New Roman" w:hAnsi="Times New Roman" w:cs="Times New Roman"/>
-          <w:sz w:val="24"/>
-          <w:szCs w:val="24"/>
-        </w:rPr>
-      </w:pPr>
-      <w:r>
-        <w:rPr>
-          <w:rFonts w:ascii="Times New Roman" w:hAnsi="Times New Roman" w:cs="Times New Roman"/>
-          <w:noProof/>
-          <w:sz w:val="24"/>
-          <w:szCs w:val="24"/>
-        </w:rPr>
-        <w:drawing>
-          <wp:inline distT="0" distB="0" distL="0" distR="0" wp14:anchorId="2E3F2BAE" wp14:editId="5BF2339A">
-            <wp:extent cx="5400040" cy="3959860"/>
-            <wp:effectExtent l="19050" t="19050" r="10160" b="21590"/>
-            <wp:docPr id="11" name="Imagem 11"/>
-            <wp:cNvGraphicFramePr>
-              <a:graphicFrameLocks xmlns:a="http://schemas.openxmlformats.org/drawingml/2006/main" noChangeAspect="1"/>
-            </wp:cNvGraphicFramePr>
-            <a:graphic xmlns:a="http://schemas.openxmlformats.org/drawingml/2006/main">
-              <a:graphicData uri="http://schemas.openxmlformats.org/drawingml/2006/picture">
-                <pic:pic xmlns:pic="http://schemas.openxmlformats.org/drawingml/2006/picture">
-                  <pic:nvPicPr>
-                    <pic:cNvPr id="11" name="Imagem 11"/>
-                    <pic:cNvPicPr/>
-                  </pic:nvPicPr>
-                  <pic:blipFill>
-                    <a:blip r:embed="rId13" cstate="print">
-                      <a:extLst>
-                        <a:ext uri="{28A0092B-C50C-407E-A947-70E740481C1C}">
-                          <a14:useLocalDpi xmlns:a14="http://schemas.microsoft.com/office/drawing/2010/main" val="0"/>
-                        </a:ext>
-                      </a:extLst>
-                    </a:blip>
-                    <a:stretch>
-                      <a:fillRect/>
-                    </a:stretch>
-                  </pic:blipFill>
-                  <pic:spPr>
-                    <a:xfrm>
-                      <a:off x="0" y="0"/>
-                      <a:ext cx="5400040" cy="3959860"/>
-                    </a:xfrm>
-                    <a:prstGeom prst="rect">
-                      <a:avLst/>
-                    </a:prstGeom>
-                    <a:ln w="3175">
-                      <a:solidFill>
-                        <a:schemeClr val="tx1"/>
-                      </a:solidFill>
-                    </a:ln>
-                  </pic:spPr>
-                </pic:pic>
-              </a:graphicData>
-            </a:graphic>
-          </wp:inline>
-        </w:drawing>
-      </w:r>
-    </w:p>
-    <w:p>
-      <w:pPr>
         <w:spacing w:line="240" w:lineRule="auto"/>
         <w:jc w:val="both"/>
         <w:rPr>
           <w:rFonts w:ascii="Times New Roman" w:hAnsi="Times New Roman" w:cs="Times New Roman"/>
-          <w:sz w:val="24"/>
-          <w:szCs w:val="24"/>
+          <w:sz w:val="32"/>
+          <w:szCs w:val="32"/>
         </w:rPr>
       </w:pPr>
       <w:r>
         <w:rPr>
           <w:rFonts w:ascii="Times New Roman" w:hAnsi="Times New Roman" w:cs="Times New Roman"/>
-          <w:sz w:val="20"/>
-          <w:szCs w:val="20"/>
-        </w:rPr>
-        <w:t>Fonte: elaborado pelos autores.</w:t>
+          <w:sz w:val="24"/>
+          <w:szCs w:val="24"/>
+        </w:rPr>
+        <w:t xml:space="preserve">Tabela 2 – </w:t>
+      </w:r>
+      <w:r>
+        <w:rPr>
+          <w:rFonts w:ascii="Times New Roman" w:hAnsi="Times New Roman" w:cs="Times New Roman"/>
+          <w:sz w:val="24"/>
+          <w:szCs w:val="24"/>
+        </w:rPr>
+        <w:t>Atividades mais frequentes por padrão de carreira.</w:t>
+      </w:r>
+      <w:r>
+        <w:rPr>
+          <w:rFonts w:ascii="Times New Roman" w:hAnsi="Times New Roman" w:cs="Times New Roman"/>
+          <w:sz w:val="24"/>
+          <w:szCs w:val="24"/>
+        </w:rPr>
+        <w:t xml:space="preserve">  </w:t>
       </w:r>
     </w:p>
+    <w:tbl>
+      <w:tblPr>
+        <w:tblStyle w:val="Tabelacomgrade"/>
+        <w:tblW w:w="0" w:type="auto"/>
+        <w:tblBorders>
+          <w:top w:val="none" w:sz="0" w:space="0" w:color="auto"/>
+          <w:left w:val="none" w:sz="0" w:space="0" w:color="auto"/>
+          <w:bottom w:val="none" w:sz="0" w:space="0" w:color="auto"/>
+          <w:right w:val="none" w:sz="0" w:space="0" w:color="auto"/>
+          <w:insideH w:val="none" w:sz="0" w:space="0" w:color="auto"/>
+          <w:insideV w:val="none" w:sz="0" w:space="0" w:color="auto"/>
+        </w:tblBorders>
+        <w:tblLook w:val="04A0" w:firstRow="1" w:lastRow="0" w:firstColumn="1" w:lastColumn="0" w:noHBand="0" w:noVBand="1"/>
+      </w:tblPr>
+      <w:tblGrid>
+        <w:gridCol w:w="4248"/>
+        <w:gridCol w:w="1326"/>
+        <w:gridCol w:w="1425"/>
+        <w:gridCol w:w="1495"/>
+      </w:tblGrid>
+      <w:tr>
+        <w:trPr>
+          <w:trHeight w:val="300"/>
+        </w:trPr>
+        <w:tc>
+          <w:tcPr>
+            <w:tcW w:w="4248" w:type="dxa"/>
+            <w:tcBorders>
+              <w:top w:val="single" w:sz="4" w:space="0" w:color="auto"/>
+              <w:bottom w:val="single" w:sz="4" w:space="0" w:color="auto"/>
+            </w:tcBorders>
+            <w:noWrap/>
+            <w:hideMark/>
+          </w:tcPr>
+          <w:p>
+            <w:pPr>
+              <w:rPr>
+                <w:rFonts w:ascii="Times New Roman" w:hAnsi="Times New Roman" w:cs="Times New Roman"/>
+                <w:b/>
+                <w:bCs/>
+              </w:rPr>
+            </w:pPr>
+            <w:r>
+              <w:rPr>
+                <w:rFonts w:ascii="Times New Roman" w:hAnsi="Times New Roman" w:cs="Times New Roman"/>
+                <w:b/>
+                <w:bCs/>
+              </w:rPr>
+              <w:t>Atividade</w:t>
+            </w:r>
+          </w:p>
+        </w:tc>
+        <w:tc>
+          <w:tcPr>
+            <w:tcW w:w="1326" w:type="dxa"/>
+            <w:tcBorders>
+              <w:top w:val="single" w:sz="4" w:space="0" w:color="auto"/>
+              <w:bottom w:val="single" w:sz="4" w:space="0" w:color="auto"/>
+            </w:tcBorders>
+            <w:noWrap/>
+            <w:hideMark/>
+          </w:tcPr>
+          <w:p>
+            <w:pPr>
+              <w:rPr>
+                <w:rFonts w:ascii="Times New Roman" w:hAnsi="Times New Roman" w:cs="Times New Roman"/>
+                <w:b/>
+                <w:bCs/>
+              </w:rPr>
+            </w:pPr>
+            <w:r>
+              <w:rPr>
+                <w:rFonts w:ascii="Times New Roman" w:hAnsi="Times New Roman" w:cs="Times New Roman"/>
+                <w:b/>
+                <w:bCs/>
+              </w:rPr>
+              <w:t>Persistente</w:t>
+            </w:r>
+          </w:p>
+        </w:tc>
+        <w:tc>
+          <w:tcPr>
+            <w:tcW w:w="1425" w:type="dxa"/>
+            <w:tcBorders>
+              <w:top w:val="single" w:sz="4" w:space="0" w:color="auto"/>
+              <w:bottom w:val="single" w:sz="4" w:space="0" w:color="auto"/>
+            </w:tcBorders>
+            <w:noWrap/>
+            <w:hideMark/>
+          </w:tcPr>
+          <w:p>
+            <w:pPr>
+              <w:rPr>
+                <w:rFonts w:ascii="Times New Roman" w:hAnsi="Times New Roman" w:cs="Times New Roman"/>
+                <w:b/>
+                <w:bCs/>
+              </w:rPr>
+            </w:pPr>
+            <w:r>
+              <w:rPr>
+                <w:rFonts w:ascii="Times New Roman" w:hAnsi="Times New Roman" w:cs="Times New Roman"/>
+                <w:b/>
+                <w:bCs/>
+              </w:rPr>
+              <w:t>Necessidade</w:t>
+            </w:r>
+          </w:p>
+        </w:tc>
+        <w:tc>
+          <w:tcPr>
+            <w:tcW w:w="1495" w:type="dxa"/>
+            <w:tcBorders>
+              <w:top w:val="single" w:sz="4" w:space="0" w:color="auto"/>
+              <w:bottom w:val="single" w:sz="4" w:space="0" w:color="auto"/>
+            </w:tcBorders>
+            <w:noWrap/>
+            <w:hideMark/>
+          </w:tcPr>
+          <w:p>
+            <w:pPr>
+              <w:rPr>
+                <w:rFonts w:ascii="Times New Roman" w:hAnsi="Times New Roman" w:cs="Times New Roman"/>
+                <w:b/>
+                <w:bCs/>
+              </w:rPr>
+            </w:pPr>
+            <w:r>
+              <w:rPr>
+                <w:rFonts w:ascii="Times New Roman" w:hAnsi="Times New Roman" w:cs="Times New Roman"/>
+                <w:b/>
+                <w:bCs/>
+              </w:rPr>
+              <w:t>Intermitente</w:t>
+            </w:r>
+          </w:p>
+        </w:tc>
+      </w:tr>
+      <w:tr>
+        <w:trPr>
+          <w:trHeight w:val="300"/>
+        </w:trPr>
+        <w:tc>
+          <w:tcPr>
+            <w:tcW w:w="4248" w:type="dxa"/>
+            <w:tcBorders>
+              <w:top w:val="single" w:sz="4" w:space="0" w:color="auto"/>
+              <w:bottom w:val="single" w:sz="4" w:space="0" w:color="auto"/>
+            </w:tcBorders>
+            <w:noWrap/>
+            <w:hideMark/>
+          </w:tcPr>
+          <w:p>
+            <w:pPr>
+              <w:rPr>
+                <w:rFonts w:ascii="Times New Roman" w:hAnsi="Times New Roman" w:cs="Times New Roman"/>
+              </w:rPr>
+            </w:pPr>
+            <w:r>
+              <w:rPr>
+                <w:rFonts w:ascii="Times New Roman" w:hAnsi="Times New Roman" w:cs="Times New Roman"/>
+              </w:rPr>
+              <w:t>Comércio, reparação de veículos automotores e motocicletas</w:t>
+            </w:r>
+          </w:p>
+        </w:tc>
+        <w:tc>
+          <w:tcPr>
+            <w:tcW w:w="1326" w:type="dxa"/>
+            <w:tcBorders>
+              <w:top w:val="single" w:sz="4" w:space="0" w:color="auto"/>
+              <w:bottom w:val="single" w:sz="4" w:space="0" w:color="auto"/>
+            </w:tcBorders>
+            <w:noWrap/>
+            <w:vAlign w:val="center"/>
+            <w:hideMark/>
+          </w:tcPr>
+          <w:p>
+            <w:pPr>
+              <w:jc w:val="center"/>
+              <w:rPr>
+                <w:rFonts w:ascii="Times New Roman" w:hAnsi="Times New Roman" w:cs="Times New Roman"/>
+              </w:rPr>
+            </w:pPr>
+            <w:r>
+              <w:rPr>
+                <w:rFonts w:ascii="Times New Roman" w:hAnsi="Times New Roman" w:cs="Times New Roman"/>
+              </w:rPr>
+              <w:t>18%</w:t>
+            </w:r>
+          </w:p>
+        </w:tc>
+        <w:tc>
+          <w:tcPr>
+            <w:tcW w:w="1425" w:type="dxa"/>
+            <w:tcBorders>
+              <w:top w:val="single" w:sz="4" w:space="0" w:color="auto"/>
+              <w:bottom w:val="single" w:sz="4" w:space="0" w:color="auto"/>
+            </w:tcBorders>
+            <w:noWrap/>
+            <w:vAlign w:val="center"/>
+            <w:hideMark/>
+          </w:tcPr>
+          <w:p>
+            <w:pPr>
+              <w:jc w:val="center"/>
+              <w:rPr>
+                <w:rFonts w:ascii="Times New Roman" w:hAnsi="Times New Roman" w:cs="Times New Roman"/>
+              </w:rPr>
+            </w:pPr>
+            <w:r>
+              <w:rPr>
+                <w:rFonts w:ascii="Times New Roman" w:hAnsi="Times New Roman" w:cs="Times New Roman"/>
+              </w:rPr>
+              <w:t>23%</w:t>
+            </w:r>
+          </w:p>
+        </w:tc>
+        <w:tc>
+          <w:tcPr>
+            <w:tcW w:w="1495" w:type="dxa"/>
+            <w:tcBorders>
+              <w:top w:val="single" w:sz="4" w:space="0" w:color="auto"/>
+              <w:bottom w:val="single" w:sz="4" w:space="0" w:color="auto"/>
+            </w:tcBorders>
+            <w:noWrap/>
+            <w:vAlign w:val="center"/>
+            <w:hideMark/>
+          </w:tcPr>
+          <w:p>
+            <w:pPr>
+              <w:jc w:val="center"/>
+              <w:rPr>
+                <w:rFonts w:ascii="Times New Roman" w:hAnsi="Times New Roman" w:cs="Times New Roman"/>
+              </w:rPr>
+            </w:pPr>
+            <w:r>
+              <w:rPr>
+                <w:rFonts w:ascii="Times New Roman" w:hAnsi="Times New Roman" w:cs="Times New Roman"/>
+              </w:rPr>
+              <w:t>14%</w:t>
+            </w:r>
+          </w:p>
+        </w:tc>
+      </w:tr>
+      <w:tr>
+        <w:trPr>
+          <w:trHeight w:val="300"/>
+        </w:trPr>
+        <w:tc>
+          <w:tcPr>
+            <w:tcW w:w="4248" w:type="dxa"/>
+            <w:tcBorders>
+              <w:top w:val="single" w:sz="4" w:space="0" w:color="auto"/>
+              <w:bottom w:val="single" w:sz="4" w:space="0" w:color="auto"/>
+            </w:tcBorders>
+            <w:noWrap/>
+            <w:hideMark/>
+          </w:tcPr>
+          <w:p>
+            <w:pPr>
+              <w:rPr>
+                <w:rFonts w:ascii="Times New Roman" w:hAnsi="Times New Roman" w:cs="Times New Roman"/>
+              </w:rPr>
+            </w:pPr>
+            <w:r>
+              <w:rPr>
+                <w:rFonts w:ascii="Times New Roman" w:hAnsi="Times New Roman" w:cs="Times New Roman"/>
+              </w:rPr>
+              <w:t>Construção</w:t>
+            </w:r>
+          </w:p>
+        </w:tc>
+        <w:tc>
+          <w:tcPr>
+            <w:tcW w:w="1326" w:type="dxa"/>
+            <w:tcBorders>
+              <w:top w:val="single" w:sz="4" w:space="0" w:color="auto"/>
+              <w:bottom w:val="single" w:sz="4" w:space="0" w:color="auto"/>
+            </w:tcBorders>
+            <w:noWrap/>
+            <w:vAlign w:val="center"/>
+            <w:hideMark/>
+          </w:tcPr>
+          <w:p>
+            <w:pPr>
+              <w:jc w:val="center"/>
+              <w:rPr>
+                <w:rFonts w:cstheme="minorHAnsi"/>
+              </w:rPr>
+            </w:pPr>
+            <w:r>
+              <w:rPr>
+                <w:rFonts w:ascii="Times New Roman" w:hAnsi="Times New Roman" w:cs="Times New Roman"/>
+              </w:rPr>
+              <w:t>14%</w:t>
+            </w:r>
+          </w:p>
+        </w:tc>
+        <w:tc>
+          <w:tcPr>
+            <w:tcW w:w="1425" w:type="dxa"/>
+            <w:tcBorders>
+              <w:top w:val="single" w:sz="4" w:space="0" w:color="auto"/>
+              <w:bottom w:val="single" w:sz="4" w:space="0" w:color="auto"/>
+            </w:tcBorders>
+            <w:noWrap/>
+            <w:vAlign w:val="center"/>
+            <w:hideMark/>
+          </w:tcPr>
+          <w:p>
+            <w:pPr>
+              <w:jc w:val="center"/>
+              <w:rPr>
+                <w:rFonts w:ascii="Times New Roman" w:hAnsi="Times New Roman" w:cs="Times New Roman"/>
+              </w:rPr>
+            </w:pPr>
+            <w:r>
+              <w:rPr>
+                <w:rFonts w:ascii="Times New Roman" w:hAnsi="Times New Roman" w:cs="Times New Roman"/>
+              </w:rPr>
+              <w:t>14%</w:t>
+            </w:r>
+          </w:p>
+        </w:tc>
+        <w:tc>
+          <w:tcPr>
+            <w:tcW w:w="1495" w:type="dxa"/>
+            <w:tcBorders>
+              <w:top w:val="single" w:sz="4" w:space="0" w:color="auto"/>
+              <w:bottom w:val="single" w:sz="4" w:space="0" w:color="auto"/>
+            </w:tcBorders>
+            <w:noWrap/>
+            <w:vAlign w:val="center"/>
+            <w:hideMark/>
+          </w:tcPr>
+          <w:p>
+            <w:pPr>
+              <w:jc w:val="center"/>
+              <w:rPr>
+                <w:rFonts w:ascii="Times New Roman" w:hAnsi="Times New Roman" w:cs="Times New Roman"/>
+              </w:rPr>
+            </w:pPr>
+            <w:r>
+              <w:rPr>
+                <w:rFonts w:ascii="Times New Roman" w:hAnsi="Times New Roman" w:cs="Times New Roman"/>
+              </w:rPr>
+              <w:t>18%</w:t>
+            </w:r>
+          </w:p>
+        </w:tc>
+      </w:tr>
+      <w:tr>
+        <w:trPr>
+          <w:trHeight w:val="300"/>
+        </w:trPr>
+        <w:tc>
+          <w:tcPr>
+            <w:tcW w:w="4248" w:type="dxa"/>
+            <w:tcBorders>
+              <w:top w:val="single" w:sz="4" w:space="0" w:color="auto"/>
+              <w:bottom w:val="single" w:sz="4" w:space="0" w:color="auto"/>
+            </w:tcBorders>
+            <w:noWrap/>
+            <w:hideMark/>
+          </w:tcPr>
+          <w:p>
+            <w:pPr>
+              <w:rPr>
+                <w:rFonts w:ascii="Times New Roman" w:hAnsi="Times New Roman" w:cs="Times New Roman"/>
+              </w:rPr>
+            </w:pPr>
+            <w:r>
+              <w:rPr>
+                <w:rFonts w:ascii="Times New Roman" w:hAnsi="Times New Roman" w:cs="Times New Roman"/>
+              </w:rPr>
+              <w:t>Agricultura, pecuária, produção florestal, pesca e aquicultura</w:t>
+            </w:r>
+          </w:p>
+        </w:tc>
+        <w:tc>
+          <w:tcPr>
+            <w:tcW w:w="1326" w:type="dxa"/>
+            <w:tcBorders>
+              <w:top w:val="single" w:sz="4" w:space="0" w:color="auto"/>
+              <w:bottom w:val="single" w:sz="4" w:space="0" w:color="auto"/>
+            </w:tcBorders>
+            <w:noWrap/>
+            <w:vAlign w:val="center"/>
+            <w:hideMark/>
+          </w:tcPr>
+          <w:p>
+            <w:pPr>
+              <w:jc w:val="center"/>
+              <w:rPr>
+                <w:rFonts w:ascii="Times New Roman" w:hAnsi="Times New Roman" w:cs="Times New Roman"/>
+              </w:rPr>
+            </w:pPr>
+            <w:r>
+              <w:rPr>
+                <w:rFonts w:ascii="Times New Roman" w:hAnsi="Times New Roman" w:cs="Times New Roman"/>
+              </w:rPr>
+              <w:t>14%</w:t>
+            </w:r>
+          </w:p>
+        </w:tc>
+        <w:tc>
+          <w:tcPr>
+            <w:tcW w:w="1425" w:type="dxa"/>
+            <w:tcBorders>
+              <w:top w:val="single" w:sz="4" w:space="0" w:color="auto"/>
+              <w:bottom w:val="single" w:sz="4" w:space="0" w:color="auto"/>
+            </w:tcBorders>
+            <w:noWrap/>
+            <w:vAlign w:val="center"/>
+            <w:hideMark/>
+          </w:tcPr>
+          <w:p>
+            <w:pPr>
+              <w:jc w:val="center"/>
+              <w:rPr>
+                <w:rFonts w:ascii="Times New Roman" w:hAnsi="Times New Roman" w:cs="Times New Roman"/>
+              </w:rPr>
+            </w:pPr>
+            <w:r>
+              <w:rPr>
+                <w:rFonts w:ascii="Times New Roman" w:hAnsi="Times New Roman" w:cs="Times New Roman"/>
+              </w:rPr>
+              <w:t>17%</w:t>
+            </w:r>
+          </w:p>
+        </w:tc>
+        <w:tc>
+          <w:tcPr>
+            <w:tcW w:w="1495" w:type="dxa"/>
+            <w:tcBorders>
+              <w:top w:val="single" w:sz="4" w:space="0" w:color="auto"/>
+              <w:bottom w:val="single" w:sz="4" w:space="0" w:color="auto"/>
+            </w:tcBorders>
+            <w:noWrap/>
+            <w:vAlign w:val="center"/>
+            <w:hideMark/>
+          </w:tcPr>
+          <w:p>
+            <w:pPr>
+              <w:jc w:val="center"/>
+              <w:rPr>
+                <w:rFonts w:ascii="Times New Roman" w:hAnsi="Times New Roman" w:cs="Times New Roman"/>
+              </w:rPr>
+            </w:pPr>
+            <w:r>
+              <w:rPr>
+                <w:rFonts w:ascii="Times New Roman" w:hAnsi="Times New Roman" w:cs="Times New Roman"/>
+              </w:rPr>
+              <w:t>14%</w:t>
+            </w:r>
+          </w:p>
+        </w:tc>
+      </w:tr>
+      <w:tr>
+        <w:trPr>
+          <w:trHeight w:val="300"/>
+        </w:trPr>
+        <w:tc>
+          <w:tcPr>
+            <w:tcW w:w="4248" w:type="dxa"/>
+            <w:tcBorders>
+              <w:top w:val="single" w:sz="4" w:space="0" w:color="auto"/>
+              <w:bottom w:val="single" w:sz="4" w:space="0" w:color="auto"/>
+            </w:tcBorders>
+            <w:noWrap/>
+            <w:hideMark/>
+          </w:tcPr>
+          <w:p>
+            <w:pPr>
+              <w:rPr>
+                <w:rFonts w:ascii="Times New Roman" w:hAnsi="Times New Roman" w:cs="Times New Roman"/>
+              </w:rPr>
+            </w:pPr>
+            <w:r>
+              <w:rPr>
+                <w:rFonts w:ascii="Times New Roman" w:hAnsi="Times New Roman" w:cs="Times New Roman"/>
+              </w:rPr>
+              <w:t>Outros Serviços</w:t>
+            </w:r>
+          </w:p>
+        </w:tc>
+        <w:tc>
+          <w:tcPr>
+            <w:tcW w:w="1326" w:type="dxa"/>
+            <w:tcBorders>
+              <w:top w:val="single" w:sz="4" w:space="0" w:color="auto"/>
+              <w:bottom w:val="single" w:sz="4" w:space="0" w:color="auto"/>
+            </w:tcBorders>
+            <w:noWrap/>
+            <w:vAlign w:val="center"/>
+            <w:hideMark/>
+          </w:tcPr>
+          <w:p>
+            <w:pPr>
+              <w:jc w:val="center"/>
+              <w:rPr>
+                <w:rFonts w:ascii="Times New Roman" w:hAnsi="Times New Roman" w:cs="Times New Roman"/>
+              </w:rPr>
+            </w:pPr>
+            <w:r>
+              <w:rPr>
+                <w:rFonts w:ascii="Times New Roman" w:hAnsi="Times New Roman" w:cs="Times New Roman"/>
+              </w:rPr>
+              <w:t>15%</w:t>
+            </w:r>
+          </w:p>
+        </w:tc>
+        <w:tc>
+          <w:tcPr>
+            <w:tcW w:w="1425" w:type="dxa"/>
+            <w:tcBorders>
+              <w:top w:val="single" w:sz="4" w:space="0" w:color="auto"/>
+              <w:bottom w:val="single" w:sz="4" w:space="0" w:color="auto"/>
+            </w:tcBorders>
+            <w:noWrap/>
+            <w:vAlign w:val="center"/>
+            <w:hideMark/>
+          </w:tcPr>
+          <w:p>
+            <w:pPr>
+              <w:jc w:val="center"/>
+              <w:rPr>
+                <w:rFonts w:ascii="Times New Roman" w:hAnsi="Times New Roman" w:cs="Times New Roman"/>
+              </w:rPr>
+            </w:pPr>
+            <w:r>
+              <w:rPr>
+                <w:rFonts w:ascii="Times New Roman" w:hAnsi="Times New Roman" w:cs="Times New Roman"/>
+              </w:rPr>
+              <w:t>13%</w:t>
+            </w:r>
+          </w:p>
+        </w:tc>
+        <w:tc>
+          <w:tcPr>
+            <w:tcW w:w="1495" w:type="dxa"/>
+            <w:tcBorders>
+              <w:top w:val="single" w:sz="4" w:space="0" w:color="auto"/>
+              <w:bottom w:val="single" w:sz="4" w:space="0" w:color="auto"/>
+            </w:tcBorders>
+            <w:noWrap/>
+            <w:vAlign w:val="center"/>
+            <w:hideMark/>
+          </w:tcPr>
+          <w:p>
+            <w:pPr>
+              <w:jc w:val="center"/>
+              <w:rPr>
+                <w:rFonts w:ascii="Times New Roman" w:hAnsi="Times New Roman" w:cs="Times New Roman"/>
+              </w:rPr>
+            </w:pPr>
+            <w:r>
+              <w:rPr>
+                <w:rFonts w:ascii="Times New Roman" w:hAnsi="Times New Roman" w:cs="Times New Roman"/>
+              </w:rPr>
+              <w:t>11%</w:t>
+            </w:r>
+          </w:p>
+        </w:tc>
+      </w:tr>
+      <w:tr>
+        <w:trPr>
+          <w:trHeight w:val="300"/>
+        </w:trPr>
+        <w:tc>
+          <w:tcPr>
+            <w:tcW w:w="4248" w:type="dxa"/>
+            <w:tcBorders>
+              <w:top w:val="single" w:sz="4" w:space="0" w:color="auto"/>
+              <w:bottom w:val="single" w:sz="4" w:space="0" w:color="auto"/>
+            </w:tcBorders>
+            <w:noWrap/>
+            <w:hideMark/>
+          </w:tcPr>
+          <w:p>
+            <w:pPr>
+              <w:rPr>
+                <w:rFonts w:ascii="Times New Roman" w:hAnsi="Times New Roman" w:cs="Times New Roman"/>
+              </w:rPr>
+            </w:pPr>
+            <w:r>
+              <w:rPr>
+                <w:rFonts w:ascii="Times New Roman" w:hAnsi="Times New Roman" w:cs="Times New Roman"/>
+              </w:rPr>
+              <w:t>Informação, comunicação e atividades financeiras, imobiliárias, profissionais e administrativas</w:t>
+            </w:r>
+          </w:p>
+        </w:tc>
+        <w:tc>
+          <w:tcPr>
+            <w:tcW w:w="1326" w:type="dxa"/>
+            <w:tcBorders>
+              <w:top w:val="single" w:sz="4" w:space="0" w:color="auto"/>
+              <w:bottom w:val="single" w:sz="4" w:space="0" w:color="auto"/>
+            </w:tcBorders>
+            <w:noWrap/>
+            <w:vAlign w:val="center"/>
+            <w:hideMark/>
+          </w:tcPr>
+          <w:p>
+            <w:pPr>
+              <w:jc w:val="center"/>
+              <w:rPr>
+                <w:rFonts w:ascii="Times New Roman" w:hAnsi="Times New Roman" w:cs="Times New Roman"/>
+              </w:rPr>
+            </w:pPr>
+            <w:r>
+              <w:rPr>
+                <w:rFonts w:ascii="Times New Roman" w:hAnsi="Times New Roman" w:cs="Times New Roman"/>
+              </w:rPr>
+              <w:t>10%</w:t>
+            </w:r>
+          </w:p>
+        </w:tc>
+        <w:tc>
+          <w:tcPr>
+            <w:tcW w:w="1425" w:type="dxa"/>
+            <w:tcBorders>
+              <w:top w:val="single" w:sz="4" w:space="0" w:color="auto"/>
+              <w:bottom w:val="single" w:sz="4" w:space="0" w:color="auto"/>
+            </w:tcBorders>
+            <w:noWrap/>
+            <w:vAlign w:val="center"/>
+            <w:hideMark/>
+          </w:tcPr>
+          <w:p>
+            <w:pPr>
+              <w:jc w:val="center"/>
+              <w:rPr>
+                <w:rFonts w:ascii="Times New Roman" w:hAnsi="Times New Roman" w:cs="Times New Roman"/>
+              </w:rPr>
+            </w:pPr>
+            <w:r>
+              <w:rPr>
+                <w:rFonts w:ascii="Times New Roman" w:hAnsi="Times New Roman" w:cs="Times New Roman"/>
+              </w:rPr>
+              <w:t>7%</w:t>
+            </w:r>
+          </w:p>
+        </w:tc>
+        <w:tc>
+          <w:tcPr>
+            <w:tcW w:w="1495" w:type="dxa"/>
+            <w:tcBorders>
+              <w:top w:val="single" w:sz="4" w:space="0" w:color="auto"/>
+              <w:bottom w:val="single" w:sz="4" w:space="0" w:color="auto"/>
+            </w:tcBorders>
+            <w:noWrap/>
+            <w:vAlign w:val="center"/>
+            <w:hideMark/>
+          </w:tcPr>
+          <w:p>
+            <w:pPr>
+              <w:jc w:val="center"/>
+              <w:rPr>
+                <w:rFonts w:ascii="Times New Roman" w:hAnsi="Times New Roman" w:cs="Times New Roman"/>
+              </w:rPr>
+            </w:pPr>
+            <w:r>
+              <w:rPr>
+                <w:rFonts w:ascii="Times New Roman" w:hAnsi="Times New Roman" w:cs="Times New Roman"/>
+              </w:rPr>
+              <w:t>15%</w:t>
+            </w:r>
+          </w:p>
+        </w:tc>
+      </w:tr>
+      <w:tr>
+        <w:trPr>
+          <w:trHeight w:val="300"/>
+        </w:trPr>
+        <w:tc>
+          <w:tcPr>
+            <w:tcW w:w="4248" w:type="dxa"/>
+            <w:tcBorders>
+              <w:top w:val="single" w:sz="4" w:space="0" w:color="auto"/>
+              <w:bottom w:val="single" w:sz="4" w:space="0" w:color="auto"/>
+            </w:tcBorders>
+            <w:noWrap/>
+            <w:hideMark/>
+          </w:tcPr>
+          <w:p>
+            <w:pPr>
+              <w:rPr>
+                <w:rFonts w:ascii="Times New Roman" w:hAnsi="Times New Roman" w:cs="Times New Roman"/>
+              </w:rPr>
+            </w:pPr>
+            <w:r>
+              <w:rPr>
+                <w:rFonts w:ascii="Times New Roman" w:hAnsi="Times New Roman" w:cs="Times New Roman"/>
+              </w:rPr>
+              <w:t>Transporte, armazenagem e correio </w:t>
+            </w:r>
+          </w:p>
+        </w:tc>
+        <w:tc>
+          <w:tcPr>
+            <w:tcW w:w="1326" w:type="dxa"/>
+            <w:tcBorders>
+              <w:top w:val="single" w:sz="4" w:space="0" w:color="auto"/>
+              <w:bottom w:val="single" w:sz="4" w:space="0" w:color="auto"/>
+            </w:tcBorders>
+            <w:noWrap/>
+            <w:vAlign w:val="center"/>
+            <w:hideMark/>
+          </w:tcPr>
+          <w:p>
+            <w:pPr>
+              <w:jc w:val="center"/>
+              <w:rPr>
+                <w:rFonts w:ascii="Times New Roman" w:hAnsi="Times New Roman" w:cs="Times New Roman"/>
+              </w:rPr>
+            </w:pPr>
+            <w:r>
+              <w:rPr>
+                <w:rFonts w:ascii="Times New Roman" w:hAnsi="Times New Roman" w:cs="Times New Roman"/>
+              </w:rPr>
+              <w:t>11%</w:t>
+            </w:r>
+          </w:p>
+        </w:tc>
+        <w:tc>
+          <w:tcPr>
+            <w:tcW w:w="1425" w:type="dxa"/>
+            <w:tcBorders>
+              <w:top w:val="single" w:sz="4" w:space="0" w:color="auto"/>
+              <w:bottom w:val="single" w:sz="4" w:space="0" w:color="auto"/>
+            </w:tcBorders>
+            <w:noWrap/>
+            <w:vAlign w:val="center"/>
+            <w:hideMark/>
+          </w:tcPr>
+          <w:p>
+            <w:pPr>
+              <w:jc w:val="center"/>
+              <w:rPr>
+                <w:rFonts w:ascii="Times New Roman" w:hAnsi="Times New Roman" w:cs="Times New Roman"/>
+              </w:rPr>
+            </w:pPr>
+            <w:r>
+              <w:rPr>
+                <w:rFonts w:ascii="Times New Roman" w:hAnsi="Times New Roman" w:cs="Times New Roman"/>
+              </w:rPr>
+              <w:t>4%</w:t>
+            </w:r>
+          </w:p>
+        </w:tc>
+        <w:tc>
+          <w:tcPr>
+            <w:tcW w:w="1495" w:type="dxa"/>
+            <w:tcBorders>
+              <w:top w:val="single" w:sz="4" w:space="0" w:color="auto"/>
+              <w:bottom w:val="single" w:sz="4" w:space="0" w:color="auto"/>
+            </w:tcBorders>
+            <w:noWrap/>
+            <w:vAlign w:val="center"/>
+            <w:hideMark/>
+          </w:tcPr>
+          <w:p>
+            <w:pPr>
+              <w:jc w:val="center"/>
+              <w:rPr>
+                <w:rFonts w:ascii="Times New Roman" w:hAnsi="Times New Roman" w:cs="Times New Roman"/>
+              </w:rPr>
+            </w:pPr>
+            <w:r>
+              <w:rPr>
+                <w:rFonts w:ascii="Times New Roman" w:hAnsi="Times New Roman" w:cs="Times New Roman"/>
+              </w:rPr>
+              <w:t>13%</w:t>
+            </w:r>
+          </w:p>
+        </w:tc>
+      </w:tr>
+      <w:tr>
+        <w:trPr>
+          <w:trHeight w:val="300"/>
+        </w:trPr>
+        <w:tc>
+          <w:tcPr>
+            <w:tcW w:w="4248" w:type="dxa"/>
+            <w:tcBorders>
+              <w:top w:val="single" w:sz="4" w:space="0" w:color="auto"/>
+              <w:bottom w:val="single" w:sz="4" w:space="0" w:color="auto"/>
+            </w:tcBorders>
+            <w:noWrap/>
+            <w:hideMark/>
+          </w:tcPr>
+          <w:p>
+            <w:pPr>
+              <w:rPr>
+                <w:rFonts w:ascii="Times New Roman" w:hAnsi="Times New Roman" w:cs="Times New Roman"/>
+              </w:rPr>
+            </w:pPr>
+            <w:r>
+              <w:rPr>
+                <w:rFonts w:ascii="Times New Roman" w:hAnsi="Times New Roman" w:cs="Times New Roman"/>
+              </w:rPr>
+              <w:t>Indústria geral</w:t>
+            </w:r>
+          </w:p>
+        </w:tc>
+        <w:tc>
+          <w:tcPr>
+            <w:tcW w:w="1326" w:type="dxa"/>
+            <w:tcBorders>
+              <w:top w:val="single" w:sz="4" w:space="0" w:color="auto"/>
+              <w:bottom w:val="single" w:sz="4" w:space="0" w:color="auto"/>
+            </w:tcBorders>
+            <w:noWrap/>
+            <w:vAlign w:val="center"/>
+            <w:hideMark/>
+          </w:tcPr>
+          <w:p>
+            <w:pPr>
+              <w:jc w:val="center"/>
+              <w:rPr>
+                <w:rFonts w:ascii="Times New Roman" w:hAnsi="Times New Roman" w:cs="Times New Roman"/>
+              </w:rPr>
+            </w:pPr>
+            <w:r>
+              <w:rPr>
+                <w:rFonts w:ascii="Times New Roman" w:hAnsi="Times New Roman" w:cs="Times New Roman"/>
+              </w:rPr>
+              <w:t>8%</w:t>
+            </w:r>
+          </w:p>
+        </w:tc>
+        <w:tc>
+          <w:tcPr>
+            <w:tcW w:w="1425" w:type="dxa"/>
+            <w:tcBorders>
+              <w:top w:val="single" w:sz="4" w:space="0" w:color="auto"/>
+              <w:bottom w:val="single" w:sz="4" w:space="0" w:color="auto"/>
+            </w:tcBorders>
+            <w:noWrap/>
+            <w:vAlign w:val="center"/>
+            <w:hideMark/>
+          </w:tcPr>
+          <w:p>
+            <w:pPr>
+              <w:jc w:val="center"/>
+              <w:rPr>
+                <w:rFonts w:ascii="Times New Roman" w:hAnsi="Times New Roman" w:cs="Times New Roman"/>
+              </w:rPr>
+            </w:pPr>
+            <w:r>
+              <w:rPr>
+                <w:rFonts w:ascii="Times New Roman" w:hAnsi="Times New Roman" w:cs="Times New Roman"/>
+              </w:rPr>
+              <w:t>11%</w:t>
+            </w:r>
+          </w:p>
+        </w:tc>
+        <w:tc>
+          <w:tcPr>
+            <w:tcW w:w="1495" w:type="dxa"/>
+            <w:tcBorders>
+              <w:top w:val="single" w:sz="4" w:space="0" w:color="auto"/>
+              <w:bottom w:val="single" w:sz="4" w:space="0" w:color="auto"/>
+            </w:tcBorders>
+            <w:noWrap/>
+            <w:vAlign w:val="center"/>
+            <w:hideMark/>
+          </w:tcPr>
+          <w:p>
+            <w:pPr>
+              <w:jc w:val="center"/>
+              <w:rPr>
+                <w:rFonts w:ascii="Times New Roman" w:hAnsi="Times New Roman" w:cs="Times New Roman"/>
+              </w:rPr>
+            </w:pPr>
+            <w:r>
+              <w:rPr>
+                <w:rFonts w:ascii="Times New Roman" w:hAnsi="Times New Roman" w:cs="Times New Roman"/>
+              </w:rPr>
+              <w:t>6%</w:t>
+            </w:r>
+          </w:p>
+        </w:tc>
+      </w:tr>
+      <w:tr>
+        <w:trPr>
+          <w:trHeight w:val="300"/>
+        </w:trPr>
+        <w:tc>
+          <w:tcPr>
+            <w:tcW w:w="4248" w:type="dxa"/>
+            <w:tcBorders>
+              <w:top w:val="single" w:sz="4" w:space="0" w:color="auto"/>
+              <w:bottom w:val="single" w:sz="4" w:space="0" w:color="auto"/>
+            </w:tcBorders>
+            <w:noWrap/>
+            <w:hideMark/>
+          </w:tcPr>
+          <w:p>
+            <w:pPr>
+              <w:rPr>
+                <w:rFonts w:ascii="Times New Roman" w:hAnsi="Times New Roman" w:cs="Times New Roman"/>
+              </w:rPr>
+            </w:pPr>
+            <w:r>
+              <w:rPr>
+                <w:rFonts w:ascii="Times New Roman" w:hAnsi="Times New Roman" w:cs="Times New Roman"/>
+              </w:rPr>
+              <w:t>Alojamento e alimentação </w:t>
+            </w:r>
+          </w:p>
+        </w:tc>
+        <w:tc>
+          <w:tcPr>
+            <w:tcW w:w="1326" w:type="dxa"/>
+            <w:tcBorders>
+              <w:top w:val="single" w:sz="4" w:space="0" w:color="auto"/>
+              <w:bottom w:val="single" w:sz="4" w:space="0" w:color="auto"/>
+            </w:tcBorders>
+            <w:noWrap/>
+            <w:vAlign w:val="center"/>
+            <w:hideMark/>
+          </w:tcPr>
+          <w:p>
+            <w:pPr>
+              <w:jc w:val="center"/>
+              <w:rPr>
+                <w:rFonts w:ascii="Times New Roman" w:hAnsi="Times New Roman" w:cs="Times New Roman"/>
+              </w:rPr>
+            </w:pPr>
+            <w:r>
+              <w:rPr>
+                <w:rFonts w:ascii="Times New Roman" w:hAnsi="Times New Roman" w:cs="Times New Roman"/>
+              </w:rPr>
+              <w:t>6%</w:t>
+            </w:r>
+          </w:p>
+        </w:tc>
+        <w:tc>
+          <w:tcPr>
+            <w:tcW w:w="1425" w:type="dxa"/>
+            <w:tcBorders>
+              <w:top w:val="single" w:sz="4" w:space="0" w:color="auto"/>
+              <w:bottom w:val="single" w:sz="4" w:space="0" w:color="auto"/>
+            </w:tcBorders>
+            <w:noWrap/>
+            <w:vAlign w:val="center"/>
+            <w:hideMark/>
+          </w:tcPr>
+          <w:p>
+            <w:pPr>
+              <w:jc w:val="center"/>
+              <w:rPr>
+                <w:rFonts w:ascii="Times New Roman" w:hAnsi="Times New Roman" w:cs="Times New Roman"/>
+              </w:rPr>
+            </w:pPr>
+            <w:r>
+              <w:rPr>
+                <w:rFonts w:ascii="Times New Roman" w:hAnsi="Times New Roman" w:cs="Times New Roman"/>
+              </w:rPr>
+              <w:t>8%</w:t>
+            </w:r>
+          </w:p>
+        </w:tc>
+        <w:tc>
+          <w:tcPr>
+            <w:tcW w:w="1495" w:type="dxa"/>
+            <w:tcBorders>
+              <w:top w:val="single" w:sz="4" w:space="0" w:color="auto"/>
+              <w:bottom w:val="single" w:sz="4" w:space="0" w:color="auto"/>
+            </w:tcBorders>
+            <w:noWrap/>
+            <w:vAlign w:val="center"/>
+            <w:hideMark/>
+          </w:tcPr>
+          <w:p>
+            <w:pPr>
+              <w:jc w:val="center"/>
+              <w:rPr>
+                <w:rFonts w:ascii="Times New Roman" w:hAnsi="Times New Roman" w:cs="Times New Roman"/>
+              </w:rPr>
+            </w:pPr>
+            <w:r>
+              <w:rPr>
+                <w:rFonts w:ascii="Times New Roman" w:hAnsi="Times New Roman" w:cs="Times New Roman"/>
+              </w:rPr>
+              <w:t>5%</w:t>
+            </w:r>
+          </w:p>
+        </w:tc>
+      </w:tr>
+      <w:tr>
+        <w:trPr>
+          <w:trHeight w:val="300"/>
+        </w:trPr>
+        <w:tc>
+          <w:tcPr>
+            <w:tcW w:w="4248" w:type="dxa"/>
+            <w:tcBorders>
+              <w:top w:val="single" w:sz="4" w:space="0" w:color="auto"/>
+              <w:bottom w:val="single" w:sz="4" w:space="0" w:color="auto"/>
+            </w:tcBorders>
+            <w:noWrap/>
+            <w:hideMark/>
+          </w:tcPr>
+          <w:p>
+            <w:pPr>
+              <w:rPr>
+                <w:rFonts w:ascii="Times New Roman" w:hAnsi="Times New Roman" w:cs="Times New Roman"/>
+              </w:rPr>
+            </w:pPr>
+            <w:r>
+              <w:rPr>
+                <w:rFonts w:ascii="Times New Roman" w:hAnsi="Times New Roman" w:cs="Times New Roman"/>
+              </w:rPr>
+              <w:t>Educação, saúde humana e serviços sociais</w:t>
+            </w:r>
+          </w:p>
+        </w:tc>
+        <w:tc>
+          <w:tcPr>
+            <w:tcW w:w="1326" w:type="dxa"/>
+            <w:tcBorders>
+              <w:top w:val="single" w:sz="4" w:space="0" w:color="auto"/>
+              <w:bottom w:val="single" w:sz="4" w:space="0" w:color="auto"/>
+            </w:tcBorders>
+            <w:noWrap/>
+            <w:vAlign w:val="center"/>
+            <w:hideMark/>
+          </w:tcPr>
+          <w:p>
+            <w:pPr>
+              <w:jc w:val="center"/>
+              <w:rPr>
+                <w:rFonts w:ascii="Times New Roman" w:hAnsi="Times New Roman" w:cs="Times New Roman"/>
+              </w:rPr>
+            </w:pPr>
+            <w:r>
+              <w:rPr>
+                <w:rFonts w:ascii="Times New Roman" w:hAnsi="Times New Roman" w:cs="Times New Roman"/>
+              </w:rPr>
+              <w:t>4%</w:t>
+            </w:r>
+          </w:p>
+        </w:tc>
+        <w:tc>
+          <w:tcPr>
+            <w:tcW w:w="1425" w:type="dxa"/>
+            <w:tcBorders>
+              <w:top w:val="single" w:sz="4" w:space="0" w:color="auto"/>
+              <w:bottom w:val="single" w:sz="4" w:space="0" w:color="auto"/>
+            </w:tcBorders>
+            <w:noWrap/>
+            <w:vAlign w:val="center"/>
+            <w:hideMark/>
+          </w:tcPr>
+          <w:p>
+            <w:pPr>
+              <w:jc w:val="center"/>
+              <w:rPr>
+                <w:rFonts w:ascii="Times New Roman" w:hAnsi="Times New Roman" w:cs="Times New Roman"/>
+              </w:rPr>
+            </w:pPr>
+            <w:r>
+              <w:rPr>
+                <w:rFonts w:ascii="Times New Roman" w:hAnsi="Times New Roman" w:cs="Times New Roman"/>
+              </w:rPr>
+              <w:t>3%</w:t>
+            </w:r>
+          </w:p>
+        </w:tc>
+        <w:tc>
+          <w:tcPr>
+            <w:tcW w:w="1495" w:type="dxa"/>
+            <w:tcBorders>
+              <w:top w:val="single" w:sz="4" w:space="0" w:color="auto"/>
+              <w:bottom w:val="single" w:sz="4" w:space="0" w:color="auto"/>
+            </w:tcBorders>
+            <w:noWrap/>
+            <w:vAlign w:val="center"/>
+            <w:hideMark/>
+          </w:tcPr>
+          <w:p>
+            <w:pPr>
+              <w:jc w:val="center"/>
+              <w:rPr>
+                <w:rFonts w:ascii="Times New Roman" w:hAnsi="Times New Roman" w:cs="Times New Roman"/>
+              </w:rPr>
+            </w:pPr>
+            <w:r>
+              <w:rPr>
+                <w:rFonts w:ascii="Times New Roman" w:hAnsi="Times New Roman" w:cs="Times New Roman"/>
+              </w:rPr>
+              <w:t>5%</w:t>
+            </w:r>
+          </w:p>
+        </w:tc>
+      </w:tr>
+    </w:tbl>
     <w:p>
       <w:pPr>
         <w:rPr>
@@ -8308,17 +9557,6 @@
           <w:lang w:val="en-US"/>
         </w:rPr>
       </w:pPr>
-      <w:r>
-        <w:rPr>
-          <w:rFonts w:ascii="Times New Roman" w:hAnsi="Times New Roman" w:cs="Times New Roman"/>
-          <w:b/>
-          <w:bCs/>
-          <w:sz w:val="24"/>
-          <w:szCs w:val="24"/>
-          <w:lang w:val="en-US"/>
-        </w:rPr>
-        <w:br w:type="page"/>
-      </w:r>
     </w:p>
     <w:p>
       <w:pPr>
@@ -8340,7 +9578,6 @@
           <w:szCs w:val="24"/>
           <w:lang w:val="en-US"/>
         </w:rPr>
-        <w:lastRenderedPageBreak/>
         <w:t xml:space="preserve">DISCUSSÃO </w:t>
       </w:r>
     </w:p>
@@ -8673,6 +9910,7 @@
               <w:rFonts w:eastAsia="Times New Roman"/>
               <w:lang w:val="en-US"/>
             </w:rPr>
+            <w:lastRenderedPageBreak/>
             <w:t xml:space="preserve">CARVALHO, J. B.; BORGES, C. Proposal for a typology of self-employed considering the impact of the business and entrepreneurial engagement. </w:t>
           </w:r>
           <w:r>
@@ -8989,7 +10227,6 @@
               <w:rFonts w:eastAsia="Times New Roman"/>
               <w:lang w:val="en-US"/>
             </w:rPr>
-            <w:lastRenderedPageBreak/>
             <w:t xml:space="preserve">NARITA, R. Self-employment in developing countries: A search-equilibrium approach. </w:t>
           </w:r>
           <w:r>
@@ -9898,7 +11135,6 @@
   <w:style w:type="character" w:default="1" w:styleId="Fontepargpadro">
     <w:name w:val="Default Paragraph Font"/>
     <w:uiPriority w:val="1"/>
-    <w:semiHidden/>
     <w:unhideWhenUsed/>
   </w:style>
   <w:style w:type="table" w:default="1" w:styleId="Tabelanormal">
@@ -10240,6 +11476,7 @@
     <w:rsid w:val="00E63E81"/>
     <w:rsid w:val="00F22E89"/>
     <w:rsid w:val="00F378FD"/>
+    <w:rsid w:val="00FE3731"/>
     <w:rsid w:val="00FF7466"/>
   </w:rsids>
   <m:mathPr>

</xml_diff>